<commit_message>
modify storage , add workload and budget
</commit_message>
<xml_diff>
--- a/FYP_HUI_Part.docx
+++ b/FYP_HUI_Part.docx
@@ -3,13 +3,8 @@
 <w:document xmlns:wpc="http://schemas.microsoft.com/office/word/2010/wordprocessingCanvas" xmlns:cx="http://schemas.microsoft.com/office/drawing/2014/chartex" xmlns:cx1="http://schemas.microsoft.com/office/drawing/2015/9/8/chartex" xmlns:cx2="http://schemas.microsoft.com/office/drawing/2015/10/21/chartex" xmlns:cx3="http://schemas.microsoft.com/office/drawing/2016/5/9/chartex" xmlns:cx4="http://schemas.microsoft.com/office/drawing/2016/5/10/chartex" xmlns:cx5="http://schemas.microsoft.com/office/drawing/2016/5/11/chartex" xmlns:cx6="http://schemas.microsoft.com/office/drawing/2016/5/12/chartex" xmlns:cx7="http://schemas.microsoft.com/office/drawing/2016/5/13/chartex" xmlns:cx8="http://schemas.microsoft.com/office/drawing/2016/5/14/chartex" xmlns:mc="http://schemas.openxmlformats.org/markup-compatibility/2006" xmlns:aink="http://schemas.microsoft.com/office/drawing/2016/ink" xmlns:am3d="http://schemas.microsoft.com/office/drawing/2017/model3d" xmlns:o="urn:schemas-microsoft-com:office:office" xmlns:r="http://schemas.openxmlformats.org/officeDocument/2006/relationships" xmlns:m="http://schemas.openxmlformats.org/officeDocument/2006/math" xmlns:v="urn:schemas-microsoft-com:vml" xmlns:wp14="http://schemas.microsoft.com/office/word/2010/wordprocessingDrawing" xmlns:wp="http://schemas.openxmlformats.org/drawingml/2006/wordprocessingDrawing" xmlns:w10="urn:schemas-microsoft-com:office:word" xmlns:w="http://schemas.openxmlformats.org/wordprocessingml/2006/main" xmlns:w14="http://schemas.microsoft.com/office/word/2010/wordml" xmlns:w15="http://schemas.microsoft.com/office/word/2012/wordml" xmlns:w16cid="http://schemas.microsoft.com/office/word/2016/wordml/cid" xmlns:w16se="http://schemas.microsoft.com/office/word/2015/wordml/symex" xmlns:wpg="http://schemas.microsoft.com/office/word/2010/wordprocessingGroup" xmlns:wpi="http://schemas.microsoft.com/office/word/2010/wordprocessingInk" xmlns:wne="http://schemas.microsoft.com/office/word/2006/wordml" xmlns:wps="http://schemas.microsoft.com/office/word/2010/wordprocessingShape" mc:Ignorable="w14 w15 w16se w16cid wp14">
   <w:body>
     <w:p>
-      <w:proofErr w:type="spellStart"/>
-      <w:r>
-        <w:t>GamePlay</w:t>
-      </w:r>
-      <w:proofErr w:type="spellEnd"/>
-      <w:r>
-        <w:t xml:space="preserve"> Description</w:t>
+      <w:r>
+        <w:t>GamePlay Description</w:t>
       </w:r>
     </w:p>
     <w:p/>
@@ -141,100 +136,6 @@
             <wp:extent cx="2705100" cy="1474814"/>
             <wp:effectExtent l="0" t="0" r="0" b="0"/>
             <wp:docPr id="1" name="Picture 1"/>
-            <wp:cNvGraphicFramePr>
-              <a:graphicFrameLocks xmlns:a="http://schemas.openxmlformats.org/drawingml/2006/main" noChangeAspect="1"/>
-            </wp:cNvGraphicFramePr>
-            <a:graphic xmlns:a="http://schemas.openxmlformats.org/drawingml/2006/main">
-              <a:graphicData uri="http://schemas.openxmlformats.org/drawingml/2006/picture">
-                <pic:pic xmlns:pic="http://schemas.openxmlformats.org/drawingml/2006/picture">
-                  <pic:nvPicPr>
-                    <pic:cNvPr id="1" name=""/>
-                    <pic:cNvPicPr/>
-                  </pic:nvPicPr>
-                  <pic:blipFill>
-                    <a:blip r:embed="rId6"/>
-                    <a:stretch>
-                      <a:fillRect/>
-                    </a:stretch>
-                  </pic:blipFill>
-                  <pic:spPr>
-                    <a:xfrm>
-                      <a:off x="0" y="0"/>
-                      <a:ext cx="2722806" cy="1484467"/>
-                    </a:xfrm>
-                    <a:prstGeom prst="rect">
-                      <a:avLst/>
-                    </a:prstGeom>
-                  </pic:spPr>
-                </pic:pic>
-              </a:graphicData>
-            </a:graphic>
-          </wp:inline>
-        </w:drawing>
-      </w:r>
-    </w:p>
-    <w:p>
-      <w:pPr>
-        <w:rPr>
-          <w:rFonts w:eastAsia="SimSun"/>
-          <w:lang w:eastAsia="zh-CN"/>
-        </w:rPr>
-      </w:pPr>
-      <w:r>
-        <w:rPr>
-          <w:rFonts w:eastAsia="SimSun" w:hint="eastAsia"/>
-          <w:lang w:eastAsia="zh-CN"/>
-        </w:rPr>
-        <w:t>This</w:t>
-      </w:r>
-      <w:r>
-        <w:rPr>
-          <w:rFonts w:eastAsia="SimSun"/>
-          <w:lang w:eastAsia="zh-CN"/>
-        </w:rPr>
-        <w:t xml:space="preserve"> a Game menu. Player can start game, load game and exit the game.</w:t>
-      </w:r>
-    </w:p>
-    <w:p>
-      <w:pPr>
-        <w:rPr>
-          <w:rFonts w:eastAsia="SimSun"/>
-          <w:lang w:eastAsia="zh-CN"/>
-        </w:rPr>
-      </w:pPr>
-    </w:p>
-    <w:p>
-      <w:pPr>
-        <w:rPr>
-          <w:rFonts w:eastAsia="SimSun"/>
-          <w:lang w:eastAsia="zh-CN"/>
-        </w:rPr>
-      </w:pPr>
-      <w:r>
-        <w:rPr>
-          <w:rFonts w:eastAsia="SimSun" w:hint="eastAsia"/>
-          <w:lang w:eastAsia="zh-CN"/>
-        </w:rPr>
-        <w:t>N</w:t>
-      </w:r>
-      <w:r>
-        <w:rPr>
-          <w:rFonts w:eastAsia="SimSun"/>
-          <w:lang w:eastAsia="zh-CN"/>
-        </w:rPr>
-        <w:t>ormal UI</w:t>
-      </w:r>
-    </w:p>
-    <w:p>
-      <w:r>
-        <w:rPr>
-          <w:noProof/>
-        </w:rPr>
-        <w:drawing>
-          <wp:inline distT="0" distB="0" distL="0" distR="0" wp14:anchorId="15E920D3" wp14:editId="37322640">
-            <wp:extent cx="2720340" cy="1603329"/>
-            <wp:effectExtent l="0" t="0" r="3810" b="0"/>
-            <wp:docPr id="2" name="Picture 2"/>
             <wp:cNvGraphicFramePr>
               <a:graphicFrameLocks xmlns:a="http://schemas.openxmlformats.org/drawingml/2006/main" noChangeAspect="1"/>
             </wp:cNvGraphicFramePr>
@@ -254,7 +155,7 @@
                   <pic:spPr>
                     <a:xfrm>
                       <a:off x="0" y="0"/>
-                      <a:ext cx="2757813" cy="1625415"/>
+                      <a:ext cx="2722806" cy="1484467"/>
                     </a:xfrm>
                     <a:prstGeom prst="rect">
                       <a:avLst/>
@@ -279,100 +180,44 @@
           <w:rFonts w:eastAsia="SimSun" w:hint="eastAsia"/>
           <w:lang w:eastAsia="zh-CN"/>
         </w:rPr>
-        <w:t>T</w:t>
+        <w:t>This</w:t>
       </w:r>
       <w:r>
         <w:rPr>
           <w:rFonts w:eastAsia="SimSun"/>
           <w:lang w:eastAsia="zh-CN"/>
         </w:rPr>
-        <w:t xml:space="preserve">his a Player UI. Player can see Hp and </w:t>
-      </w:r>
-      <w:proofErr w:type="spellStart"/>
-      <w:r>
+        <w:t xml:space="preserve"> a Game menu. Player can start game, load game and exit the game.</w:t>
+      </w:r>
+    </w:p>
+    <w:p>
+      <w:pPr>
         <w:rPr>
           <w:rFonts w:eastAsia="SimSun"/>
           <w:lang w:eastAsia="zh-CN"/>
         </w:rPr>
-        <w:t>Mp</w:t>
-      </w:r>
-      <w:proofErr w:type="spellEnd"/>
-      <w:r>
+      </w:pPr>
+    </w:p>
+    <w:p>
+      <w:pPr>
         <w:rPr>
           <w:rFonts w:eastAsia="SimSun"/>
           <w:lang w:eastAsia="zh-CN"/>
         </w:rPr>
-        <w:t>.</w:t>
-      </w:r>
-    </w:p>
-    <w:p>
-      <w:pPr>
+      </w:pPr>
+      <w:r>
+        <w:rPr>
+          <w:rFonts w:eastAsia="SimSun" w:hint="eastAsia"/>
+          <w:lang w:eastAsia="zh-CN"/>
+        </w:rPr>
+        <w:t>N</w:t>
+      </w:r>
+      <w:r>
         <w:rPr>
           <w:rFonts w:eastAsia="SimSun"/>
           <w:lang w:eastAsia="zh-CN"/>
         </w:rPr>
-      </w:pPr>
-    </w:p>
-    <w:p>
-      <w:pPr>
-        <w:rPr>
-          <w:rFonts w:eastAsia="SimSun"/>
-          <w:lang w:eastAsia="zh-CN"/>
-        </w:rPr>
-      </w:pPr>
-    </w:p>
-    <w:p>
-      <w:pPr>
-        <w:rPr>
-          <w:rFonts w:eastAsia="SimSun"/>
-          <w:lang w:eastAsia="zh-CN"/>
-        </w:rPr>
-      </w:pPr>
-    </w:p>
-    <w:p>
-      <w:pPr>
-        <w:rPr>
-          <w:rFonts w:eastAsia="SimSun"/>
-          <w:lang w:eastAsia="zh-CN"/>
-        </w:rPr>
-      </w:pPr>
-    </w:p>
-    <w:p>
-      <w:pPr>
-        <w:rPr>
-          <w:rFonts w:eastAsia="SimSun"/>
-          <w:lang w:eastAsia="zh-CN"/>
-        </w:rPr>
-      </w:pPr>
-    </w:p>
-    <w:p>
-      <w:pPr>
-        <w:rPr>
-          <w:rFonts w:eastAsia="SimSun"/>
-          <w:lang w:eastAsia="zh-CN"/>
-        </w:rPr>
-      </w:pPr>
-    </w:p>
-    <w:p>
-      <w:pPr>
-        <w:rPr>
-          <w:rFonts w:eastAsia="SimSun"/>
-          <w:lang w:eastAsia="zh-CN"/>
-        </w:rPr>
-      </w:pPr>
-      <w:r>
-        <w:rPr>
-          <w:rFonts w:eastAsia="SimSun" w:hint="eastAsia"/>
-          <w:lang w:eastAsia="zh-CN"/>
-        </w:rPr>
-        <w:t>L</w:t>
-      </w:r>
-      <w:r>
-        <w:rPr>
-          <w:rFonts w:eastAsia="SimSun"/>
-          <w:lang w:eastAsia="zh-CN"/>
-        </w:rPr>
-        <w:t>oad UI</w:t>
+        <w:t>ormal UI</w:t>
       </w:r>
     </w:p>
     <w:p>
@@ -381,10 +226,10 @@
           <w:noProof/>
         </w:rPr>
         <w:drawing>
-          <wp:inline distT="0" distB="0" distL="0" distR="0" wp14:anchorId="2DAA199A" wp14:editId="0AF33FB6">
-            <wp:extent cx="2712720" cy="1582420"/>
-            <wp:effectExtent l="0" t="0" r="0" b="0"/>
-            <wp:docPr id="3" name="Picture 3"/>
+          <wp:inline distT="0" distB="0" distL="0" distR="0" wp14:anchorId="15E920D3" wp14:editId="37322640">
+            <wp:extent cx="2720340" cy="1603329"/>
+            <wp:effectExtent l="0" t="0" r="3810" b="0"/>
+            <wp:docPr id="2" name="Picture 2"/>
             <wp:cNvGraphicFramePr>
               <a:graphicFrameLocks xmlns:a="http://schemas.openxmlformats.org/drawingml/2006/main" noChangeAspect="1"/>
             </wp:cNvGraphicFramePr>
@@ -404,7 +249,7 @@
                   <pic:spPr>
                     <a:xfrm>
                       <a:off x="0" y="0"/>
-                      <a:ext cx="2713313" cy="1582766"/>
+                      <a:ext cx="2757813" cy="1625415"/>
                     </a:xfrm>
                     <a:prstGeom prst="rect">
                       <a:avLst/>
@@ -426,25 +271,34 @@
       </w:pPr>
       <w:r>
         <w:rPr>
+          <w:rFonts w:eastAsia="SimSun" w:hint="eastAsia"/>
+          <w:lang w:eastAsia="zh-CN"/>
+        </w:rPr>
+        <w:t>T</w:t>
+      </w:r>
+      <w:r>
+        <w:rPr>
           <w:rFonts w:eastAsia="SimSun"/>
           <w:lang w:eastAsia="zh-CN"/>
         </w:rPr>
-        <w:t xml:space="preserve">This a Load Data UI. Player can </w:t>
-      </w:r>
-      <w:r>
+        <w:t>his a Player UI. Player can see Hp and Mp.</w:t>
+      </w:r>
+    </w:p>
+    <w:p>
+      <w:pPr>
         <w:rPr>
           <w:rFonts w:eastAsia="SimSun"/>
           <w:lang w:eastAsia="zh-CN"/>
         </w:rPr>
-        <w:t>choose</w:t>
-      </w:r>
-      <w:r>
+      </w:pPr>
+    </w:p>
+    <w:p>
+      <w:pPr>
         <w:rPr>
           <w:rFonts w:eastAsia="SimSun"/>
           <w:lang w:eastAsia="zh-CN"/>
         </w:rPr>
-        <w:t xml:space="preserve"> the data.</w:t>
-      </w:r>
+      </w:pPr>
     </w:p>
     <w:p>
       <w:pPr>
@@ -461,19 +315,43 @@
           <w:lang w:eastAsia="zh-CN"/>
         </w:rPr>
       </w:pPr>
+    </w:p>
+    <w:p>
+      <w:pPr>
+        <w:rPr>
+          <w:rFonts w:eastAsia="SimSun"/>
+          <w:lang w:eastAsia="zh-CN"/>
+        </w:rPr>
+      </w:pPr>
+    </w:p>
+    <w:p>
+      <w:pPr>
+        <w:rPr>
+          <w:rFonts w:eastAsia="SimSun"/>
+          <w:lang w:eastAsia="zh-CN"/>
+        </w:rPr>
+      </w:pPr>
+    </w:p>
+    <w:p>
+      <w:pPr>
+        <w:rPr>
+          <w:rFonts w:eastAsia="SimSun"/>
+          <w:lang w:eastAsia="zh-CN"/>
+        </w:rPr>
+      </w:pPr>
       <w:r>
         <w:rPr>
           <w:rFonts w:eastAsia="SimSun" w:hint="eastAsia"/>
           <w:lang w:eastAsia="zh-CN"/>
         </w:rPr>
-        <w:t>M</w:t>
+        <w:t>L</w:t>
       </w:r>
       <w:r>
         <w:rPr>
           <w:rFonts w:eastAsia="SimSun"/>
           <w:lang w:eastAsia="zh-CN"/>
         </w:rPr>
-        <w:t>ission UI</w:t>
+        <w:t>oad UI</w:t>
       </w:r>
     </w:p>
     <w:p>
@@ -482,10 +360,10 @@
           <w:noProof/>
         </w:rPr>
         <w:drawing>
-          <wp:inline distT="0" distB="0" distL="0" distR="0" wp14:anchorId="7945C3B3" wp14:editId="62DD26B2">
-            <wp:extent cx="2750819" cy="1767840"/>
-            <wp:effectExtent l="0" t="0" r="0" b="3810"/>
-            <wp:docPr id="4" name="Picture 4"/>
+          <wp:inline distT="0" distB="0" distL="0" distR="0" wp14:anchorId="2DAA199A" wp14:editId="0AF33FB6">
+            <wp:extent cx="2712720" cy="1582420"/>
+            <wp:effectExtent l="0" t="0" r="0" b="0"/>
+            <wp:docPr id="3" name="Picture 3"/>
             <wp:cNvGraphicFramePr>
               <a:graphicFrameLocks xmlns:a="http://schemas.openxmlformats.org/drawingml/2006/main" noChangeAspect="1"/>
             </wp:cNvGraphicFramePr>
@@ -505,6 +383,107 @@
                   <pic:spPr>
                     <a:xfrm>
                       <a:off x="0" y="0"/>
+                      <a:ext cx="2713313" cy="1582766"/>
+                    </a:xfrm>
+                    <a:prstGeom prst="rect">
+                      <a:avLst/>
+                    </a:prstGeom>
+                  </pic:spPr>
+                </pic:pic>
+              </a:graphicData>
+            </a:graphic>
+          </wp:inline>
+        </w:drawing>
+      </w:r>
+    </w:p>
+    <w:p>
+      <w:pPr>
+        <w:rPr>
+          <w:rFonts w:eastAsia="SimSun"/>
+          <w:lang w:eastAsia="zh-CN"/>
+        </w:rPr>
+      </w:pPr>
+      <w:r>
+        <w:rPr>
+          <w:rFonts w:eastAsia="SimSun"/>
+          <w:lang w:eastAsia="zh-CN"/>
+        </w:rPr>
+        <w:t xml:space="preserve">This a Load Data UI. Player can </w:t>
+      </w:r>
+      <w:r>
+        <w:rPr>
+          <w:rFonts w:eastAsia="SimSun"/>
+          <w:lang w:eastAsia="zh-CN"/>
+        </w:rPr>
+        <w:t>choose</w:t>
+      </w:r>
+      <w:r>
+        <w:rPr>
+          <w:rFonts w:eastAsia="SimSun"/>
+          <w:lang w:eastAsia="zh-CN"/>
+        </w:rPr>
+        <w:t xml:space="preserve"> the data.</w:t>
+      </w:r>
+    </w:p>
+    <w:p>
+      <w:pPr>
+        <w:rPr>
+          <w:rFonts w:eastAsia="SimSun"/>
+          <w:lang w:eastAsia="zh-CN"/>
+        </w:rPr>
+      </w:pPr>
+    </w:p>
+    <w:p>
+      <w:pPr>
+        <w:rPr>
+          <w:rFonts w:eastAsia="SimSun"/>
+          <w:lang w:eastAsia="zh-CN"/>
+        </w:rPr>
+      </w:pPr>
+      <w:r>
+        <w:rPr>
+          <w:rFonts w:eastAsia="SimSun" w:hint="eastAsia"/>
+          <w:lang w:eastAsia="zh-CN"/>
+        </w:rPr>
+        <w:t>M</w:t>
+      </w:r>
+      <w:r>
+        <w:rPr>
+          <w:rFonts w:eastAsia="SimSun"/>
+          <w:lang w:eastAsia="zh-CN"/>
+        </w:rPr>
+        <w:t>ission UI</w:t>
+      </w:r>
+    </w:p>
+    <w:p>
+      <w:r>
+        <w:rPr>
+          <w:noProof/>
+        </w:rPr>
+        <w:drawing>
+          <wp:inline distT="0" distB="0" distL="0" distR="0" wp14:anchorId="7945C3B3" wp14:editId="62DD26B2">
+            <wp:extent cx="2750819" cy="1767840"/>
+            <wp:effectExtent l="0" t="0" r="0" b="3810"/>
+            <wp:docPr id="4" name="Picture 4"/>
+            <wp:cNvGraphicFramePr>
+              <a:graphicFrameLocks xmlns:a="http://schemas.openxmlformats.org/drawingml/2006/main" noChangeAspect="1"/>
+            </wp:cNvGraphicFramePr>
+            <a:graphic xmlns:a="http://schemas.openxmlformats.org/drawingml/2006/main">
+              <a:graphicData uri="http://schemas.openxmlformats.org/drawingml/2006/picture">
+                <pic:pic xmlns:pic="http://schemas.openxmlformats.org/drawingml/2006/picture">
+                  <pic:nvPicPr>
+                    <pic:cNvPr id="1" name=""/>
+                    <pic:cNvPicPr/>
+                  </pic:nvPicPr>
+                  <pic:blipFill>
+                    <a:blip r:embed="rId10"/>
+                    <a:stretch>
+                      <a:fillRect/>
+                    </a:stretch>
+                  </pic:blipFill>
+                  <pic:spPr>
+                    <a:xfrm>
+                      <a:off x="0" y="0"/>
                       <a:ext cx="2758434" cy="1772734"/>
                     </a:xfrm>
                     <a:prstGeom prst="rect">
@@ -719,7 +698,7 @@
                           </pic:cNvPicPr>
                         </pic:nvPicPr>
                         <pic:blipFill>
-                          <a:blip r:embed="rId10">
+                          <a:blip r:embed="rId11">
                             <a:extLst>
                               <a:ext uri="{28A0092B-C50C-407E-A947-70E740481C1C}">
                                 <a14:useLocalDpi xmlns:a14="http://schemas.microsoft.com/office/drawing/2010/main" val="0"/>
@@ -775,23 +754,7 @@
                 <w:rFonts w:eastAsia="SimSun"/>
                 <w:lang w:eastAsia="zh-CN"/>
               </w:rPr>
-              <w:t xml:space="preserve">layer can move </w:t>
-            </w:r>
-            <w:proofErr w:type="spellStart"/>
-            <w:r>
-              <w:rPr>
-                <w:rFonts w:eastAsia="SimSun"/>
-                <w:lang w:eastAsia="zh-CN"/>
-              </w:rPr>
-              <w:t>forword</w:t>
-            </w:r>
-            <w:proofErr w:type="spellEnd"/>
-            <w:r>
-              <w:rPr>
-                <w:rFonts w:eastAsia="SimSun"/>
-                <w:lang w:eastAsia="zh-CN"/>
-              </w:rPr>
-              <w:t>.</w:t>
+              <w:t>layer can move forword.</w:t>
             </w:r>
           </w:p>
         </w:tc>
@@ -857,7 +820,7 @@
                           </pic:cNvPicPr>
                         </pic:nvPicPr>
                         <pic:blipFill>
-                          <a:blip r:embed="rId10">
+                          <a:blip r:embed="rId11">
                             <a:extLst>
                               <a:ext uri="{28A0092B-C50C-407E-A947-70E740481C1C}">
                                 <a14:useLocalDpi xmlns:a14="http://schemas.microsoft.com/office/drawing/2010/main" val="0"/>
@@ -980,7 +943,7 @@
                           </pic:cNvPicPr>
                         </pic:nvPicPr>
                         <pic:blipFill>
-                          <a:blip r:embed="rId10">
+                          <a:blip r:embed="rId11">
                             <a:extLst>
                               <a:ext uri="{28A0092B-C50C-407E-A947-70E740481C1C}">
                                 <a14:useLocalDpi xmlns:a14="http://schemas.microsoft.com/office/drawing/2010/main" val="0"/>
@@ -1406,23 +1369,7 @@
           <w:rFonts w:ascii="SimSun" w:eastAsia="SimSun" w:hAnsi="SimSun"/>
           <w:lang w:eastAsia="zh-CN"/>
         </w:rPr>
-        <w:t xml:space="preserve">Adjust data. For example, if the enemy attack player many </w:t>
-      </w:r>
-      <w:proofErr w:type="spellStart"/>
-      <w:r>
-        <w:rPr>
-          <w:rFonts w:ascii="SimSun" w:eastAsia="SimSun" w:hAnsi="SimSun"/>
-          <w:lang w:eastAsia="zh-CN"/>
-        </w:rPr>
-        <w:t>damage.We</w:t>
-      </w:r>
-      <w:proofErr w:type="spellEnd"/>
-      <w:r>
-        <w:rPr>
-          <w:rFonts w:ascii="SimSun" w:eastAsia="SimSun" w:hAnsi="SimSun"/>
-          <w:lang w:eastAsia="zh-CN"/>
-        </w:rPr>
-        <w:t xml:space="preserve"> will make change</w:t>
+        <w:t>Adjust data. For example, if the enemy attack player many damage.We will make change</w:t>
       </w:r>
     </w:p>
     <w:p>
@@ -1544,12 +1491,6 @@
           <w:lang w:eastAsia="zh-CN"/>
         </w:rPr>
         <w:tab/>
-      </w:r>
-      <w:r>
-        <w:rPr>
-          <w:rFonts w:ascii="SimSun" w:eastAsia="SimSun" w:hAnsi="SimSun"/>
-          <w:lang w:eastAsia="zh-CN"/>
-        </w:rPr>
         <w:t>Test the game and find the bug</w:t>
       </w:r>
     </w:p>
@@ -1572,14 +1513,2928 @@
     <w:p>
       <w:pPr>
         <w:rPr>
-          <w:rFonts w:ascii="SimSun" w:eastAsia="SimSun" w:hAnsi="SimSun" w:hint="eastAsia"/>
-          <w:lang w:eastAsia="zh-CN"/>
-        </w:rPr>
-      </w:pPr>
+          <w:rFonts w:ascii="SimSun" w:eastAsia="SimSun" w:hAnsi="SimSun"/>
+          <w:lang w:eastAsia="zh-CN"/>
+        </w:rPr>
+      </w:pPr>
+      <w:r>
+        <w:rPr>
+          <w:rFonts w:ascii="SimSun" w:eastAsia="SimSun" w:hAnsi="SimSun"/>
+          <w:lang w:eastAsia="zh-CN"/>
+        </w:rPr>
+        <w:lastRenderedPageBreak/>
+        <w:t>W</w:t>
+      </w:r>
       <w:bookmarkStart w:id="0" w:name="_GoBack"/>
       <w:bookmarkEnd w:id="0"/>
-    </w:p>
+      <w:r>
+        <w:rPr>
+          <w:rFonts w:ascii="SimSun" w:eastAsia="SimSun" w:hAnsi="SimSun"/>
+          <w:lang w:eastAsia="zh-CN"/>
+        </w:rPr>
+        <w:t>ork distribution</w:t>
+      </w:r>
+      <w:r>
+        <w:rPr>
+          <w:rFonts w:ascii="SimSun" w:eastAsia="SimSun" w:hAnsi="SimSun"/>
+          <w:lang w:eastAsia="zh-CN"/>
+        </w:rPr>
+        <w:t>:</w:t>
+      </w:r>
+    </w:p>
+    <w:tbl>
+      <w:tblPr>
+        <w:tblStyle w:val="TableGrid"/>
+        <w:tblW w:w="0" w:type="auto"/>
+        <w:tblLook w:val="04A0" w:firstRow="1" w:lastRow="0" w:firstColumn="1" w:lastColumn="0" w:noHBand="0" w:noVBand="1"/>
+      </w:tblPr>
+      <w:tblGrid>
+        <w:gridCol w:w="4181"/>
+        <w:gridCol w:w="4181"/>
+      </w:tblGrid>
+      <w:tr>
+        <w:tc>
+          <w:tcPr>
+            <w:tcW w:w="4181" w:type="dxa"/>
+          </w:tcPr>
+          <w:p>
+            <w:pPr>
+              <w:rPr>
+                <w:rFonts w:ascii="SimSun" w:eastAsia="SimSun" w:hAnsi="SimSun"/>
+                <w:lang w:eastAsia="zh-CN"/>
+              </w:rPr>
+            </w:pPr>
+            <w:r>
+              <w:rPr>
+                <w:rFonts w:ascii="SimSun" w:eastAsia="SimSun" w:hAnsi="SimSun" w:hint="eastAsia"/>
+                <w:lang w:eastAsia="zh-CN"/>
+              </w:rPr>
+              <w:t>W</w:t>
+            </w:r>
+            <w:r>
+              <w:rPr>
+                <w:rFonts w:ascii="SimSun" w:eastAsia="SimSun" w:hAnsi="SimSun"/>
+                <w:lang w:eastAsia="zh-CN"/>
+              </w:rPr>
+              <w:t>ork</w:t>
+            </w:r>
+          </w:p>
+        </w:tc>
+        <w:tc>
+          <w:tcPr>
+            <w:tcW w:w="4181" w:type="dxa"/>
+          </w:tcPr>
+          <w:p>
+            <w:pPr>
+              <w:rPr>
+                <w:rFonts w:ascii="SimSun" w:eastAsia="SimSun" w:hAnsi="SimSun"/>
+                <w:lang w:eastAsia="zh-CN"/>
+              </w:rPr>
+            </w:pPr>
+            <w:r>
+              <w:rPr>
+                <w:rFonts w:ascii="SimSun" w:eastAsia="SimSun" w:hAnsi="SimSun" w:hint="eastAsia"/>
+                <w:lang w:eastAsia="zh-CN"/>
+              </w:rPr>
+              <w:t>W</w:t>
+            </w:r>
+            <w:r>
+              <w:rPr>
+                <w:rFonts w:ascii="SimSun" w:eastAsia="SimSun" w:hAnsi="SimSun"/>
+                <w:lang w:eastAsia="zh-CN"/>
+              </w:rPr>
+              <w:t>orker</w:t>
+            </w:r>
+          </w:p>
+        </w:tc>
+      </w:tr>
+      <w:tr>
+        <w:tc>
+          <w:tcPr>
+            <w:tcW w:w="4181" w:type="dxa"/>
+          </w:tcPr>
+          <w:p>
+            <w:pPr>
+              <w:rPr>
+                <w:rFonts w:ascii="SimSun" w:eastAsia="SimSun" w:hAnsi="SimSun"/>
+                <w:lang w:eastAsia="zh-CN"/>
+              </w:rPr>
+            </w:pPr>
+            <w:r>
+              <w:rPr>
+                <w:rFonts w:ascii="Times New Roman" w:hAnsi="Times New Roman" w:cs="Times New Roman"/>
+                <w:bCs/>
+              </w:rPr>
+              <w:t>UI design</w:t>
+            </w:r>
+          </w:p>
+        </w:tc>
+        <w:tc>
+          <w:tcPr>
+            <w:tcW w:w="4181" w:type="dxa"/>
+          </w:tcPr>
+          <w:p>
+            <w:pPr>
+              <w:rPr>
+                <w:rFonts w:ascii="Times New Roman" w:hAnsi="Times New Roman" w:cs="Times New Roman"/>
+                <w:bCs/>
+              </w:rPr>
+            </w:pPr>
+            <w:r>
+              <w:rPr>
+                <w:rFonts w:ascii="Times New Roman" w:hAnsi="Times New Roman" w:cs="Times New Roman"/>
+                <w:bCs/>
+              </w:rPr>
+              <w:t>Wu Man Kit</w:t>
+            </w:r>
+            <w:r>
+              <w:rPr>
+                <w:rFonts w:ascii="Times New Roman" w:hAnsi="Times New Roman" w:cs="Times New Roman"/>
+                <w:bCs/>
+              </w:rPr>
+              <w:t>,</w:t>
+            </w:r>
+            <w:r>
+              <w:rPr>
+                <w:rFonts w:ascii="Times New Roman" w:hAnsi="Times New Roman" w:cs="Times New Roman" w:hint="eastAsia"/>
+                <w:bCs/>
+              </w:rPr>
+              <w:t xml:space="preserve"> </w:t>
+            </w:r>
+            <w:r>
+              <w:rPr>
+                <w:rFonts w:ascii="Times New Roman" w:hAnsi="Times New Roman" w:cs="Times New Roman" w:hint="eastAsia"/>
+                <w:bCs/>
+              </w:rPr>
+              <w:t>L</w:t>
+            </w:r>
+            <w:r>
+              <w:rPr>
+                <w:rFonts w:ascii="Times New Roman" w:hAnsi="Times New Roman" w:cs="Times New Roman"/>
+                <w:bCs/>
+              </w:rPr>
+              <w:t>am Wang Yu</w:t>
+            </w:r>
+            <w:r>
+              <w:rPr>
+                <w:rFonts w:ascii="Times New Roman" w:hAnsi="Times New Roman" w:cs="Times New Roman"/>
+                <w:bCs/>
+              </w:rPr>
+              <w:t xml:space="preserve">, </w:t>
+            </w:r>
+          </w:p>
+          <w:p>
+            <w:pPr>
+              <w:rPr>
+                <w:rFonts w:ascii="SimSun" w:eastAsia="SimSun" w:hAnsi="SimSun"/>
+                <w:lang w:eastAsia="zh-CN"/>
+              </w:rPr>
+            </w:pPr>
+            <w:r>
+              <w:rPr>
+                <w:rFonts w:ascii="Times New Roman" w:hAnsi="Times New Roman" w:cs="Times New Roman"/>
+                <w:bCs/>
+              </w:rPr>
+              <w:t>ZHANG Yaohui</w:t>
+            </w:r>
+            <w:r>
+              <w:rPr>
+                <w:rFonts w:ascii="Times New Roman" w:hAnsi="Times New Roman" w:cs="Times New Roman"/>
+                <w:bCs/>
+              </w:rPr>
+              <w:t>,</w:t>
+            </w:r>
+            <w:r>
+              <w:rPr>
+                <w:rFonts w:ascii="Times New Roman" w:hAnsi="Times New Roman" w:cs="Times New Roman" w:hint="eastAsia"/>
+                <w:bCs/>
+                <w:lang w:eastAsia="zh-CN"/>
+              </w:rPr>
+              <w:t xml:space="preserve"> </w:t>
+            </w:r>
+            <w:r>
+              <w:rPr>
+                <w:rFonts w:ascii="Times New Roman" w:hAnsi="Times New Roman" w:cs="Times New Roman" w:hint="eastAsia"/>
+                <w:bCs/>
+                <w:lang w:eastAsia="zh-CN"/>
+              </w:rPr>
+              <w:t>C</w:t>
+            </w:r>
+            <w:r>
+              <w:rPr>
+                <w:rFonts w:ascii="Times New Roman" w:hAnsi="Times New Roman" w:cs="Times New Roman"/>
+                <w:bCs/>
+                <w:lang w:eastAsia="zh-CN"/>
+              </w:rPr>
+              <w:t>han Chiu Shun</w:t>
+            </w:r>
+          </w:p>
+        </w:tc>
+      </w:tr>
+      <w:tr>
+        <w:tc>
+          <w:tcPr>
+            <w:tcW w:w="4181" w:type="dxa"/>
+          </w:tcPr>
+          <w:p>
+            <w:pPr>
+              <w:rPr>
+                <w:rFonts w:ascii="SimSun" w:eastAsia="SimSun" w:hAnsi="SimSun"/>
+                <w:lang w:eastAsia="zh-CN"/>
+              </w:rPr>
+            </w:pPr>
+            <w:r>
+              <w:rPr>
+                <w:rFonts w:ascii="Times New Roman" w:hAnsi="Times New Roman" w:cs="Times New Roman" w:hint="eastAsia"/>
+                <w:bCs/>
+              </w:rPr>
+              <w:t>3D</w:t>
+            </w:r>
+            <w:r>
+              <w:rPr>
+                <w:rFonts w:ascii="Times New Roman" w:hAnsi="Times New Roman" w:cs="Times New Roman"/>
+                <w:bCs/>
+              </w:rPr>
+              <w:t xml:space="preserve"> </w:t>
+            </w:r>
+            <w:r>
+              <w:rPr>
+                <w:rFonts w:ascii="Times New Roman" w:hAnsi="Times New Roman" w:cs="Times New Roman" w:hint="eastAsia"/>
+                <w:bCs/>
+              </w:rPr>
+              <w:t>m</w:t>
+            </w:r>
+            <w:r>
+              <w:rPr>
+                <w:rFonts w:ascii="Times New Roman" w:hAnsi="Times New Roman" w:cs="Times New Roman"/>
+                <w:bCs/>
+              </w:rPr>
+              <w:t>odel</w:t>
+            </w:r>
+          </w:p>
+        </w:tc>
+        <w:tc>
+          <w:tcPr>
+            <w:tcW w:w="4181" w:type="dxa"/>
+          </w:tcPr>
+          <w:p>
+            <w:pPr>
+              <w:rPr>
+                <w:rFonts w:ascii="SimSun" w:eastAsia="SimSun" w:hAnsi="SimSun"/>
+                <w:lang w:eastAsia="zh-CN"/>
+              </w:rPr>
+            </w:pPr>
+            <w:r>
+              <w:rPr>
+                <w:rFonts w:ascii="Times New Roman" w:hAnsi="Times New Roman" w:cs="Times New Roman"/>
+                <w:bCs/>
+              </w:rPr>
+              <w:t>Wu Man Kit</w:t>
+            </w:r>
+            <w:r>
+              <w:rPr>
+                <w:rFonts w:ascii="Times New Roman" w:hAnsi="Times New Roman" w:cs="Times New Roman"/>
+                <w:bCs/>
+              </w:rPr>
+              <w:t>,</w:t>
+            </w:r>
+          </w:p>
+        </w:tc>
+      </w:tr>
+      <w:tr>
+        <w:tc>
+          <w:tcPr>
+            <w:tcW w:w="4181" w:type="dxa"/>
+          </w:tcPr>
+          <w:p>
+            <w:pPr>
+              <w:rPr>
+                <w:rFonts w:ascii="SimSun" w:eastAsia="SimSun" w:hAnsi="SimSun"/>
+                <w:lang w:eastAsia="zh-CN"/>
+              </w:rPr>
+            </w:pPr>
+            <w:r>
+              <w:rPr>
+                <w:rFonts w:ascii="Times New Roman" w:hAnsi="Times New Roman" w:cs="Times New Roman"/>
+                <w:bCs/>
+              </w:rPr>
+              <w:t>D</w:t>
+            </w:r>
+            <w:r>
+              <w:rPr>
+                <w:rFonts w:ascii="Times New Roman" w:hAnsi="Times New Roman" w:cs="Times New Roman"/>
+                <w:bCs/>
+              </w:rPr>
+              <w:t>ocument</w:t>
+            </w:r>
+          </w:p>
+        </w:tc>
+        <w:tc>
+          <w:tcPr>
+            <w:tcW w:w="4181" w:type="dxa"/>
+          </w:tcPr>
+          <w:p>
+            <w:pPr>
+              <w:rPr>
+                <w:rFonts w:ascii="SimSun" w:eastAsia="SimSun" w:hAnsi="SimSun"/>
+                <w:lang w:eastAsia="zh-CN"/>
+              </w:rPr>
+            </w:pPr>
+            <w:r>
+              <w:rPr>
+                <w:rFonts w:ascii="Times New Roman" w:hAnsi="Times New Roman" w:cs="Times New Roman"/>
+                <w:bCs/>
+              </w:rPr>
+              <w:t>Wu Man Kit</w:t>
+            </w:r>
+            <w:r>
+              <w:rPr>
+                <w:rFonts w:ascii="Times New Roman" w:hAnsi="Times New Roman" w:cs="Times New Roman"/>
+                <w:bCs/>
+              </w:rPr>
+              <w:t>,</w:t>
+            </w:r>
+            <w:r>
+              <w:rPr>
+                <w:rFonts w:ascii="Times New Roman" w:hAnsi="Times New Roman" w:cs="Times New Roman" w:hint="eastAsia"/>
+                <w:bCs/>
+              </w:rPr>
+              <w:t xml:space="preserve"> </w:t>
+            </w:r>
+            <w:r>
+              <w:rPr>
+                <w:rFonts w:ascii="Times New Roman" w:hAnsi="Times New Roman" w:cs="Times New Roman" w:hint="eastAsia"/>
+                <w:bCs/>
+              </w:rPr>
+              <w:t>L</w:t>
+            </w:r>
+            <w:r>
+              <w:rPr>
+                <w:rFonts w:ascii="Times New Roman" w:hAnsi="Times New Roman" w:cs="Times New Roman"/>
+                <w:bCs/>
+              </w:rPr>
+              <w:t>am Wang Yu</w:t>
+            </w:r>
+          </w:p>
+        </w:tc>
+      </w:tr>
+      <w:tr>
+        <w:tc>
+          <w:tcPr>
+            <w:tcW w:w="4181" w:type="dxa"/>
+          </w:tcPr>
+          <w:p>
+            <w:pPr>
+              <w:rPr>
+                <w:rFonts w:ascii="Times New Roman" w:hAnsi="Times New Roman" w:cs="Times New Roman"/>
+                <w:bCs/>
+              </w:rPr>
+            </w:pPr>
+            <w:r>
+              <w:rPr>
+                <w:rFonts w:ascii="Times New Roman" w:hAnsi="Times New Roman" w:cs="Times New Roman"/>
+                <w:bCs/>
+              </w:rPr>
+              <w:t>Story</w:t>
+            </w:r>
+          </w:p>
+        </w:tc>
+        <w:tc>
+          <w:tcPr>
+            <w:tcW w:w="4181" w:type="dxa"/>
+          </w:tcPr>
+          <w:p>
+            <w:pPr>
+              <w:rPr>
+                <w:rFonts w:ascii="SimSun" w:eastAsia="SimSun" w:hAnsi="SimSun"/>
+                <w:lang w:eastAsia="zh-CN"/>
+              </w:rPr>
+            </w:pPr>
+            <w:r>
+              <w:rPr>
+                <w:rFonts w:ascii="Times New Roman" w:hAnsi="Times New Roman" w:cs="Times New Roman"/>
+                <w:bCs/>
+              </w:rPr>
+              <w:t>Wu Man Kit</w:t>
+            </w:r>
+            <w:r>
+              <w:rPr>
+                <w:rFonts w:ascii="Times New Roman" w:hAnsi="Times New Roman" w:cs="Times New Roman"/>
+                <w:bCs/>
+              </w:rPr>
+              <w:t>,</w:t>
+            </w:r>
+            <w:r>
+              <w:rPr>
+                <w:rFonts w:ascii="Times New Roman" w:hAnsi="Times New Roman" w:cs="Times New Roman" w:hint="eastAsia"/>
+                <w:bCs/>
+                <w:lang w:eastAsia="zh-CN"/>
+              </w:rPr>
+              <w:t xml:space="preserve"> </w:t>
+            </w:r>
+            <w:r>
+              <w:rPr>
+                <w:rFonts w:ascii="Times New Roman" w:hAnsi="Times New Roman" w:cs="Times New Roman" w:hint="eastAsia"/>
+                <w:bCs/>
+                <w:lang w:eastAsia="zh-CN"/>
+              </w:rPr>
+              <w:t>C</w:t>
+            </w:r>
+            <w:r>
+              <w:rPr>
+                <w:rFonts w:ascii="Times New Roman" w:hAnsi="Times New Roman" w:cs="Times New Roman"/>
+                <w:bCs/>
+                <w:lang w:eastAsia="zh-CN"/>
+              </w:rPr>
+              <w:t>han Chiu Shun</w:t>
+            </w:r>
+          </w:p>
+        </w:tc>
+      </w:tr>
+      <w:tr>
+        <w:tc>
+          <w:tcPr>
+            <w:tcW w:w="4181" w:type="dxa"/>
+          </w:tcPr>
+          <w:p>
+            <w:pPr>
+              <w:rPr>
+                <w:rFonts w:ascii="Times New Roman" w:hAnsi="Times New Roman" w:cs="Times New Roman"/>
+                <w:bCs/>
+              </w:rPr>
+            </w:pPr>
+            <w:r>
+              <w:rPr>
+                <w:rFonts w:ascii="Times New Roman" w:hAnsi="Times New Roman" w:cs="Times New Roman"/>
+                <w:bCs/>
+              </w:rPr>
+              <w:t>Game Programming</w:t>
+            </w:r>
+          </w:p>
+        </w:tc>
+        <w:tc>
+          <w:tcPr>
+            <w:tcW w:w="4181" w:type="dxa"/>
+          </w:tcPr>
+          <w:p>
+            <w:pPr>
+              <w:rPr>
+                <w:rFonts w:ascii="Times New Roman" w:hAnsi="Times New Roman" w:cs="Times New Roman"/>
+                <w:bCs/>
+                <w:lang w:eastAsia="zh-CN"/>
+              </w:rPr>
+            </w:pPr>
+            <w:r>
+              <w:rPr>
+                <w:rFonts w:ascii="Times New Roman" w:hAnsi="Times New Roman" w:cs="Times New Roman" w:hint="eastAsia"/>
+                <w:bCs/>
+              </w:rPr>
+              <w:t>L</w:t>
+            </w:r>
+            <w:r>
+              <w:rPr>
+                <w:rFonts w:ascii="Times New Roman" w:hAnsi="Times New Roman" w:cs="Times New Roman"/>
+                <w:bCs/>
+              </w:rPr>
+              <w:t>am Wang Yu</w:t>
+            </w:r>
+            <w:r>
+              <w:rPr>
+                <w:rFonts w:ascii="Times New Roman" w:hAnsi="Times New Roman" w:cs="Times New Roman"/>
+                <w:bCs/>
+              </w:rPr>
+              <w:t xml:space="preserve">, </w:t>
+            </w:r>
+            <w:r>
+              <w:rPr>
+                <w:rFonts w:ascii="Times New Roman" w:hAnsi="Times New Roman" w:cs="Times New Roman"/>
+                <w:bCs/>
+              </w:rPr>
+              <w:t>ZHANG Yaohui</w:t>
+            </w:r>
+            <w:r>
+              <w:rPr>
+                <w:rFonts w:ascii="Times New Roman" w:hAnsi="Times New Roman" w:cs="Times New Roman"/>
+                <w:bCs/>
+              </w:rPr>
+              <w:t>,</w:t>
+            </w:r>
+            <w:r>
+              <w:rPr>
+                <w:rFonts w:ascii="Times New Roman" w:hAnsi="Times New Roman" w:cs="Times New Roman" w:hint="eastAsia"/>
+                <w:bCs/>
+                <w:lang w:eastAsia="zh-CN"/>
+              </w:rPr>
+              <w:t xml:space="preserve"> </w:t>
+            </w:r>
+          </w:p>
+          <w:p>
+            <w:pPr>
+              <w:rPr>
+                <w:rFonts w:ascii="SimSun" w:eastAsia="SimSun" w:hAnsi="SimSun"/>
+                <w:lang w:eastAsia="zh-CN"/>
+              </w:rPr>
+            </w:pPr>
+            <w:r>
+              <w:rPr>
+                <w:rFonts w:ascii="Times New Roman" w:hAnsi="Times New Roman" w:cs="Times New Roman" w:hint="eastAsia"/>
+                <w:bCs/>
+                <w:lang w:eastAsia="zh-CN"/>
+              </w:rPr>
+              <w:t>C</w:t>
+            </w:r>
+            <w:r>
+              <w:rPr>
+                <w:rFonts w:ascii="Times New Roman" w:hAnsi="Times New Roman" w:cs="Times New Roman"/>
+                <w:bCs/>
+                <w:lang w:eastAsia="zh-CN"/>
+              </w:rPr>
+              <w:t>han Chiu Shun</w:t>
+            </w:r>
+          </w:p>
+        </w:tc>
+      </w:tr>
+      <w:tr>
+        <w:tc>
+          <w:tcPr>
+            <w:tcW w:w="4181" w:type="dxa"/>
+          </w:tcPr>
+          <w:p>
+            <w:pPr>
+              <w:rPr>
+                <w:rFonts w:ascii="Times New Roman" w:hAnsi="Times New Roman" w:cs="Times New Roman"/>
+                <w:bCs/>
+              </w:rPr>
+            </w:pPr>
+            <w:r>
+              <w:rPr>
+                <w:rFonts w:ascii="Times New Roman" w:hAnsi="Times New Roman" w:cs="Times New Roman"/>
+                <w:bCs/>
+              </w:rPr>
+              <w:t>Map and build design</w:t>
+            </w:r>
+          </w:p>
+        </w:tc>
+        <w:tc>
+          <w:tcPr>
+            <w:tcW w:w="4181" w:type="dxa"/>
+          </w:tcPr>
+          <w:p>
+            <w:pPr>
+              <w:rPr>
+                <w:rFonts w:ascii="SimSun" w:eastAsia="SimSun" w:hAnsi="SimSun"/>
+                <w:lang w:eastAsia="zh-CN"/>
+              </w:rPr>
+            </w:pPr>
+            <w:r>
+              <w:rPr>
+                <w:rFonts w:ascii="Times New Roman" w:hAnsi="Times New Roman" w:cs="Times New Roman"/>
+                <w:bCs/>
+              </w:rPr>
+              <w:t>ZHANG Yaohui</w:t>
+            </w:r>
+          </w:p>
+        </w:tc>
+      </w:tr>
+      <w:tr>
+        <w:tc>
+          <w:tcPr>
+            <w:tcW w:w="4181" w:type="dxa"/>
+          </w:tcPr>
+          <w:p>
+            <w:pPr>
+              <w:rPr>
+                <w:rFonts w:ascii="Times New Roman" w:hAnsi="Times New Roman" w:cs="Times New Roman"/>
+                <w:bCs/>
+              </w:rPr>
+            </w:pPr>
+            <w:r>
+              <w:rPr>
+                <w:rFonts w:ascii="Times New Roman" w:hAnsi="Times New Roman" w:cs="Times New Roman"/>
+                <w:bCs/>
+              </w:rPr>
+              <w:t>Mission design</w:t>
+            </w:r>
+          </w:p>
+        </w:tc>
+        <w:tc>
+          <w:tcPr>
+            <w:tcW w:w="4181" w:type="dxa"/>
+          </w:tcPr>
+          <w:p>
+            <w:pPr>
+              <w:rPr>
+                <w:rFonts w:ascii="SimSun" w:eastAsia="SimSun" w:hAnsi="SimSun"/>
+                <w:lang w:eastAsia="zh-CN"/>
+              </w:rPr>
+            </w:pPr>
+            <w:r>
+              <w:rPr>
+                <w:rFonts w:ascii="Times New Roman" w:hAnsi="Times New Roman" w:cs="Times New Roman"/>
+                <w:bCs/>
+              </w:rPr>
+              <w:t>ZHANG Yaohui</w:t>
+            </w:r>
+          </w:p>
+        </w:tc>
+      </w:tr>
+    </w:tbl>
+    <w:p>
+      <w:pPr>
+        <w:rPr>
+          <w:rFonts w:ascii="SimSun" w:eastAsia="SimSun" w:hAnsi="SimSun"/>
+          <w:lang w:eastAsia="zh-CN"/>
+        </w:rPr>
+      </w:pPr>
+    </w:p>
+    <w:p>
+      <w:pPr>
+        <w:rPr>
+          <w:rFonts w:ascii="SimSun" w:eastAsia="SimSun" w:hAnsi="SimSun"/>
+          <w:lang w:eastAsia="zh-CN"/>
+        </w:rPr>
+      </w:pPr>
+    </w:p>
+    <w:p>
+      <w:pPr>
+        <w:rPr>
+          <w:rFonts w:ascii="SimSun" w:eastAsia="SimSun" w:hAnsi="SimSun"/>
+          <w:lang w:eastAsia="zh-CN"/>
+        </w:rPr>
+      </w:pPr>
+    </w:p>
+    <w:p>
+      <w:pPr>
+        <w:rPr>
+          <w:rFonts w:ascii="SimSun" w:eastAsia="SimSun" w:hAnsi="SimSun" w:hint="eastAsia"/>
+          <w:lang w:eastAsia="zh-CN"/>
+        </w:rPr>
+      </w:pPr>
+    </w:p>
+    <w:p>
+      <w:pPr>
+        <w:rPr>
+          <w:rFonts w:ascii="SimSun" w:eastAsia="SimSun" w:hAnsi="SimSun"/>
+          <w:lang w:eastAsia="zh-CN"/>
+        </w:rPr>
+      </w:pPr>
+      <w:r>
+        <w:rPr>
+          <w:rFonts w:ascii="SimSun" w:eastAsia="SimSun" w:hAnsi="SimSun"/>
+          <w:lang w:eastAsia="zh-CN"/>
+        </w:rPr>
+        <w:t>Budget estimation</w:t>
+      </w:r>
+    </w:p>
+    <w:p>
+      <w:pPr>
+        <w:rPr>
+          <w:rFonts w:ascii="SimSun" w:eastAsia="SimSun" w:hAnsi="SimSun"/>
+          <w:lang w:eastAsia="zh-CN"/>
+        </w:rPr>
+      </w:pPr>
+      <w:r>
+        <w:rPr>
+          <w:rFonts w:ascii="SimSun" w:eastAsia="SimSun" w:hAnsi="SimSun"/>
+          <w:lang w:eastAsia="zh-CN"/>
+        </w:rPr>
+        <w:t>Hardware</w:t>
+      </w:r>
+      <w:r>
+        <w:rPr>
+          <w:rFonts w:ascii="SimSun" w:eastAsia="SimSun" w:hAnsi="SimSun"/>
+          <w:lang w:eastAsia="zh-CN"/>
+        </w:rPr>
+        <w:t>:</w:t>
+      </w:r>
+    </w:p>
+    <w:p>
+      <w:pPr>
+        <w:ind w:firstLine="480"/>
+        <w:rPr>
+          <w:rFonts w:ascii="SimSun" w:eastAsia="SimSun" w:hAnsi="SimSun"/>
+          <w:lang w:eastAsia="zh-CN"/>
+        </w:rPr>
+      </w:pPr>
+      <w:r>
+        <w:rPr>
+          <w:rFonts w:ascii="SimSun" w:eastAsia="SimSun" w:hAnsi="SimSun"/>
+          <w:lang w:eastAsia="zh-CN"/>
+        </w:rPr>
+        <w:t>Recommended Requirement</w:t>
+      </w:r>
+    </w:p>
+    <w:tbl>
+      <w:tblPr>
+        <w:tblStyle w:val="TableGrid"/>
+        <w:tblW w:w="0" w:type="auto"/>
+        <w:tblLook w:val="04A0" w:firstRow="1" w:lastRow="0" w:firstColumn="1" w:lastColumn="0" w:noHBand="0" w:noVBand="1"/>
+      </w:tblPr>
+      <w:tblGrid>
+        <w:gridCol w:w="4181"/>
+        <w:gridCol w:w="4181"/>
+      </w:tblGrid>
+      <w:tr>
+        <w:tc>
+          <w:tcPr>
+            <w:tcW w:w="4181" w:type="dxa"/>
+          </w:tcPr>
+          <w:p>
+            <w:pPr>
+              <w:jc w:val="center"/>
+              <w:rPr>
+                <w:rFonts w:ascii="SimSun" w:eastAsia="SimSun" w:hAnsi="SimSun" w:hint="eastAsia"/>
+                <w:lang w:eastAsia="zh-CN"/>
+              </w:rPr>
+            </w:pPr>
+            <w:r>
+              <w:rPr>
+                <w:rFonts w:ascii="SimSun" w:eastAsia="SimSun" w:hAnsi="SimSun" w:hint="eastAsia"/>
+                <w:lang w:eastAsia="zh-CN"/>
+              </w:rPr>
+              <w:t>I</w:t>
+            </w:r>
+            <w:r>
+              <w:rPr>
+                <w:rFonts w:ascii="SimSun" w:eastAsia="SimSun" w:hAnsi="SimSun"/>
+                <w:lang w:eastAsia="zh-CN"/>
+              </w:rPr>
+              <w:t>tem</w:t>
+            </w:r>
+          </w:p>
+        </w:tc>
+        <w:tc>
+          <w:tcPr>
+            <w:tcW w:w="4181" w:type="dxa"/>
+          </w:tcPr>
+          <w:p>
+            <w:pPr>
+              <w:tabs>
+                <w:tab w:val="left" w:pos="1512"/>
+              </w:tabs>
+              <w:rPr>
+                <w:rFonts w:ascii="SimSun" w:eastAsia="SimSun" w:hAnsi="SimSun" w:hint="eastAsia"/>
+                <w:lang w:eastAsia="zh-CN"/>
+              </w:rPr>
+            </w:pPr>
+            <w:r>
+              <w:rPr>
+                <w:rFonts w:ascii="SimSun" w:eastAsia="SimSun" w:hAnsi="SimSun"/>
+                <w:lang w:eastAsia="zh-CN"/>
+              </w:rPr>
+              <w:tab/>
+              <w:t>Cost</w:t>
+            </w:r>
+          </w:p>
+        </w:tc>
+      </w:tr>
+      <w:tr>
+        <w:tc>
+          <w:tcPr>
+            <w:tcW w:w="4181" w:type="dxa"/>
+          </w:tcPr>
+          <w:p>
+            <w:pPr>
+              <w:rPr>
+                <w:rFonts w:ascii="SimSun" w:eastAsia="SimSun" w:hAnsi="SimSun" w:hint="eastAsia"/>
+                <w:lang w:eastAsia="zh-CN"/>
+              </w:rPr>
+            </w:pPr>
+            <w:r>
+              <w:rPr>
+                <w:rFonts w:ascii="SimSun" w:eastAsia="SimSun" w:hAnsi="SimSun"/>
+                <w:lang w:eastAsia="zh-CN"/>
+              </w:rPr>
+              <w:t>Input device</w:t>
+            </w:r>
+          </w:p>
+        </w:tc>
+        <w:tc>
+          <w:tcPr>
+            <w:tcW w:w="4181" w:type="dxa"/>
+          </w:tcPr>
+          <w:p>
+            <w:pPr>
+              <w:rPr>
+                <w:rFonts w:ascii="SimSun" w:eastAsia="SimSun" w:hAnsi="SimSun" w:hint="eastAsia"/>
+                <w:lang w:eastAsia="zh-CN"/>
+              </w:rPr>
+            </w:pPr>
+          </w:p>
+        </w:tc>
+      </w:tr>
+      <w:tr>
+        <w:tc>
+          <w:tcPr>
+            <w:tcW w:w="4181" w:type="dxa"/>
+          </w:tcPr>
+          <w:p>
+            <w:pPr>
+              <w:ind w:firstLineChars="50" w:firstLine="120"/>
+              <w:rPr>
+                <w:rFonts w:ascii="SimSun" w:eastAsia="SimSun" w:hAnsi="SimSun"/>
+                <w:lang w:eastAsia="zh-CN"/>
+              </w:rPr>
+            </w:pPr>
+            <w:r>
+              <w:rPr>
+                <w:rFonts w:ascii="SimSun" w:eastAsia="SimSun" w:hAnsi="SimSun" w:hint="eastAsia"/>
+                <w:lang w:eastAsia="zh-CN"/>
+              </w:rPr>
+              <w:t>-</w:t>
+            </w:r>
+            <w:r>
+              <w:rPr>
+                <w:rFonts w:ascii="SimSun" w:eastAsia="SimSun" w:hAnsi="SimSun"/>
+                <w:lang w:eastAsia="zh-CN"/>
+              </w:rPr>
+              <w:t>keyboard</w:t>
+            </w:r>
+          </w:p>
+        </w:tc>
+        <w:tc>
+          <w:tcPr>
+            <w:tcW w:w="4181" w:type="dxa"/>
+          </w:tcPr>
+          <w:p>
+            <w:pPr>
+              <w:rPr>
+                <w:rFonts w:ascii="SimSun" w:eastAsia="SimSun" w:hAnsi="SimSun" w:hint="eastAsia"/>
+                <w:lang w:eastAsia="zh-CN"/>
+              </w:rPr>
+            </w:pPr>
+            <w:r>
+              <w:rPr>
+                <w:rFonts w:ascii="SimSun" w:eastAsia="SimSun" w:hAnsi="SimSun"/>
+                <w:lang w:eastAsia="zh-CN"/>
+              </w:rPr>
+              <w:t>$</w:t>
+            </w:r>
+            <w:r>
+              <w:rPr>
+                <w:rFonts w:ascii="SimSun" w:eastAsia="SimSun" w:hAnsi="SimSun" w:hint="eastAsia"/>
+                <w:lang w:eastAsia="zh-CN"/>
+              </w:rPr>
+              <w:t>4</w:t>
+            </w:r>
+            <w:r>
+              <w:rPr>
+                <w:rFonts w:ascii="SimSun" w:eastAsia="SimSun" w:hAnsi="SimSun"/>
+                <w:lang w:eastAsia="zh-CN"/>
+              </w:rPr>
+              <w:t>0</w:t>
+            </w:r>
+          </w:p>
+        </w:tc>
+      </w:tr>
+      <w:tr>
+        <w:tc>
+          <w:tcPr>
+            <w:tcW w:w="4181" w:type="dxa"/>
+          </w:tcPr>
+          <w:p>
+            <w:pPr>
+              <w:ind w:firstLineChars="50" w:firstLine="120"/>
+              <w:rPr>
+                <w:rFonts w:ascii="SimSun" w:eastAsia="SimSun" w:hAnsi="SimSun" w:hint="eastAsia"/>
+                <w:lang w:eastAsia="zh-CN"/>
+              </w:rPr>
+            </w:pPr>
+            <w:r>
+              <w:rPr>
+                <w:rFonts w:ascii="SimSun" w:eastAsia="SimSun" w:hAnsi="SimSun" w:hint="eastAsia"/>
+                <w:lang w:eastAsia="zh-CN"/>
+              </w:rPr>
+              <w:t>-</w:t>
+            </w:r>
+            <w:r>
+              <w:rPr>
+                <w:rFonts w:ascii="SimSun" w:eastAsia="SimSun" w:hAnsi="SimSun"/>
+                <w:lang w:eastAsia="zh-CN"/>
+              </w:rPr>
+              <w:t>mouse</w:t>
+            </w:r>
+          </w:p>
+        </w:tc>
+        <w:tc>
+          <w:tcPr>
+            <w:tcW w:w="4181" w:type="dxa"/>
+          </w:tcPr>
+          <w:p>
+            <w:pPr>
+              <w:rPr>
+                <w:rFonts w:ascii="SimSun" w:eastAsia="SimSun" w:hAnsi="SimSun"/>
+                <w:lang w:eastAsia="zh-CN"/>
+              </w:rPr>
+            </w:pPr>
+            <w:r>
+              <w:rPr>
+                <w:rFonts w:ascii="SimSun" w:eastAsia="SimSun" w:hAnsi="SimSun" w:hint="eastAsia"/>
+                <w:lang w:eastAsia="zh-CN"/>
+              </w:rPr>
+              <w:t>$</w:t>
+            </w:r>
+            <w:r>
+              <w:rPr>
+                <w:rFonts w:ascii="SimSun" w:eastAsia="SimSun" w:hAnsi="SimSun"/>
+                <w:lang w:eastAsia="zh-CN"/>
+              </w:rPr>
+              <w:t>15</w:t>
+            </w:r>
+          </w:p>
+        </w:tc>
+      </w:tr>
+      <w:tr>
+        <w:tc>
+          <w:tcPr>
+            <w:tcW w:w="4181" w:type="dxa"/>
+          </w:tcPr>
+          <w:p>
+            <w:pPr>
+              <w:ind w:firstLineChars="50" w:firstLine="120"/>
+              <w:rPr>
+                <w:rFonts w:ascii="SimSun" w:eastAsia="SimSun" w:hAnsi="SimSun" w:hint="eastAsia"/>
+                <w:lang w:eastAsia="zh-CN"/>
+              </w:rPr>
+            </w:pPr>
+            <w:r>
+              <w:rPr>
+                <w:rFonts w:ascii="SimSun" w:eastAsia="SimSun" w:hAnsi="SimSun" w:hint="eastAsia"/>
+                <w:lang w:eastAsia="zh-CN"/>
+              </w:rPr>
+              <w:t>-</w:t>
+            </w:r>
+            <w:r>
+              <w:t xml:space="preserve"> </w:t>
+            </w:r>
+            <w:r>
+              <w:t>VR</w:t>
+            </w:r>
+            <w:r>
+              <w:rPr>
+                <w:rFonts w:ascii="SimSun" w:eastAsia="SimSun" w:hAnsi="SimSun"/>
+                <w:lang w:eastAsia="zh-CN"/>
+              </w:rPr>
+              <w:t xml:space="preserve"> device</w:t>
+            </w:r>
+          </w:p>
+        </w:tc>
+        <w:tc>
+          <w:tcPr>
+            <w:tcW w:w="4181" w:type="dxa"/>
+          </w:tcPr>
+          <w:p>
+            <w:pPr>
+              <w:rPr>
+                <w:rFonts w:ascii="SimSun" w:eastAsia="SimSun" w:hAnsi="SimSun" w:hint="eastAsia"/>
+                <w:lang w:eastAsia="zh-CN"/>
+              </w:rPr>
+            </w:pPr>
+            <w:r>
+              <w:rPr>
+                <w:rFonts w:ascii="SimSun" w:eastAsia="SimSun" w:hAnsi="SimSun" w:hint="eastAsia"/>
+                <w:lang w:eastAsia="zh-CN"/>
+              </w:rPr>
+              <w:t>$</w:t>
+            </w:r>
+            <w:r>
+              <w:rPr>
+                <w:rFonts w:ascii="SimSun" w:eastAsia="SimSun" w:hAnsi="SimSun"/>
+                <w:lang w:eastAsia="zh-CN"/>
+              </w:rPr>
+              <w:t>4899</w:t>
+            </w:r>
+          </w:p>
+        </w:tc>
+      </w:tr>
+      <w:tr>
+        <w:tc>
+          <w:tcPr>
+            <w:tcW w:w="4181" w:type="dxa"/>
+          </w:tcPr>
+          <w:p>
+            <w:pPr>
+              <w:ind w:firstLineChars="50" w:firstLine="120"/>
+              <w:rPr>
+                <w:rFonts w:ascii="SimSun" w:eastAsia="SimSun" w:hAnsi="SimSun" w:hint="eastAsia"/>
+                <w:lang w:eastAsia="zh-CN"/>
+              </w:rPr>
+            </w:pPr>
+            <w:r>
+              <w:rPr>
+                <w:rFonts w:ascii="SimSun" w:eastAsia="SimSun" w:hAnsi="SimSun" w:hint="eastAsia"/>
+                <w:lang w:eastAsia="zh-CN"/>
+              </w:rPr>
+              <w:t>-</w:t>
+            </w:r>
+            <w:r>
+              <w:t xml:space="preserve"> </w:t>
+            </w:r>
+            <w:r>
+              <w:rPr>
+                <w:rFonts w:ascii="SimSun" w:eastAsia="SimSun" w:hAnsi="SimSun"/>
+                <w:lang w:eastAsia="zh-CN"/>
+              </w:rPr>
+              <w:t>HTC controller</w:t>
+            </w:r>
+          </w:p>
+        </w:tc>
+        <w:tc>
+          <w:tcPr>
+            <w:tcW w:w="4181" w:type="dxa"/>
+          </w:tcPr>
+          <w:p>
+            <w:pPr>
+              <w:rPr>
+                <w:rFonts w:ascii="SimSun" w:eastAsia="SimSun" w:hAnsi="SimSun" w:hint="eastAsia"/>
+                <w:lang w:eastAsia="zh-CN"/>
+              </w:rPr>
+            </w:pPr>
+            <w:r>
+              <w:rPr>
+                <w:rFonts w:ascii="SimSun" w:eastAsia="SimSun" w:hAnsi="SimSun" w:hint="eastAsia"/>
+                <w:lang w:eastAsia="zh-CN"/>
+              </w:rPr>
+              <w:t>$</w:t>
+            </w:r>
+            <w:r>
+              <w:rPr>
+                <w:rFonts w:ascii="SimSun" w:eastAsia="SimSun" w:hAnsi="SimSun"/>
+                <w:lang w:eastAsia="zh-CN"/>
+              </w:rPr>
+              <w:t>1087</w:t>
+            </w:r>
+          </w:p>
+        </w:tc>
+      </w:tr>
+      <w:tr>
+        <w:tc>
+          <w:tcPr>
+            <w:tcW w:w="4181" w:type="dxa"/>
+          </w:tcPr>
+          <w:p>
+            <w:pPr>
+              <w:rPr>
+                <w:rFonts w:ascii="SimSun" w:eastAsia="SimSun" w:hAnsi="SimSun" w:hint="eastAsia"/>
+                <w:lang w:eastAsia="zh-CN"/>
+              </w:rPr>
+            </w:pPr>
+            <w:r>
+              <w:rPr>
+                <w:rFonts w:ascii="SimSun" w:eastAsia="SimSun" w:hAnsi="SimSun" w:hint="eastAsia"/>
+                <w:lang w:eastAsia="zh-CN"/>
+              </w:rPr>
+              <w:t>P</w:t>
+            </w:r>
+            <w:r>
+              <w:rPr>
+                <w:rFonts w:ascii="SimSun" w:eastAsia="SimSun" w:hAnsi="SimSun"/>
+                <w:lang w:eastAsia="zh-CN"/>
+              </w:rPr>
+              <w:t xml:space="preserve">C </w:t>
+            </w:r>
+            <w:r>
+              <w:rPr>
+                <w:rFonts w:ascii="SimSun" w:eastAsia="SimSun" w:hAnsi="SimSun"/>
+                <w:lang w:eastAsia="zh-CN"/>
+              </w:rPr>
+              <w:t>Specification</w:t>
+            </w:r>
+          </w:p>
+        </w:tc>
+        <w:tc>
+          <w:tcPr>
+            <w:tcW w:w="4181" w:type="dxa"/>
+          </w:tcPr>
+          <w:p>
+            <w:pPr>
+              <w:rPr>
+                <w:rFonts w:ascii="SimSun" w:eastAsia="SimSun" w:hAnsi="SimSun" w:hint="eastAsia"/>
+                <w:lang w:eastAsia="zh-CN"/>
+              </w:rPr>
+            </w:pPr>
+          </w:p>
+        </w:tc>
+      </w:tr>
+      <w:tr>
+        <w:tc>
+          <w:tcPr>
+            <w:tcW w:w="4181" w:type="dxa"/>
+          </w:tcPr>
+          <w:p>
+            <w:pPr>
+              <w:rPr>
+                <w:rFonts w:ascii="SimSun" w:eastAsia="SimSun" w:hAnsi="SimSun" w:hint="eastAsia"/>
+                <w:lang w:eastAsia="zh-CN"/>
+              </w:rPr>
+            </w:pPr>
+            <w:r>
+              <w:rPr>
+                <w:rFonts w:ascii="SimSun" w:eastAsia="SimSun" w:hAnsi="SimSun" w:hint="eastAsia"/>
+                <w:lang w:eastAsia="zh-CN"/>
+              </w:rPr>
+              <w:t xml:space="preserve"> </w:t>
+            </w:r>
+            <w:r>
+              <w:rPr>
+                <w:rFonts w:ascii="SimSun" w:eastAsia="SimSun" w:hAnsi="SimSun"/>
+                <w:lang w:eastAsia="zh-CN"/>
+              </w:rPr>
+              <w:t>-</w:t>
+            </w:r>
+            <w:r>
+              <w:t xml:space="preserve"> p</w:t>
+            </w:r>
+            <w:r>
+              <w:rPr>
+                <w:rFonts w:ascii="SimSun" w:eastAsia="SimSun" w:hAnsi="SimSun"/>
+                <w:lang w:eastAsia="zh-CN"/>
+              </w:rPr>
+              <w:t>rocessor</w:t>
+            </w:r>
+          </w:p>
+        </w:tc>
+        <w:tc>
+          <w:tcPr>
+            <w:tcW w:w="4181" w:type="dxa"/>
+          </w:tcPr>
+          <w:p>
+            <w:pPr>
+              <w:rPr>
+                <w:rFonts w:ascii="SimSun" w:eastAsia="SimSun" w:hAnsi="SimSun" w:hint="eastAsia"/>
+                <w:lang w:eastAsia="zh-CN"/>
+              </w:rPr>
+            </w:pPr>
+            <w:r>
+              <w:rPr>
+                <w:rFonts w:ascii="SimSun" w:eastAsia="SimSun" w:hAnsi="SimSun" w:hint="eastAsia"/>
+                <w:lang w:eastAsia="zh-CN"/>
+              </w:rPr>
+              <w:t>$</w:t>
+            </w:r>
+            <w:r>
+              <w:rPr>
+                <w:rFonts w:ascii="SimSun" w:eastAsia="SimSun" w:hAnsi="SimSun"/>
+                <w:lang w:eastAsia="zh-CN"/>
+              </w:rPr>
+              <w:t>1050</w:t>
+            </w:r>
+          </w:p>
+        </w:tc>
+      </w:tr>
+      <w:tr>
+        <w:tc>
+          <w:tcPr>
+            <w:tcW w:w="4181" w:type="dxa"/>
+          </w:tcPr>
+          <w:p>
+            <w:pPr>
+              <w:rPr>
+                <w:rFonts w:ascii="SimSun" w:eastAsia="SimSun" w:hAnsi="SimSun" w:hint="eastAsia"/>
+                <w:lang w:eastAsia="zh-CN"/>
+              </w:rPr>
+            </w:pPr>
+            <w:r>
+              <w:rPr>
+                <w:rFonts w:ascii="SimSun" w:eastAsia="SimSun" w:hAnsi="SimSun" w:hint="eastAsia"/>
+                <w:lang w:eastAsia="zh-CN"/>
+              </w:rPr>
+              <w:t xml:space="preserve"> </w:t>
+            </w:r>
+            <w:r>
+              <w:rPr>
+                <w:rFonts w:ascii="SimSun" w:eastAsia="SimSun" w:hAnsi="SimSun"/>
+                <w:lang w:eastAsia="zh-CN"/>
+              </w:rPr>
+              <w:t>-ram</w:t>
+            </w:r>
+          </w:p>
+        </w:tc>
+        <w:tc>
+          <w:tcPr>
+            <w:tcW w:w="4181" w:type="dxa"/>
+          </w:tcPr>
+          <w:p>
+            <w:pPr>
+              <w:rPr>
+                <w:rFonts w:ascii="SimSun" w:eastAsia="SimSun" w:hAnsi="SimSun" w:hint="eastAsia"/>
+                <w:lang w:eastAsia="zh-CN"/>
+              </w:rPr>
+            </w:pPr>
+            <w:r>
+              <w:rPr>
+                <w:rFonts w:ascii="SimSun" w:eastAsia="SimSun" w:hAnsi="SimSun"/>
+                <w:lang w:eastAsia="zh-CN"/>
+              </w:rPr>
+              <w:t>$</w:t>
+            </w:r>
+            <w:r>
+              <w:rPr>
+                <w:rFonts w:ascii="SimSun" w:eastAsia="SimSun" w:hAnsi="SimSun" w:hint="eastAsia"/>
+                <w:lang w:eastAsia="zh-CN"/>
+              </w:rPr>
+              <w:t>1</w:t>
+            </w:r>
+            <w:r>
+              <w:rPr>
+                <w:rFonts w:ascii="SimSun" w:eastAsia="SimSun" w:hAnsi="SimSun"/>
+                <w:lang w:eastAsia="zh-CN"/>
+              </w:rPr>
+              <w:t>68</w:t>
+            </w:r>
+          </w:p>
+        </w:tc>
+      </w:tr>
+      <w:tr>
+        <w:tc>
+          <w:tcPr>
+            <w:tcW w:w="4181" w:type="dxa"/>
+          </w:tcPr>
+          <w:p>
+            <w:pPr>
+              <w:rPr>
+                <w:rFonts w:ascii="SimSun" w:eastAsia="SimSun" w:hAnsi="SimSun" w:hint="eastAsia"/>
+                <w:lang w:eastAsia="zh-CN"/>
+              </w:rPr>
+            </w:pPr>
+            <w:r>
+              <w:rPr>
+                <w:rFonts w:ascii="SimSun" w:eastAsia="SimSun" w:hAnsi="SimSun" w:hint="eastAsia"/>
+                <w:lang w:eastAsia="zh-CN"/>
+              </w:rPr>
+              <w:t xml:space="preserve"> </w:t>
+            </w:r>
+            <w:r>
+              <w:rPr>
+                <w:rFonts w:ascii="SimSun" w:eastAsia="SimSun" w:hAnsi="SimSun"/>
+                <w:lang w:eastAsia="zh-CN"/>
+              </w:rPr>
+              <w:t>-</w:t>
+            </w:r>
+            <w:r>
+              <w:t xml:space="preserve"> g</w:t>
+            </w:r>
+            <w:r>
+              <w:rPr>
+                <w:rFonts w:ascii="SimSun" w:eastAsia="SimSun" w:hAnsi="SimSun"/>
+                <w:lang w:eastAsia="zh-CN"/>
+              </w:rPr>
+              <w:t xml:space="preserve">raphic </w:t>
+            </w:r>
+            <w:r>
+              <w:rPr>
+                <w:rFonts w:ascii="SimSun" w:eastAsia="SimSun" w:hAnsi="SimSun"/>
+                <w:lang w:eastAsia="zh-CN"/>
+              </w:rPr>
+              <w:t>c</w:t>
+            </w:r>
+            <w:r>
+              <w:rPr>
+                <w:rFonts w:ascii="SimSun" w:eastAsia="SimSun" w:hAnsi="SimSun"/>
+                <w:lang w:eastAsia="zh-CN"/>
+              </w:rPr>
+              <w:t>ard</w:t>
+            </w:r>
+          </w:p>
+        </w:tc>
+        <w:tc>
+          <w:tcPr>
+            <w:tcW w:w="4181" w:type="dxa"/>
+          </w:tcPr>
+          <w:p>
+            <w:pPr>
+              <w:rPr>
+                <w:rFonts w:ascii="SimSun" w:eastAsia="SimSun" w:hAnsi="SimSun"/>
+                <w:lang w:eastAsia="zh-CN"/>
+              </w:rPr>
+            </w:pPr>
+            <w:r>
+              <w:rPr>
+                <w:rFonts w:ascii="SimSun" w:eastAsia="SimSun" w:hAnsi="SimSun" w:hint="eastAsia"/>
+                <w:lang w:eastAsia="zh-CN"/>
+              </w:rPr>
+              <w:t>$</w:t>
+            </w:r>
+            <w:r>
+              <w:rPr>
+                <w:rFonts w:ascii="SimSun" w:eastAsia="SimSun" w:hAnsi="SimSun"/>
+                <w:lang w:eastAsia="zh-CN"/>
+              </w:rPr>
+              <w:t>1730</w:t>
+            </w:r>
+          </w:p>
+        </w:tc>
+      </w:tr>
+      <w:tr>
+        <w:tc>
+          <w:tcPr>
+            <w:tcW w:w="4181" w:type="dxa"/>
+          </w:tcPr>
+          <w:p>
+            <w:pPr>
+              <w:rPr>
+                <w:rFonts w:ascii="SimSun" w:eastAsia="SimSun" w:hAnsi="SimSun" w:hint="eastAsia"/>
+                <w:lang w:eastAsia="zh-CN"/>
+              </w:rPr>
+            </w:pPr>
+            <w:r>
+              <w:rPr>
+                <w:rFonts w:ascii="SimSun" w:eastAsia="SimSun" w:hAnsi="SimSun"/>
+                <w:lang w:eastAsia="zh-CN"/>
+              </w:rPr>
+              <w:t>total</w:t>
+            </w:r>
+          </w:p>
+        </w:tc>
+        <w:tc>
+          <w:tcPr>
+            <w:tcW w:w="4181" w:type="dxa"/>
+          </w:tcPr>
+          <w:p>
+            <w:pPr>
+              <w:rPr>
+                <w:rFonts w:ascii="SimSun" w:eastAsia="SimSun" w:hAnsi="SimSun" w:hint="eastAsia"/>
+                <w:lang w:eastAsia="zh-CN"/>
+              </w:rPr>
+            </w:pPr>
+            <w:r>
+              <w:rPr>
+                <w:rFonts w:ascii="SimSun" w:eastAsia="SimSun" w:hAnsi="SimSun"/>
+                <w:lang w:eastAsia="zh-CN"/>
+              </w:rPr>
+              <w:t>$</w:t>
+            </w:r>
+            <w:r>
+              <w:rPr>
+                <w:rFonts w:ascii="SimSun" w:eastAsia="SimSun" w:hAnsi="SimSun" w:hint="eastAsia"/>
+                <w:lang w:eastAsia="zh-CN"/>
+              </w:rPr>
+              <w:t>8</w:t>
+            </w:r>
+            <w:r>
+              <w:rPr>
+                <w:rFonts w:ascii="SimSun" w:eastAsia="SimSun" w:hAnsi="SimSun"/>
+                <w:lang w:eastAsia="zh-CN"/>
+              </w:rPr>
+              <w:t>980</w:t>
+            </w:r>
+          </w:p>
+        </w:tc>
+      </w:tr>
+    </w:tbl>
+    <w:p>
+      <w:pPr>
+        <w:rPr>
+          <w:rFonts w:ascii="SimSun" w:eastAsia="SimSun" w:hAnsi="SimSun"/>
+          <w:lang w:eastAsia="zh-CN"/>
+        </w:rPr>
+      </w:pPr>
+    </w:p>
+    <w:p>
+      <w:pPr>
+        <w:ind w:firstLine="480"/>
+        <w:rPr>
+          <w:rFonts w:ascii="SimSun" w:eastAsia="SimSun" w:hAnsi="SimSun" w:hint="eastAsia"/>
+          <w:lang w:eastAsia="zh-CN"/>
+        </w:rPr>
+      </w:pPr>
+      <w:r>
+        <w:rPr>
+          <w:rFonts w:ascii="SimSun" w:eastAsia="SimSun" w:hAnsi="SimSun"/>
+          <w:lang w:eastAsia="zh-CN"/>
+        </w:rPr>
+        <w:t>Minimal Requirement</w:t>
+      </w:r>
+    </w:p>
+    <w:tbl>
+      <w:tblPr>
+        <w:tblStyle w:val="TableGrid"/>
+        <w:tblW w:w="0" w:type="auto"/>
+        <w:tblLook w:val="04A0" w:firstRow="1" w:lastRow="0" w:firstColumn="1" w:lastColumn="0" w:noHBand="0" w:noVBand="1"/>
+      </w:tblPr>
+      <w:tblGrid>
+        <w:gridCol w:w="4181"/>
+        <w:gridCol w:w="4181"/>
+      </w:tblGrid>
+      <w:tr>
+        <w:tc>
+          <w:tcPr>
+            <w:tcW w:w="4181" w:type="dxa"/>
+          </w:tcPr>
+          <w:p>
+            <w:pPr>
+              <w:jc w:val="center"/>
+              <w:rPr>
+                <w:rFonts w:ascii="SimSun" w:eastAsia="SimSun" w:hAnsi="SimSun" w:hint="eastAsia"/>
+                <w:lang w:eastAsia="zh-CN"/>
+              </w:rPr>
+            </w:pPr>
+            <w:r>
+              <w:rPr>
+                <w:rFonts w:ascii="SimSun" w:eastAsia="SimSun" w:hAnsi="SimSun" w:hint="eastAsia"/>
+                <w:lang w:eastAsia="zh-CN"/>
+              </w:rPr>
+              <w:t>I</w:t>
+            </w:r>
+            <w:r>
+              <w:rPr>
+                <w:rFonts w:ascii="SimSun" w:eastAsia="SimSun" w:hAnsi="SimSun"/>
+                <w:lang w:eastAsia="zh-CN"/>
+              </w:rPr>
+              <w:t>tem</w:t>
+            </w:r>
+          </w:p>
+        </w:tc>
+        <w:tc>
+          <w:tcPr>
+            <w:tcW w:w="4181" w:type="dxa"/>
+          </w:tcPr>
+          <w:p>
+            <w:pPr>
+              <w:tabs>
+                <w:tab w:val="left" w:pos="1512"/>
+              </w:tabs>
+              <w:rPr>
+                <w:rFonts w:ascii="SimSun" w:eastAsia="SimSun" w:hAnsi="SimSun" w:hint="eastAsia"/>
+                <w:lang w:eastAsia="zh-CN"/>
+              </w:rPr>
+            </w:pPr>
+            <w:r>
+              <w:rPr>
+                <w:rFonts w:ascii="SimSun" w:eastAsia="SimSun" w:hAnsi="SimSun"/>
+                <w:lang w:eastAsia="zh-CN"/>
+              </w:rPr>
+              <w:tab/>
+              <w:t>Cost</w:t>
+            </w:r>
+          </w:p>
+        </w:tc>
+      </w:tr>
+      <w:tr>
+        <w:tc>
+          <w:tcPr>
+            <w:tcW w:w="4181" w:type="dxa"/>
+          </w:tcPr>
+          <w:p>
+            <w:pPr>
+              <w:rPr>
+                <w:rFonts w:ascii="SimSun" w:eastAsia="SimSun" w:hAnsi="SimSun" w:hint="eastAsia"/>
+                <w:lang w:eastAsia="zh-CN"/>
+              </w:rPr>
+            </w:pPr>
+            <w:r>
+              <w:rPr>
+                <w:rFonts w:ascii="SimSun" w:eastAsia="SimSun" w:hAnsi="SimSun"/>
+                <w:lang w:eastAsia="zh-CN"/>
+              </w:rPr>
+              <w:t>Input device</w:t>
+            </w:r>
+          </w:p>
+        </w:tc>
+        <w:tc>
+          <w:tcPr>
+            <w:tcW w:w="4181" w:type="dxa"/>
+          </w:tcPr>
+          <w:p>
+            <w:pPr>
+              <w:rPr>
+                <w:rFonts w:ascii="SimSun" w:eastAsia="SimSun" w:hAnsi="SimSun" w:hint="eastAsia"/>
+                <w:lang w:eastAsia="zh-CN"/>
+              </w:rPr>
+            </w:pPr>
+          </w:p>
+        </w:tc>
+      </w:tr>
+      <w:tr>
+        <w:tc>
+          <w:tcPr>
+            <w:tcW w:w="4181" w:type="dxa"/>
+          </w:tcPr>
+          <w:p>
+            <w:pPr>
+              <w:ind w:firstLineChars="50" w:firstLine="120"/>
+              <w:rPr>
+                <w:rFonts w:ascii="SimSun" w:eastAsia="SimSun" w:hAnsi="SimSun"/>
+                <w:lang w:eastAsia="zh-CN"/>
+              </w:rPr>
+            </w:pPr>
+            <w:r>
+              <w:rPr>
+                <w:rFonts w:ascii="SimSun" w:eastAsia="SimSun" w:hAnsi="SimSun" w:hint="eastAsia"/>
+                <w:lang w:eastAsia="zh-CN"/>
+              </w:rPr>
+              <w:t>-</w:t>
+            </w:r>
+            <w:r>
+              <w:rPr>
+                <w:rFonts w:ascii="SimSun" w:eastAsia="SimSun" w:hAnsi="SimSun"/>
+                <w:lang w:eastAsia="zh-CN"/>
+              </w:rPr>
+              <w:t>keyboard</w:t>
+            </w:r>
+          </w:p>
+        </w:tc>
+        <w:tc>
+          <w:tcPr>
+            <w:tcW w:w="4181" w:type="dxa"/>
+          </w:tcPr>
+          <w:p>
+            <w:pPr>
+              <w:rPr>
+                <w:rFonts w:ascii="SimSun" w:eastAsia="SimSun" w:hAnsi="SimSun" w:hint="eastAsia"/>
+                <w:lang w:eastAsia="zh-CN"/>
+              </w:rPr>
+            </w:pPr>
+            <w:r>
+              <w:rPr>
+                <w:rFonts w:ascii="SimSun" w:eastAsia="SimSun" w:hAnsi="SimSun"/>
+                <w:lang w:eastAsia="zh-CN"/>
+              </w:rPr>
+              <w:t>$</w:t>
+            </w:r>
+            <w:r>
+              <w:rPr>
+                <w:rFonts w:ascii="SimSun" w:eastAsia="SimSun" w:hAnsi="SimSun" w:hint="eastAsia"/>
+                <w:lang w:eastAsia="zh-CN"/>
+              </w:rPr>
+              <w:t>4</w:t>
+            </w:r>
+            <w:r>
+              <w:rPr>
+                <w:rFonts w:ascii="SimSun" w:eastAsia="SimSun" w:hAnsi="SimSun"/>
+                <w:lang w:eastAsia="zh-CN"/>
+              </w:rPr>
+              <w:t>0</w:t>
+            </w:r>
+          </w:p>
+        </w:tc>
+      </w:tr>
+      <w:tr>
+        <w:tc>
+          <w:tcPr>
+            <w:tcW w:w="4181" w:type="dxa"/>
+          </w:tcPr>
+          <w:p>
+            <w:pPr>
+              <w:ind w:firstLineChars="50" w:firstLine="120"/>
+              <w:rPr>
+                <w:rFonts w:ascii="SimSun" w:eastAsia="SimSun" w:hAnsi="SimSun" w:hint="eastAsia"/>
+                <w:lang w:eastAsia="zh-CN"/>
+              </w:rPr>
+            </w:pPr>
+            <w:r>
+              <w:rPr>
+                <w:rFonts w:ascii="SimSun" w:eastAsia="SimSun" w:hAnsi="SimSun" w:hint="eastAsia"/>
+                <w:lang w:eastAsia="zh-CN"/>
+              </w:rPr>
+              <w:t>-</w:t>
+            </w:r>
+            <w:r>
+              <w:rPr>
+                <w:rFonts w:ascii="SimSun" w:eastAsia="SimSun" w:hAnsi="SimSun"/>
+                <w:lang w:eastAsia="zh-CN"/>
+              </w:rPr>
+              <w:t>mouse</w:t>
+            </w:r>
+          </w:p>
+        </w:tc>
+        <w:tc>
+          <w:tcPr>
+            <w:tcW w:w="4181" w:type="dxa"/>
+          </w:tcPr>
+          <w:p>
+            <w:pPr>
+              <w:rPr>
+                <w:rFonts w:ascii="SimSun" w:eastAsia="SimSun" w:hAnsi="SimSun"/>
+                <w:lang w:eastAsia="zh-CN"/>
+              </w:rPr>
+            </w:pPr>
+            <w:r>
+              <w:rPr>
+                <w:rFonts w:ascii="SimSun" w:eastAsia="SimSun" w:hAnsi="SimSun" w:hint="eastAsia"/>
+                <w:lang w:eastAsia="zh-CN"/>
+              </w:rPr>
+              <w:t>$</w:t>
+            </w:r>
+            <w:r>
+              <w:rPr>
+                <w:rFonts w:ascii="SimSun" w:eastAsia="SimSun" w:hAnsi="SimSun"/>
+                <w:lang w:eastAsia="zh-CN"/>
+              </w:rPr>
+              <w:t>15</w:t>
+            </w:r>
+          </w:p>
+        </w:tc>
+      </w:tr>
+      <w:tr>
+        <w:tc>
+          <w:tcPr>
+            <w:tcW w:w="4181" w:type="dxa"/>
+          </w:tcPr>
+          <w:p>
+            <w:pPr>
+              <w:ind w:firstLineChars="50" w:firstLine="120"/>
+              <w:rPr>
+                <w:rFonts w:ascii="SimSun" w:eastAsia="SimSun" w:hAnsi="SimSun" w:hint="eastAsia"/>
+                <w:lang w:eastAsia="zh-CN"/>
+              </w:rPr>
+            </w:pPr>
+            <w:r>
+              <w:rPr>
+                <w:rFonts w:ascii="SimSun" w:eastAsia="SimSun" w:hAnsi="SimSun" w:hint="eastAsia"/>
+                <w:lang w:eastAsia="zh-CN"/>
+              </w:rPr>
+              <w:t>-</w:t>
+            </w:r>
+            <w:r>
+              <w:t xml:space="preserve"> VR</w:t>
+            </w:r>
+            <w:r>
+              <w:rPr>
+                <w:rFonts w:ascii="SimSun" w:eastAsia="SimSun" w:hAnsi="SimSun"/>
+                <w:lang w:eastAsia="zh-CN"/>
+              </w:rPr>
+              <w:t xml:space="preserve"> device</w:t>
+            </w:r>
+          </w:p>
+        </w:tc>
+        <w:tc>
+          <w:tcPr>
+            <w:tcW w:w="4181" w:type="dxa"/>
+          </w:tcPr>
+          <w:p>
+            <w:pPr>
+              <w:rPr>
+                <w:rFonts w:ascii="SimSun" w:eastAsia="SimSun" w:hAnsi="SimSun" w:hint="eastAsia"/>
+                <w:lang w:eastAsia="zh-CN"/>
+              </w:rPr>
+            </w:pPr>
+            <w:r>
+              <w:rPr>
+                <w:rFonts w:ascii="SimSun" w:eastAsia="SimSun" w:hAnsi="SimSun" w:hint="eastAsia"/>
+                <w:lang w:eastAsia="zh-CN"/>
+              </w:rPr>
+              <w:t>$</w:t>
+            </w:r>
+            <w:r>
+              <w:rPr>
+                <w:rFonts w:ascii="SimSun" w:eastAsia="SimSun" w:hAnsi="SimSun"/>
+                <w:lang w:eastAsia="zh-CN"/>
+              </w:rPr>
+              <w:t>4899</w:t>
+            </w:r>
+          </w:p>
+        </w:tc>
+      </w:tr>
+      <w:tr>
+        <w:tc>
+          <w:tcPr>
+            <w:tcW w:w="4181" w:type="dxa"/>
+          </w:tcPr>
+          <w:p>
+            <w:pPr>
+              <w:ind w:firstLineChars="50" w:firstLine="120"/>
+              <w:rPr>
+                <w:rFonts w:ascii="SimSun" w:eastAsia="SimSun" w:hAnsi="SimSun" w:hint="eastAsia"/>
+                <w:lang w:eastAsia="zh-CN"/>
+              </w:rPr>
+            </w:pPr>
+            <w:r>
+              <w:rPr>
+                <w:rFonts w:ascii="SimSun" w:eastAsia="SimSun" w:hAnsi="SimSun" w:hint="eastAsia"/>
+                <w:lang w:eastAsia="zh-CN"/>
+              </w:rPr>
+              <w:t>-</w:t>
+            </w:r>
+            <w:r>
+              <w:t xml:space="preserve"> </w:t>
+            </w:r>
+            <w:r>
+              <w:rPr>
+                <w:rFonts w:ascii="SimSun" w:eastAsia="SimSun" w:hAnsi="SimSun"/>
+                <w:lang w:eastAsia="zh-CN"/>
+              </w:rPr>
+              <w:t>HTC controller</w:t>
+            </w:r>
+          </w:p>
+        </w:tc>
+        <w:tc>
+          <w:tcPr>
+            <w:tcW w:w="4181" w:type="dxa"/>
+          </w:tcPr>
+          <w:p>
+            <w:pPr>
+              <w:rPr>
+                <w:rFonts w:ascii="SimSun" w:eastAsia="SimSun" w:hAnsi="SimSun" w:hint="eastAsia"/>
+                <w:lang w:eastAsia="zh-CN"/>
+              </w:rPr>
+            </w:pPr>
+            <w:r>
+              <w:rPr>
+                <w:rFonts w:ascii="SimSun" w:eastAsia="SimSun" w:hAnsi="SimSun" w:hint="eastAsia"/>
+                <w:lang w:eastAsia="zh-CN"/>
+              </w:rPr>
+              <w:t>$</w:t>
+            </w:r>
+            <w:r>
+              <w:rPr>
+                <w:rFonts w:ascii="SimSun" w:eastAsia="SimSun" w:hAnsi="SimSun"/>
+                <w:lang w:eastAsia="zh-CN"/>
+              </w:rPr>
+              <w:t>1087</w:t>
+            </w:r>
+          </w:p>
+        </w:tc>
+      </w:tr>
+      <w:tr>
+        <w:tc>
+          <w:tcPr>
+            <w:tcW w:w="4181" w:type="dxa"/>
+          </w:tcPr>
+          <w:p>
+            <w:pPr>
+              <w:rPr>
+                <w:rFonts w:ascii="SimSun" w:eastAsia="SimSun" w:hAnsi="SimSun" w:hint="eastAsia"/>
+                <w:lang w:eastAsia="zh-CN"/>
+              </w:rPr>
+            </w:pPr>
+            <w:r>
+              <w:rPr>
+                <w:rFonts w:ascii="SimSun" w:eastAsia="SimSun" w:hAnsi="SimSun" w:hint="eastAsia"/>
+                <w:lang w:eastAsia="zh-CN"/>
+              </w:rPr>
+              <w:lastRenderedPageBreak/>
+              <w:t>P</w:t>
+            </w:r>
+            <w:r>
+              <w:rPr>
+                <w:rFonts w:ascii="SimSun" w:eastAsia="SimSun" w:hAnsi="SimSun"/>
+                <w:lang w:eastAsia="zh-CN"/>
+              </w:rPr>
+              <w:t xml:space="preserve">C </w:t>
+            </w:r>
+            <w:r>
+              <w:rPr>
+                <w:rFonts w:ascii="SimSun" w:eastAsia="SimSun" w:hAnsi="SimSun"/>
+                <w:lang w:eastAsia="zh-CN"/>
+              </w:rPr>
+              <w:t>Specification</w:t>
+            </w:r>
+          </w:p>
+        </w:tc>
+        <w:tc>
+          <w:tcPr>
+            <w:tcW w:w="4181" w:type="dxa"/>
+          </w:tcPr>
+          <w:p>
+            <w:pPr>
+              <w:rPr>
+                <w:rFonts w:ascii="SimSun" w:eastAsia="SimSun" w:hAnsi="SimSun" w:hint="eastAsia"/>
+                <w:lang w:eastAsia="zh-CN"/>
+              </w:rPr>
+            </w:pPr>
+          </w:p>
+        </w:tc>
+      </w:tr>
+      <w:tr>
+        <w:tc>
+          <w:tcPr>
+            <w:tcW w:w="4181" w:type="dxa"/>
+          </w:tcPr>
+          <w:p>
+            <w:pPr>
+              <w:rPr>
+                <w:rFonts w:ascii="SimSun" w:eastAsia="SimSun" w:hAnsi="SimSun" w:hint="eastAsia"/>
+                <w:lang w:eastAsia="zh-CN"/>
+              </w:rPr>
+            </w:pPr>
+            <w:r>
+              <w:rPr>
+                <w:rFonts w:ascii="SimSun" w:eastAsia="SimSun" w:hAnsi="SimSun" w:hint="eastAsia"/>
+                <w:lang w:eastAsia="zh-CN"/>
+              </w:rPr>
+              <w:t xml:space="preserve"> </w:t>
+            </w:r>
+            <w:r>
+              <w:rPr>
+                <w:rFonts w:ascii="SimSun" w:eastAsia="SimSun" w:hAnsi="SimSun"/>
+                <w:lang w:eastAsia="zh-CN"/>
+              </w:rPr>
+              <w:t>-</w:t>
+            </w:r>
+            <w:r>
+              <w:t xml:space="preserve"> p</w:t>
+            </w:r>
+            <w:r>
+              <w:rPr>
+                <w:rFonts w:ascii="SimSun" w:eastAsia="SimSun" w:hAnsi="SimSun"/>
+                <w:lang w:eastAsia="zh-CN"/>
+              </w:rPr>
+              <w:t>rocessor</w:t>
+            </w:r>
+          </w:p>
+        </w:tc>
+        <w:tc>
+          <w:tcPr>
+            <w:tcW w:w="4181" w:type="dxa"/>
+          </w:tcPr>
+          <w:p>
+            <w:pPr>
+              <w:rPr>
+                <w:rFonts w:ascii="SimSun" w:eastAsia="SimSun" w:hAnsi="SimSun" w:hint="eastAsia"/>
+                <w:lang w:eastAsia="zh-CN"/>
+              </w:rPr>
+            </w:pPr>
+            <w:r>
+              <w:rPr>
+                <w:rFonts w:ascii="SimSun" w:eastAsia="SimSun" w:hAnsi="SimSun" w:hint="eastAsia"/>
+                <w:lang w:eastAsia="zh-CN"/>
+              </w:rPr>
+              <w:t>$</w:t>
+            </w:r>
+            <w:r>
+              <w:rPr>
+                <w:rFonts w:ascii="SimSun" w:eastAsia="SimSun" w:hAnsi="SimSun"/>
+                <w:lang w:eastAsia="zh-CN"/>
+              </w:rPr>
+              <w:t>409</w:t>
+            </w:r>
+          </w:p>
+        </w:tc>
+      </w:tr>
+      <w:tr>
+        <w:tc>
+          <w:tcPr>
+            <w:tcW w:w="4181" w:type="dxa"/>
+          </w:tcPr>
+          <w:p>
+            <w:pPr>
+              <w:rPr>
+                <w:rFonts w:ascii="SimSun" w:eastAsia="SimSun" w:hAnsi="SimSun" w:hint="eastAsia"/>
+                <w:lang w:eastAsia="zh-CN"/>
+              </w:rPr>
+            </w:pPr>
+            <w:r>
+              <w:rPr>
+                <w:rFonts w:ascii="SimSun" w:eastAsia="SimSun" w:hAnsi="SimSun" w:hint="eastAsia"/>
+                <w:lang w:eastAsia="zh-CN"/>
+              </w:rPr>
+              <w:t xml:space="preserve"> </w:t>
+            </w:r>
+            <w:r>
+              <w:rPr>
+                <w:rFonts w:ascii="SimSun" w:eastAsia="SimSun" w:hAnsi="SimSun"/>
+                <w:lang w:eastAsia="zh-CN"/>
+              </w:rPr>
+              <w:t>-ram</w:t>
+            </w:r>
+          </w:p>
+        </w:tc>
+        <w:tc>
+          <w:tcPr>
+            <w:tcW w:w="4181" w:type="dxa"/>
+          </w:tcPr>
+          <w:p>
+            <w:pPr>
+              <w:rPr>
+                <w:rFonts w:ascii="SimSun" w:eastAsia="SimSun" w:hAnsi="SimSun" w:hint="eastAsia"/>
+                <w:lang w:eastAsia="zh-CN"/>
+              </w:rPr>
+            </w:pPr>
+            <w:r>
+              <w:rPr>
+                <w:rFonts w:ascii="SimSun" w:eastAsia="SimSun" w:hAnsi="SimSun"/>
+                <w:lang w:eastAsia="zh-CN"/>
+              </w:rPr>
+              <w:t>$</w:t>
+            </w:r>
+            <w:r>
+              <w:rPr>
+                <w:rFonts w:ascii="SimSun" w:eastAsia="SimSun" w:hAnsi="SimSun"/>
+                <w:lang w:eastAsia="zh-CN"/>
+              </w:rPr>
+              <w:t>135</w:t>
+            </w:r>
+          </w:p>
+        </w:tc>
+      </w:tr>
+      <w:tr>
+        <w:tc>
+          <w:tcPr>
+            <w:tcW w:w="4181" w:type="dxa"/>
+          </w:tcPr>
+          <w:p>
+            <w:pPr>
+              <w:rPr>
+                <w:rFonts w:ascii="SimSun" w:eastAsia="SimSun" w:hAnsi="SimSun" w:hint="eastAsia"/>
+                <w:lang w:eastAsia="zh-CN"/>
+              </w:rPr>
+            </w:pPr>
+            <w:r>
+              <w:rPr>
+                <w:rFonts w:ascii="SimSun" w:eastAsia="SimSun" w:hAnsi="SimSun" w:hint="eastAsia"/>
+                <w:lang w:eastAsia="zh-CN"/>
+              </w:rPr>
+              <w:t xml:space="preserve"> </w:t>
+            </w:r>
+            <w:r>
+              <w:rPr>
+                <w:rFonts w:ascii="SimSun" w:eastAsia="SimSun" w:hAnsi="SimSun"/>
+                <w:lang w:eastAsia="zh-CN"/>
+              </w:rPr>
+              <w:t>-</w:t>
+            </w:r>
+            <w:r>
+              <w:t xml:space="preserve"> g</w:t>
+            </w:r>
+            <w:r>
+              <w:rPr>
+                <w:rFonts w:ascii="SimSun" w:eastAsia="SimSun" w:hAnsi="SimSun"/>
+                <w:lang w:eastAsia="zh-CN"/>
+              </w:rPr>
+              <w:t xml:space="preserve">raphic </w:t>
+            </w:r>
+            <w:r>
+              <w:rPr>
+                <w:rFonts w:ascii="SimSun" w:eastAsia="SimSun" w:hAnsi="SimSun"/>
+                <w:lang w:eastAsia="zh-CN"/>
+              </w:rPr>
+              <w:t>c</w:t>
+            </w:r>
+            <w:r>
+              <w:rPr>
+                <w:rFonts w:ascii="SimSun" w:eastAsia="SimSun" w:hAnsi="SimSun"/>
+                <w:lang w:eastAsia="zh-CN"/>
+              </w:rPr>
+              <w:t>ard</w:t>
+            </w:r>
+          </w:p>
+        </w:tc>
+        <w:tc>
+          <w:tcPr>
+            <w:tcW w:w="4181" w:type="dxa"/>
+          </w:tcPr>
+          <w:p>
+            <w:pPr>
+              <w:rPr>
+                <w:rFonts w:ascii="SimSun" w:eastAsia="SimSun" w:hAnsi="SimSun"/>
+                <w:lang w:eastAsia="zh-CN"/>
+              </w:rPr>
+            </w:pPr>
+            <w:r>
+              <w:rPr>
+                <w:rFonts w:ascii="SimSun" w:eastAsia="SimSun" w:hAnsi="SimSun" w:hint="eastAsia"/>
+                <w:lang w:eastAsia="zh-CN"/>
+              </w:rPr>
+              <w:t>$</w:t>
+            </w:r>
+            <w:r>
+              <w:rPr>
+                <w:rFonts w:ascii="SimSun" w:eastAsia="SimSun" w:hAnsi="SimSun"/>
+                <w:lang w:eastAsia="zh-CN"/>
+              </w:rPr>
+              <w:t>960</w:t>
+            </w:r>
+          </w:p>
+        </w:tc>
+      </w:tr>
+      <w:tr>
+        <w:tc>
+          <w:tcPr>
+            <w:tcW w:w="4181" w:type="dxa"/>
+          </w:tcPr>
+          <w:p>
+            <w:pPr>
+              <w:rPr>
+                <w:rFonts w:ascii="SimSun" w:eastAsia="SimSun" w:hAnsi="SimSun" w:hint="eastAsia"/>
+                <w:lang w:eastAsia="zh-CN"/>
+              </w:rPr>
+            </w:pPr>
+            <w:r>
+              <w:rPr>
+                <w:rFonts w:ascii="SimSun" w:eastAsia="SimSun" w:hAnsi="SimSun"/>
+                <w:lang w:eastAsia="zh-CN"/>
+              </w:rPr>
+              <w:t>total</w:t>
+            </w:r>
+          </w:p>
+        </w:tc>
+        <w:tc>
+          <w:tcPr>
+            <w:tcW w:w="4181" w:type="dxa"/>
+          </w:tcPr>
+          <w:p>
+            <w:pPr>
+              <w:rPr>
+                <w:rFonts w:ascii="SimSun" w:eastAsia="SimSun" w:hAnsi="SimSun" w:hint="eastAsia"/>
+                <w:lang w:eastAsia="zh-CN"/>
+              </w:rPr>
+            </w:pPr>
+            <w:r>
+              <w:rPr>
+                <w:rFonts w:ascii="SimSun" w:eastAsia="SimSun" w:hAnsi="SimSun" w:hint="eastAsia"/>
+                <w:lang w:eastAsia="zh-CN"/>
+              </w:rPr>
+              <w:t>7</w:t>
+            </w:r>
+            <w:r>
+              <w:rPr>
+                <w:rFonts w:ascii="SimSun" w:eastAsia="SimSun" w:hAnsi="SimSun"/>
+                <w:lang w:eastAsia="zh-CN"/>
+              </w:rPr>
+              <w:t>545</w:t>
+            </w:r>
+          </w:p>
+        </w:tc>
+      </w:tr>
+    </w:tbl>
     <w:p/>
+    <w:p>
+      <w:pPr>
+        <w:ind w:firstLine="480"/>
+      </w:pPr>
+      <w:r>
+        <w:t>Hardware Requirement</w:t>
+      </w:r>
+    </w:p>
+    <w:tbl>
+      <w:tblPr>
+        <w:tblStyle w:val="TableGrid"/>
+        <w:tblW w:w="0" w:type="auto"/>
+        <w:tblLook w:val="04A0" w:firstRow="1" w:lastRow="0" w:firstColumn="1" w:lastColumn="0" w:noHBand="0" w:noVBand="1"/>
+      </w:tblPr>
+      <w:tblGrid>
+        <w:gridCol w:w="4181"/>
+        <w:gridCol w:w="4181"/>
+      </w:tblGrid>
+      <w:tr>
+        <w:tc>
+          <w:tcPr>
+            <w:tcW w:w="4181" w:type="dxa"/>
+          </w:tcPr>
+          <w:p>
+            <w:pPr>
+              <w:jc w:val="center"/>
+              <w:rPr>
+                <w:rFonts w:ascii="SimSun" w:eastAsia="SimSun" w:hAnsi="SimSun" w:hint="eastAsia"/>
+                <w:lang w:eastAsia="zh-CN"/>
+              </w:rPr>
+            </w:pPr>
+            <w:r>
+              <w:rPr>
+                <w:rFonts w:ascii="SimSun" w:eastAsia="SimSun" w:hAnsi="SimSun" w:hint="eastAsia"/>
+                <w:lang w:eastAsia="zh-CN"/>
+              </w:rPr>
+              <w:t>I</w:t>
+            </w:r>
+            <w:r>
+              <w:rPr>
+                <w:rFonts w:ascii="SimSun" w:eastAsia="SimSun" w:hAnsi="SimSun"/>
+                <w:lang w:eastAsia="zh-CN"/>
+              </w:rPr>
+              <w:t>tem</w:t>
+            </w:r>
+          </w:p>
+        </w:tc>
+        <w:tc>
+          <w:tcPr>
+            <w:tcW w:w="4181" w:type="dxa"/>
+          </w:tcPr>
+          <w:p>
+            <w:pPr>
+              <w:tabs>
+                <w:tab w:val="left" w:pos="1512"/>
+              </w:tabs>
+              <w:rPr>
+                <w:rFonts w:ascii="SimSun" w:eastAsia="SimSun" w:hAnsi="SimSun" w:hint="eastAsia"/>
+                <w:lang w:eastAsia="zh-CN"/>
+              </w:rPr>
+            </w:pPr>
+            <w:r>
+              <w:rPr>
+                <w:rFonts w:ascii="SimSun" w:eastAsia="SimSun" w:hAnsi="SimSun"/>
+                <w:lang w:eastAsia="zh-CN"/>
+              </w:rPr>
+              <w:tab/>
+              <w:t>Cost</w:t>
+            </w:r>
+          </w:p>
+        </w:tc>
+      </w:tr>
+      <w:tr>
+        <w:tc>
+          <w:tcPr>
+            <w:tcW w:w="4181" w:type="dxa"/>
+          </w:tcPr>
+          <w:p>
+            <w:pPr>
+              <w:rPr>
+                <w:rFonts w:ascii="SimSun" w:eastAsia="SimSun" w:hAnsi="SimSun" w:hint="eastAsia"/>
+                <w:lang w:eastAsia="zh-CN"/>
+              </w:rPr>
+            </w:pPr>
+            <w:r>
+              <w:rPr>
+                <w:rFonts w:ascii="SimSun" w:eastAsia="SimSun" w:hAnsi="SimSun"/>
+                <w:lang w:eastAsia="zh-CN"/>
+              </w:rPr>
+              <w:t>Input device</w:t>
+            </w:r>
+          </w:p>
+        </w:tc>
+        <w:tc>
+          <w:tcPr>
+            <w:tcW w:w="4181" w:type="dxa"/>
+          </w:tcPr>
+          <w:p>
+            <w:pPr>
+              <w:rPr>
+                <w:rFonts w:ascii="SimSun" w:eastAsia="SimSun" w:hAnsi="SimSun" w:hint="eastAsia"/>
+                <w:lang w:eastAsia="zh-CN"/>
+              </w:rPr>
+            </w:pPr>
+          </w:p>
+        </w:tc>
+      </w:tr>
+      <w:tr>
+        <w:tc>
+          <w:tcPr>
+            <w:tcW w:w="4181" w:type="dxa"/>
+          </w:tcPr>
+          <w:p>
+            <w:pPr>
+              <w:ind w:firstLineChars="50" w:firstLine="120"/>
+              <w:rPr>
+                <w:rFonts w:ascii="SimSun" w:eastAsia="SimSun" w:hAnsi="SimSun"/>
+                <w:lang w:eastAsia="zh-CN"/>
+              </w:rPr>
+            </w:pPr>
+            <w:r>
+              <w:rPr>
+                <w:rFonts w:ascii="SimSun" w:eastAsia="SimSun" w:hAnsi="SimSun" w:hint="eastAsia"/>
+                <w:lang w:eastAsia="zh-CN"/>
+              </w:rPr>
+              <w:t>-</w:t>
+            </w:r>
+            <w:r>
+              <w:rPr>
+                <w:rFonts w:ascii="SimSun" w:eastAsia="SimSun" w:hAnsi="SimSun"/>
+                <w:lang w:eastAsia="zh-CN"/>
+              </w:rPr>
+              <w:t>keyboard</w:t>
+            </w:r>
+          </w:p>
+        </w:tc>
+        <w:tc>
+          <w:tcPr>
+            <w:tcW w:w="4181" w:type="dxa"/>
+          </w:tcPr>
+          <w:p>
+            <w:pPr>
+              <w:rPr>
+                <w:rFonts w:ascii="SimSun" w:eastAsia="SimSun" w:hAnsi="SimSun" w:hint="eastAsia"/>
+                <w:lang w:eastAsia="zh-CN"/>
+              </w:rPr>
+            </w:pPr>
+            <w:r>
+              <w:rPr>
+                <w:rFonts w:ascii="SimSun" w:eastAsia="SimSun" w:hAnsi="SimSun"/>
+                <w:lang w:eastAsia="zh-CN"/>
+              </w:rPr>
+              <w:t>$</w:t>
+            </w:r>
+            <w:r>
+              <w:rPr>
+                <w:rFonts w:ascii="SimSun" w:eastAsia="SimSun" w:hAnsi="SimSun" w:hint="eastAsia"/>
+                <w:lang w:eastAsia="zh-CN"/>
+              </w:rPr>
+              <w:t>4</w:t>
+            </w:r>
+            <w:r>
+              <w:rPr>
+                <w:rFonts w:ascii="SimSun" w:eastAsia="SimSun" w:hAnsi="SimSun"/>
+                <w:lang w:eastAsia="zh-CN"/>
+              </w:rPr>
+              <w:t>0</w:t>
+            </w:r>
+          </w:p>
+        </w:tc>
+      </w:tr>
+      <w:tr>
+        <w:tc>
+          <w:tcPr>
+            <w:tcW w:w="4181" w:type="dxa"/>
+          </w:tcPr>
+          <w:p>
+            <w:pPr>
+              <w:ind w:firstLineChars="50" w:firstLine="120"/>
+              <w:rPr>
+                <w:rFonts w:ascii="SimSun" w:eastAsia="SimSun" w:hAnsi="SimSun" w:hint="eastAsia"/>
+                <w:lang w:eastAsia="zh-CN"/>
+              </w:rPr>
+            </w:pPr>
+            <w:r>
+              <w:rPr>
+                <w:rFonts w:ascii="SimSun" w:eastAsia="SimSun" w:hAnsi="SimSun" w:hint="eastAsia"/>
+                <w:lang w:eastAsia="zh-CN"/>
+              </w:rPr>
+              <w:t>-</w:t>
+            </w:r>
+            <w:r>
+              <w:rPr>
+                <w:rFonts w:ascii="SimSun" w:eastAsia="SimSun" w:hAnsi="SimSun"/>
+                <w:lang w:eastAsia="zh-CN"/>
+              </w:rPr>
+              <w:t>mouse</w:t>
+            </w:r>
+          </w:p>
+        </w:tc>
+        <w:tc>
+          <w:tcPr>
+            <w:tcW w:w="4181" w:type="dxa"/>
+          </w:tcPr>
+          <w:p>
+            <w:pPr>
+              <w:rPr>
+                <w:rFonts w:ascii="SimSun" w:eastAsia="SimSun" w:hAnsi="SimSun"/>
+                <w:lang w:eastAsia="zh-CN"/>
+              </w:rPr>
+            </w:pPr>
+            <w:r>
+              <w:rPr>
+                <w:rFonts w:ascii="SimSun" w:eastAsia="SimSun" w:hAnsi="SimSun" w:hint="eastAsia"/>
+                <w:lang w:eastAsia="zh-CN"/>
+              </w:rPr>
+              <w:t>$</w:t>
+            </w:r>
+            <w:r>
+              <w:rPr>
+                <w:rFonts w:ascii="SimSun" w:eastAsia="SimSun" w:hAnsi="SimSun"/>
+                <w:lang w:eastAsia="zh-CN"/>
+              </w:rPr>
+              <w:t>15</w:t>
+            </w:r>
+          </w:p>
+        </w:tc>
+      </w:tr>
+      <w:tr>
+        <w:tc>
+          <w:tcPr>
+            <w:tcW w:w="4181" w:type="dxa"/>
+          </w:tcPr>
+          <w:p>
+            <w:pPr>
+              <w:ind w:firstLineChars="50" w:firstLine="120"/>
+              <w:rPr>
+                <w:rFonts w:ascii="SimSun" w:eastAsia="SimSun" w:hAnsi="SimSun" w:hint="eastAsia"/>
+                <w:lang w:eastAsia="zh-CN"/>
+              </w:rPr>
+            </w:pPr>
+            <w:r>
+              <w:rPr>
+                <w:rFonts w:ascii="SimSun" w:eastAsia="SimSun" w:hAnsi="SimSun" w:hint="eastAsia"/>
+                <w:lang w:eastAsia="zh-CN"/>
+              </w:rPr>
+              <w:t>-</w:t>
+            </w:r>
+            <w:r>
+              <w:t xml:space="preserve"> VR</w:t>
+            </w:r>
+            <w:r>
+              <w:rPr>
+                <w:rFonts w:ascii="SimSun" w:eastAsia="SimSun" w:hAnsi="SimSun"/>
+                <w:lang w:eastAsia="zh-CN"/>
+              </w:rPr>
+              <w:t xml:space="preserve"> device</w:t>
+            </w:r>
+          </w:p>
+        </w:tc>
+        <w:tc>
+          <w:tcPr>
+            <w:tcW w:w="4181" w:type="dxa"/>
+          </w:tcPr>
+          <w:p>
+            <w:pPr>
+              <w:rPr>
+                <w:rFonts w:ascii="SimSun" w:eastAsia="SimSun" w:hAnsi="SimSun" w:hint="eastAsia"/>
+                <w:lang w:eastAsia="zh-CN"/>
+              </w:rPr>
+            </w:pPr>
+            <w:r>
+              <w:rPr>
+                <w:rFonts w:ascii="SimSun" w:eastAsia="SimSun" w:hAnsi="SimSun" w:hint="eastAsia"/>
+                <w:lang w:eastAsia="zh-CN"/>
+              </w:rPr>
+              <w:t>$</w:t>
+            </w:r>
+            <w:r>
+              <w:rPr>
+                <w:rFonts w:ascii="SimSun" w:eastAsia="SimSun" w:hAnsi="SimSun"/>
+                <w:lang w:eastAsia="zh-CN"/>
+              </w:rPr>
+              <w:t>4899</w:t>
+            </w:r>
+          </w:p>
+        </w:tc>
+      </w:tr>
+      <w:tr>
+        <w:tc>
+          <w:tcPr>
+            <w:tcW w:w="4181" w:type="dxa"/>
+          </w:tcPr>
+          <w:p>
+            <w:pPr>
+              <w:ind w:firstLineChars="50" w:firstLine="120"/>
+              <w:rPr>
+                <w:rFonts w:ascii="SimSun" w:eastAsia="SimSun" w:hAnsi="SimSun" w:hint="eastAsia"/>
+                <w:lang w:eastAsia="zh-CN"/>
+              </w:rPr>
+            </w:pPr>
+            <w:r>
+              <w:rPr>
+                <w:rFonts w:ascii="SimSun" w:eastAsia="SimSun" w:hAnsi="SimSun" w:hint="eastAsia"/>
+                <w:lang w:eastAsia="zh-CN"/>
+              </w:rPr>
+              <w:t>-</w:t>
+            </w:r>
+            <w:r>
+              <w:t xml:space="preserve"> </w:t>
+            </w:r>
+            <w:r>
+              <w:rPr>
+                <w:rFonts w:ascii="SimSun" w:eastAsia="SimSun" w:hAnsi="SimSun"/>
+                <w:lang w:eastAsia="zh-CN"/>
+              </w:rPr>
+              <w:t>HTC controller</w:t>
+            </w:r>
+          </w:p>
+        </w:tc>
+        <w:tc>
+          <w:tcPr>
+            <w:tcW w:w="4181" w:type="dxa"/>
+          </w:tcPr>
+          <w:p>
+            <w:pPr>
+              <w:rPr>
+                <w:rFonts w:ascii="SimSun" w:eastAsia="SimSun" w:hAnsi="SimSun" w:hint="eastAsia"/>
+                <w:lang w:eastAsia="zh-CN"/>
+              </w:rPr>
+            </w:pPr>
+            <w:r>
+              <w:rPr>
+                <w:rFonts w:ascii="SimSun" w:eastAsia="SimSun" w:hAnsi="SimSun" w:hint="eastAsia"/>
+                <w:lang w:eastAsia="zh-CN"/>
+              </w:rPr>
+              <w:t>$</w:t>
+            </w:r>
+            <w:r>
+              <w:rPr>
+                <w:rFonts w:ascii="SimSun" w:eastAsia="SimSun" w:hAnsi="SimSun"/>
+                <w:lang w:eastAsia="zh-CN"/>
+              </w:rPr>
+              <w:t>1087</w:t>
+            </w:r>
+          </w:p>
+        </w:tc>
+      </w:tr>
+      <w:tr>
+        <w:tc>
+          <w:tcPr>
+            <w:tcW w:w="4181" w:type="dxa"/>
+          </w:tcPr>
+          <w:p>
+            <w:pPr>
+              <w:rPr>
+                <w:rFonts w:ascii="SimSun" w:eastAsia="SimSun" w:hAnsi="SimSun" w:hint="eastAsia"/>
+                <w:lang w:eastAsia="zh-CN"/>
+              </w:rPr>
+            </w:pPr>
+            <w:r>
+              <w:rPr>
+                <w:rFonts w:ascii="SimSun" w:eastAsia="SimSun" w:hAnsi="SimSun" w:hint="eastAsia"/>
+                <w:lang w:eastAsia="zh-CN"/>
+              </w:rPr>
+              <w:t>P</w:t>
+            </w:r>
+            <w:r>
+              <w:rPr>
+                <w:rFonts w:ascii="SimSun" w:eastAsia="SimSun" w:hAnsi="SimSun"/>
+                <w:lang w:eastAsia="zh-CN"/>
+              </w:rPr>
+              <w:t xml:space="preserve">C </w:t>
+            </w:r>
+            <w:r>
+              <w:rPr>
+                <w:rFonts w:ascii="SimSun" w:eastAsia="SimSun" w:hAnsi="SimSun"/>
+                <w:lang w:eastAsia="zh-CN"/>
+              </w:rPr>
+              <w:t>Specification</w:t>
+            </w:r>
+          </w:p>
+        </w:tc>
+        <w:tc>
+          <w:tcPr>
+            <w:tcW w:w="4181" w:type="dxa"/>
+          </w:tcPr>
+          <w:p>
+            <w:pPr>
+              <w:rPr>
+                <w:rFonts w:ascii="SimSun" w:eastAsia="SimSun" w:hAnsi="SimSun" w:hint="eastAsia"/>
+                <w:lang w:eastAsia="zh-CN"/>
+              </w:rPr>
+            </w:pPr>
+          </w:p>
+        </w:tc>
+      </w:tr>
+      <w:tr>
+        <w:tc>
+          <w:tcPr>
+            <w:tcW w:w="4181" w:type="dxa"/>
+          </w:tcPr>
+          <w:p>
+            <w:pPr>
+              <w:rPr>
+                <w:rFonts w:ascii="SimSun" w:eastAsia="SimSun" w:hAnsi="SimSun" w:hint="eastAsia"/>
+                <w:lang w:eastAsia="zh-CN"/>
+              </w:rPr>
+            </w:pPr>
+            <w:r>
+              <w:rPr>
+                <w:rFonts w:ascii="SimSun" w:eastAsia="SimSun" w:hAnsi="SimSun" w:hint="eastAsia"/>
+                <w:lang w:eastAsia="zh-CN"/>
+              </w:rPr>
+              <w:t xml:space="preserve"> </w:t>
+            </w:r>
+            <w:r>
+              <w:rPr>
+                <w:rFonts w:ascii="SimSun" w:eastAsia="SimSun" w:hAnsi="SimSun"/>
+                <w:lang w:eastAsia="zh-CN"/>
+              </w:rPr>
+              <w:t>-</w:t>
+            </w:r>
+            <w:r>
+              <w:t xml:space="preserve"> p</w:t>
+            </w:r>
+            <w:r>
+              <w:rPr>
+                <w:rFonts w:ascii="SimSun" w:eastAsia="SimSun" w:hAnsi="SimSun"/>
+                <w:lang w:eastAsia="zh-CN"/>
+              </w:rPr>
+              <w:t>rocessor</w:t>
+            </w:r>
+          </w:p>
+        </w:tc>
+        <w:tc>
+          <w:tcPr>
+            <w:tcW w:w="4181" w:type="dxa"/>
+          </w:tcPr>
+          <w:p>
+            <w:pPr>
+              <w:rPr>
+                <w:rFonts w:ascii="SimSun" w:eastAsia="SimSun" w:hAnsi="SimSun" w:hint="eastAsia"/>
+                <w:lang w:eastAsia="zh-CN"/>
+              </w:rPr>
+            </w:pPr>
+            <w:r>
+              <w:rPr>
+                <w:rFonts w:ascii="SimSun" w:eastAsia="SimSun" w:hAnsi="SimSun" w:hint="eastAsia"/>
+                <w:lang w:eastAsia="zh-CN"/>
+              </w:rPr>
+              <w:t>$</w:t>
+            </w:r>
+            <w:r>
+              <w:rPr>
+                <w:rFonts w:ascii="SimSun" w:eastAsia="SimSun" w:hAnsi="SimSun"/>
+                <w:lang w:eastAsia="zh-CN"/>
+              </w:rPr>
+              <w:t>2290</w:t>
+            </w:r>
+          </w:p>
+        </w:tc>
+      </w:tr>
+      <w:tr>
+        <w:tc>
+          <w:tcPr>
+            <w:tcW w:w="4181" w:type="dxa"/>
+          </w:tcPr>
+          <w:p>
+            <w:pPr>
+              <w:rPr>
+                <w:rFonts w:ascii="SimSun" w:eastAsia="SimSun" w:hAnsi="SimSun" w:hint="eastAsia"/>
+                <w:lang w:eastAsia="zh-CN"/>
+              </w:rPr>
+            </w:pPr>
+            <w:r>
+              <w:rPr>
+                <w:rFonts w:ascii="SimSun" w:eastAsia="SimSun" w:hAnsi="SimSun" w:hint="eastAsia"/>
+                <w:lang w:eastAsia="zh-CN"/>
+              </w:rPr>
+              <w:t xml:space="preserve"> </w:t>
+            </w:r>
+            <w:r>
+              <w:rPr>
+                <w:rFonts w:ascii="SimSun" w:eastAsia="SimSun" w:hAnsi="SimSun"/>
+                <w:lang w:eastAsia="zh-CN"/>
+              </w:rPr>
+              <w:t>-ram</w:t>
+            </w:r>
+          </w:p>
+        </w:tc>
+        <w:tc>
+          <w:tcPr>
+            <w:tcW w:w="4181" w:type="dxa"/>
+          </w:tcPr>
+          <w:p>
+            <w:pPr>
+              <w:rPr>
+                <w:rFonts w:ascii="SimSun" w:eastAsia="SimSun" w:hAnsi="SimSun" w:hint="eastAsia"/>
+                <w:lang w:eastAsia="zh-CN"/>
+              </w:rPr>
+            </w:pPr>
+            <w:r>
+              <w:rPr>
+                <w:rFonts w:ascii="SimSun" w:eastAsia="SimSun" w:hAnsi="SimSun"/>
+                <w:lang w:eastAsia="zh-CN"/>
+              </w:rPr>
+              <w:t>$</w:t>
+            </w:r>
+            <w:r>
+              <w:rPr>
+                <w:rFonts w:ascii="SimSun" w:eastAsia="SimSun" w:hAnsi="SimSun"/>
+                <w:lang w:eastAsia="zh-CN"/>
+              </w:rPr>
+              <w:t>255</w:t>
+            </w:r>
+          </w:p>
+        </w:tc>
+      </w:tr>
+      <w:tr>
+        <w:tc>
+          <w:tcPr>
+            <w:tcW w:w="4181" w:type="dxa"/>
+          </w:tcPr>
+          <w:p>
+            <w:pPr>
+              <w:rPr>
+                <w:rFonts w:ascii="SimSun" w:eastAsia="SimSun" w:hAnsi="SimSun" w:hint="eastAsia"/>
+                <w:lang w:eastAsia="zh-CN"/>
+              </w:rPr>
+            </w:pPr>
+            <w:r>
+              <w:rPr>
+                <w:rFonts w:ascii="SimSun" w:eastAsia="SimSun" w:hAnsi="SimSun" w:hint="eastAsia"/>
+                <w:lang w:eastAsia="zh-CN"/>
+              </w:rPr>
+              <w:t xml:space="preserve"> </w:t>
+            </w:r>
+            <w:r>
+              <w:rPr>
+                <w:rFonts w:ascii="SimSun" w:eastAsia="SimSun" w:hAnsi="SimSun"/>
+                <w:lang w:eastAsia="zh-CN"/>
+              </w:rPr>
+              <w:t>-</w:t>
+            </w:r>
+            <w:r>
+              <w:t xml:space="preserve"> g</w:t>
+            </w:r>
+            <w:r>
+              <w:rPr>
+                <w:rFonts w:ascii="SimSun" w:eastAsia="SimSun" w:hAnsi="SimSun"/>
+                <w:lang w:eastAsia="zh-CN"/>
+              </w:rPr>
+              <w:t xml:space="preserve">raphic </w:t>
+            </w:r>
+            <w:r>
+              <w:rPr>
+                <w:rFonts w:ascii="SimSun" w:eastAsia="SimSun" w:hAnsi="SimSun"/>
+                <w:lang w:eastAsia="zh-CN"/>
+              </w:rPr>
+              <w:t>c</w:t>
+            </w:r>
+            <w:r>
+              <w:rPr>
+                <w:rFonts w:ascii="SimSun" w:eastAsia="SimSun" w:hAnsi="SimSun"/>
+                <w:lang w:eastAsia="zh-CN"/>
+              </w:rPr>
+              <w:t>ard</w:t>
+            </w:r>
+          </w:p>
+        </w:tc>
+        <w:tc>
+          <w:tcPr>
+            <w:tcW w:w="4181" w:type="dxa"/>
+          </w:tcPr>
+          <w:p>
+            <w:pPr>
+              <w:rPr>
+                <w:rFonts w:ascii="SimSun" w:eastAsia="SimSun" w:hAnsi="SimSun"/>
+                <w:lang w:eastAsia="zh-CN"/>
+              </w:rPr>
+            </w:pPr>
+            <w:r>
+              <w:rPr>
+                <w:rFonts w:ascii="SimSun" w:eastAsia="SimSun" w:hAnsi="SimSun" w:hint="eastAsia"/>
+                <w:lang w:eastAsia="zh-CN"/>
+              </w:rPr>
+              <w:t>$</w:t>
+            </w:r>
+            <w:r>
+              <w:rPr>
+                <w:rFonts w:ascii="SimSun" w:eastAsia="SimSun" w:hAnsi="SimSun"/>
+                <w:lang w:eastAsia="zh-CN"/>
+              </w:rPr>
+              <w:t>1999</w:t>
+            </w:r>
+          </w:p>
+        </w:tc>
+      </w:tr>
+      <w:tr>
+        <w:tc>
+          <w:tcPr>
+            <w:tcW w:w="4181" w:type="dxa"/>
+          </w:tcPr>
+          <w:p>
+            <w:pPr>
+              <w:rPr>
+                <w:rFonts w:ascii="SimSun" w:eastAsia="SimSun" w:hAnsi="SimSun" w:hint="eastAsia"/>
+                <w:lang w:eastAsia="zh-CN"/>
+              </w:rPr>
+            </w:pPr>
+            <w:r>
+              <w:rPr>
+                <w:rFonts w:ascii="SimSun" w:eastAsia="SimSun" w:hAnsi="SimSun"/>
+                <w:lang w:eastAsia="zh-CN"/>
+              </w:rPr>
+              <w:t>total</w:t>
+            </w:r>
+          </w:p>
+        </w:tc>
+        <w:tc>
+          <w:tcPr>
+            <w:tcW w:w="4181" w:type="dxa"/>
+          </w:tcPr>
+          <w:p>
+            <w:pPr>
+              <w:rPr>
+                <w:rFonts w:ascii="SimSun" w:eastAsia="SimSun" w:hAnsi="SimSun" w:hint="eastAsia"/>
+                <w:lang w:eastAsia="zh-CN"/>
+              </w:rPr>
+            </w:pPr>
+            <w:r>
+              <w:rPr>
+                <w:rFonts w:ascii="SimSun" w:eastAsia="SimSun" w:hAnsi="SimSun" w:hint="eastAsia"/>
+                <w:lang w:eastAsia="zh-CN"/>
+              </w:rPr>
+              <w:t>$</w:t>
+            </w:r>
+            <w:r>
+              <w:rPr>
+                <w:rFonts w:ascii="SimSun" w:eastAsia="SimSun" w:hAnsi="SimSun"/>
+                <w:lang w:eastAsia="zh-CN"/>
+              </w:rPr>
+              <w:t>10585</w:t>
+            </w:r>
+          </w:p>
+        </w:tc>
+      </w:tr>
+    </w:tbl>
+    <w:p/>
+    <w:p>
+      <w:r>
+        <w:t>Software:</w:t>
+      </w:r>
+    </w:p>
+    <w:p>
+      <w:pPr>
+        <w:ind w:firstLine="480"/>
+      </w:pPr>
+      <w:r>
+        <w:t>Software Requirement</w:t>
+      </w:r>
+    </w:p>
+    <w:tbl>
+      <w:tblPr>
+        <w:tblStyle w:val="TableGrid"/>
+        <w:tblW w:w="0" w:type="auto"/>
+        <w:tblLook w:val="04A0" w:firstRow="1" w:lastRow="0" w:firstColumn="1" w:lastColumn="0" w:noHBand="0" w:noVBand="1"/>
+      </w:tblPr>
+      <w:tblGrid>
+        <w:gridCol w:w="4181"/>
+        <w:gridCol w:w="4181"/>
+      </w:tblGrid>
+      <w:tr>
+        <w:tc>
+          <w:tcPr>
+            <w:tcW w:w="4181" w:type="dxa"/>
+          </w:tcPr>
+          <w:p>
+            <w:pPr>
+              <w:jc w:val="center"/>
+              <w:rPr>
+                <w:rFonts w:eastAsia="SimSun" w:hint="eastAsia"/>
+                <w:lang w:eastAsia="zh-CN"/>
+              </w:rPr>
+            </w:pPr>
+            <w:r>
+              <w:rPr>
+                <w:rFonts w:eastAsia="SimSun" w:hint="eastAsia"/>
+                <w:lang w:eastAsia="zh-CN"/>
+              </w:rPr>
+              <w:t>I</w:t>
+            </w:r>
+            <w:r>
+              <w:rPr>
+                <w:rFonts w:eastAsia="SimSun"/>
+                <w:lang w:eastAsia="zh-CN"/>
+              </w:rPr>
+              <w:t>tem</w:t>
+            </w:r>
+          </w:p>
+        </w:tc>
+        <w:tc>
+          <w:tcPr>
+            <w:tcW w:w="4181" w:type="dxa"/>
+          </w:tcPr>
+          <w:p>
+            <w:pPr>
+              <w:jc w:val="center"/>
+              <w:rPr>
+                <w:rFonts w:eastAsia="SimSun" w:hint="eastAsia"/>
+                <w:lang w:eastAsia="zh-CN"/>
+              </w:rPr>
+            </w:pPr>
+            <w:r>
+              <w:rPr>
+                <w:rFonts w:eastAsia="SimSun" w:hint="eastAsia"/>
+                <w:lang w:eastAsia="zh-CN"/>
+              </w:rPr>
+              <w:t>C</w:t>
+            </w:r>
+            <w:r>
+              <w:rPr>
+                <w:rFonts w:eastAsia="SimSun"/>
+                <w:lang w:eastAsia="zh-CN"/>
+              </w:rPr>
+              <w:t>ost</w:t>
+            </w:r>
+          </w:p>
+        </w:tc>
+      </w:tr>
+      <w:tr>
+        <w:tc>
+          <w:tcPr>
+            <w:tcW w:w="4181" w:type="dxa"/>
+          </w:tcPr>
+          <w:p>
+            <w:pPr>
+              <w:rPr>
+                <w:rFonts w:eastAsia="SimSun" w:hint="eastAsia"/>
+                <w:lang w:eastAsia="zh-CN"/>
+              </w:rPr>
+            </w:pPr>
+            <w:r>
+              <w:rPr>
+                <w:rFonts w:eastAsia="SimSun" w:hint="eastAsia"/>
+                <w:lang w:eastAsia="zh-CN"/>
+              </w:rPr>
+              <w:t>-</w:t>
+            </w:r>
+            <w:r>
+              <w:t xml:space="preserve"> </w:t>
+            </w:r>
+            <w:r>
+              <w:rPr>
+                <w:rFonts w:eastAsia="SimSun"/>
+                <w:lang w:eastAsia="zh-CN"/>
+              </w:rPr>
+              <w:t>Operation System</w:t>
+            </w:r>
+          </w:p>
+        </w:tc>
+        <w:tc>
+          <w:tcPr>
+            <w:tcW w:w="4181" w:type="dxa"/>
+          </w:tcPr>
+          <w:p>
+            <w:pPr>
+              <w:rPr>
+                <w:rFonts w:eastAsia="SimSun" w:hint="eastAsia"/>
+                <w:lang w:eastAsia="zh-CN"/>
+              </w:rPr>
+            </w:pPr>
+            <w:r>
+              <w:rPr>
+                <w:rFonts w:eastAsia="SimSun" w:hint="eastAsia"/>
+                <w:lang w:eastAsia="zh-CN"/>
+              </w:rPr>
+              <w:t>$</w:t>
+            </w:r>
+            <w:r>
+              <w:rPr>
+                <w:rFonts w:eastAsia="SimSun"/>
+                <w:lang w:eastAsia="zh-CN"/>
+              </w:rPr>
+              <w:t>1018</w:t>
+            </w:r>
+          </w:p>
+        </w:tc>
+      </w:tr>
+      <w:tr>
+        <w:tc>
+          <w:tcPr>
+            <w:tcW w:w="4181" w:type="dxa"/>
+          </w:tcPr>
+          <w:p>
+            <w:pPr>
+              <w:rPr>
+                <w:rFonts w:eastAsia="SimSun" w:hint="eastAsia"/>
+                <w:lang w:eastAsia="zh-CN"/>
+              </w:rPr>
+            </w:pPr>
+            <w:r>
+              <w:rPr>
+                <w:rFonts w:eastAsia="SimSun" w:hint="eastAsia"/>
+                <w:lang w:eastAsia="zh-CN"/>
+              </w:rPr>
+              <w:t>t</w:t>
+            </w:r>
+            <w:r>
+              <w:rPr>
+                <w:rFonts w:eastAsia="SimSun"/>
+                <w:lang w:eastAsia="zh-CN"/>
+              </w:rPr>
+              <w:t>otal</w:t>
+            </w:r>
+          </w:p>
+        </w:tc>
+        <w:tc>
+          <w:tcPr>
+            <w:tcW w:w="4181" w:type="dxa"/>
+          </w:tcPr>
+          <w:p>
+            <w:pPr>
+              <w:rPr>
+                <w:rFonts w:eastAsia="SimSun" w:hint="eastAsia"/>
+                <w:lang w:eastAsia="zh-CN"/>
+              </w:rPr>
+            </w:pPr>
+            <w:r>
+              <w:rPr>
+                <w:rFonts w:eastAsia="SimSun" w:hint="eastAsia"/>
+                <w:lang w:eastAsia="zh-CN"/>
+              </w:rPr>
+              <w:t>$</w:t>
+            </w:r>
+            <w:r>
+              <w:rPr>
+                <w:rFonts w:eastAsia="SimSun"/>
+                <w:lang w:eastAsia="zh-CN"/>
+              </w:rPr>
+              <w:t>1018</w:t>
+            </w:r>
+          </w:p>
+        </w:tc>
+      </w:tr>
+    </w:tbl>
+    <w:p/>
+    <w:p>
+      <w:pPr>
+        <w:rPr>
+          <w:rFonts w:eastAsia="SimSun"/>
+          <w:lang w:eastAsia="zh-CN"/>
+        </w:rPr>
+      </w:pPr>
+      <w:r>
+        <w:rPr>
+          <w:rFonts w:eastAsia="SimSun" w:hint="eastAsia"/>
+          <w:lang w:eastAsia="zh-CN"/>
+        </w:rPr>
+        <w:t>R</w:t>
+      </w:r>
+      <w:r>
+        <w:rPr>
+          <w:rFonts w:eastAsia="SimSun"/>
+          <w:lang w:eastAsia="zh-CN"/>
+        </w:rPr>
+        <w:t>eferences:</w:t>
+      </w:r>
+    </w:p>
+    <w:p>
+      <w:pPr>
+        <w:rPr>
+          <w:rFonts w:eastAsia="SimSun" w:hint="eastAsia"/>
+          <w:lang w:eastAsia="zh-CN"/>
+        </w:rPr>
+      </w:pPr>
+      <w:hyperlink r:id="rId12" w:history="1">
+        <w:r>
+          <w:rPr>
+            <w:rStyle w:val="Hyperlink"/>
+          </w:rPr>
+          <w:t>https://www.price.com.hk/</w:t>
+        </w:r>
+      </w:hyperlink>
+    </w:p>
     <w:sectPr>
       <w:pgSz w:w="11906" w:h="16838"/>
       <w:pgMar w:top="1440" w:right="1800" w:bottom="1440" w:left="1800" w:header="851" w:footer="992" w:gutter="0"/>
@@ -1626,6 +4481,1075 @@
     </w:p>
   </w:footnote>
 </w:footnotes>
+</file>
+
+<file path=word/numbering.xml><?xml version="1.0" encoding="utf-8"?>
+<w:numbering xmlns:wpc="http://schemas.microsoft.com/office/word/2010/wordprocessingCanvas" xmlns:cx="http://schemas.microsoft.com/office/drawing/2014/chartex" xmlns:cx1="http://schemas.microsoft.com/office/drawing/2015/9/8/chartex" xmlns:cx2="http://schemas.microsoft.com/office/drawing/2015/10/21/chartex" xmlns:cx3="http://schemas.microsoft.com/office/drawing/2016/5/9/chartex" xmlns:cx4="http://schemas.microsoft.com/office/drawing/2016/5/10/chartex" xmlns:cx5="http://schemas.microsoft.com/office/drawing/2016/5/11/chartex" xmlns:cx6="http://schemas.microsoft.com/office/drawing/2016/5/12/chartex" xmlns:cx7="http://schemas.microsoft.com/office/drawing/2016/5/13/chartex" xmlns:cx8="http://schemas.microsoft.com/office/drawing/2016/5/14/chartex" xmlns:mc="http://schemas.openxmlformats.org/markup-compatibility/2006" xmlns:aink="http://schemas.microsoft.com/office/drawing/2016/ink" xmlns:am3d="http://schemas.microsoft.com/office/drawing/2017/model3d" xmlns:o="urn:schemas-microsoft-com:office:office" xmlns:r="http://schemas.openxmlformats.org/officeDocument/2006/relationships" xmlns:m="http://schemas.openxmlformats.org/officeDocument/2006/math" xmlns:v="urn:schemas-microsoft-com:vml" xmlns:wp14="http://schemas.microsoft.com/office/word/2010/wordprocessingDrawing" xmlns:wp="http://schemas.openxmlformats.org/drawingml/2006/wordprocessingDrawing" xmlns:w10="urn:schemas-microsoft-com:office:word" xmlns:w="http://schemas.openxmlformats.org/wordprocessingml/2006/main" xmlns:w14="http://schemas.microsoft.com/office/word/2010/wordml" xmlns:w15="http://schemas.microsoft.com/office/word/2012/wordml" xmlns:w16cid="http://schemas.microsoft.com/office/word/2016/wordml/cid" xmlns:w16se="http://schemas.microsoft.com/office/word/2015/wordml/symex" xmlns:wpg="http://schemas.microsoft.com/office/word/2010/wordprocessingGroup" xmlns:wpi="http://schemas.microsoft.com/office/word/2010/wordprocessingInk" xmlns:wne="http://schemas.microsoft.com/office/word/2006/wordml" xmlns:wps="http://schemas.microsoft.com/office/word/2010/wordprocessingShape" mc:Ignorable="w14 w15 w16se w16cid wp14">
+  <w:abstractNum w:abstractNumId="0" w15:restartNumberingAfterBreak="0">
+    <w:nsid w:val="0769672E"/>
+    <w:multiLevelType w:val="multilevel"/>
+    <w:tmpl w:val="2B8AD462"/>
+    <w:lvl w:ilvl="0">
+      <w:start w:val="1"/>
+      <w:numFmt w:val="bullet"/>
+      <w:lvlText w:val=""/>
+      <w:lvlJc w:val="left"/>
+      <w:pPr>
+        <w:tabs>
+          <w:tab w:val="num" w:pos="720"/>
+        </w:tabs>
+        <w:ind w:left="720" w:hanging="360"/>
+      </w:pPr>
+      <w:rPr>
+        <w:rFonts w:ascii="Symbol" w:hAnsi="Symbol" w:hint="default"/>
+        <w:sz w:val="20"/>
+      </w:rPr>
+    </w:lvl>
+    <w:lvl w:ilvl="1" w:tentative="1">
+      <w:start w:val="1"/>
+      <w:numFmt w:val="bullet"/>
+      <w:lvlText w:val="o"/>
+      <w:lvlJc w:val="left"/>
+      <w:pPr>
+        <w:tabs>
+          <w:tab w:val="num" w:pos="1440"/>
+        </w:tabs>
+        <w:ind w:left="1440" w:hanging="360"/>
+      </w:pPr>
+      <w:rPr>
+        <w:rFonts w:ascii="Courier New" w:hAnsi="Courier New" w:hint="default"/>
+        <w:sz w:val="20"/>
+      </w:rPr>
+    </w:lvl>
+    <w:lvl w:ilvl="2" w:tentative="1">
+      <w:start w:val="1"/>
+      <w:numFmt w:val="bullet"/>
+      <w:lvlText w:val=""/>
+      <w:lvlJc w:val="left"/>
+      <w:pPr>
+        <w:tabs>
+          <w:tab w:val="num" w:pos="2160"/>
+        </w:tabs>
+        <w:ind w:left="2160" w:hanging="360"/>
+      </w:pPr>
+      <w:rPr>
+        <w:rFonts w:ascii="Wingdings" w:hAnsi="Wingdings" w:hint="default"/>
+        <w:sz w:val="20"/>
+      </w:rPr>
+    </w:lvl>
+    <w:lvl w:ilvl="3" w:tentative="1">
+      <w:start w:val="1"/>
+      <w:numFmt w:val="bullet"/>
+      <w:lvlText w:val=""/>
+      <w:lvlJc w:val="left"/>
+      <w:pPr>
+        <w:tabs>
+          <w:tab w:val="num" w:pos="2880"/>
+        </w:tabs>
+        <w:ind w:left="2880" w:hanging="360"/>
+      </w:pPr>
+      <w:rPr>
+        <w:rFonts w:ascii="Wingdings" w:hAnsi="Wingdings" w:hint="default"/>
+        <w:sz w:val="20"/>
+      </w:rPr>
+    </w:lvl>
+    <w:lvl w:ilvl="4" w:tentative="1">
+      <w:start w:val="1"/>
+      <w:numFmt w:val="bullet"/>
+      <w:lvlText w:val=""/>
+      <w:lvlJc w:val="left"/>
+      <w:pPr>
+        <w:tabs>
+          <w:tab w:val="num" w:pos="3600"/>
+        </w:tabs>
+        <w:ind w:left="3600" w:hanging="360"/>
+      </w:pPr>
+      <w:rPr>
+        <w:rFonts w:ascii="Wingdings" w:hAnsi="Wingdings" w:hint="default"/>
+        <w:sz w:val="20"/>
+      </w:rPr>
+    </w:lvl>
+    <w:lvl w:ilvl="5" w:tentative="1">
+      <w:start w:val="1"/>
+      <w:numFmt w:val="bullet"/>
+      <w:lvlText w:val=""/>
+      <w:lvlJc w:val="left"/>
+      <w:pPr>
+        <w:tabs>
+          <w:tab w:val="num" w:pos="4320"/>
+        </w:tabs>
+        <w:ind w:left="4320" w:hanging="360"/>
+      </w:pPr>
+      <w:rPr>
+        <w:rFonts w:ascii="Wingdings" w:hAnsi="Wingdings" w:hint="default"/>
+        <w:sz w:val="20"/>
+      </w:rPr>
+    </w:lvl>
+    <w:lvl w:ilvl="6" w:tentative="1">
+      <w:start w:val="1"/>
+      <w:numFmt w:val="bullet"/>
+      <w:lvlText w:val=""/>
+      <w:lvlJc w:val="left"/>
+      <w:pPr>
+        <w:tabs>
+          <w:tab w:val="num" w:pos="5040"/>
+        </w:tabs>
+        <w:ind w:left="5040" w:hanging="360"/>
+      </w:pPr>
+      <w:rPr>
+        <w:rFonts w:ascii="Wingdings" w:hAnsi="Wingdings" w:hint="default"/>
+        <w:sz w:val="20"/>
+      </w:rPr>
+    </w:lvl>
+    <w:lvl w:ilvl="7" w:tentative="1">
+      <w:start w:val="1"/>
+      <w:numFmt w:val="bullet"/>
+      <w:lvlText w:val=""/>
+      <w:lvlJc w:val="left"/>
+      <w:pPr>
+        <w:tabs>
+          <w:tab w:val="num" w:pos="5760"/>
+        </w:tabs>
+        <w:ind w:left="5760" w:hanging="360"/>
+      </w:pPr>
+      <w:rPr>
+        <w:rFonts w:ascii="Wingdings" w:hAnsi="Wingdings" w:hint="default"/>
+        <w:sz w:val="20"/>
+      </w:rPr>
+    </w:lvl>
+    <w:lvl w:ilvl="8" w:tentative="1">
+      <w:start w:val="1"/>
+      <w:numFmt w:val="bullet"/>
+      <w:lvlText w:val=""/>
+      <w:lvlJc w:val="left"/>
+      <w:pPr>
+        <w:tabs>
+          <w:tab w:val="num" w:pos="6480"/>
+        </w:tabs>
+        <w:ind w:left="6480" w:hanging="360"/>
+      </w:pPr>
+      <w:rPr>
+        <w:rFonts w:ascii="Wingdings" w:hAnsi="Wingdings" w:hint="default"/>
+        <w:sz w:val="20"/>
+      </w:rPr>
+    </w:lvl>
+  </w:abstractNum>
+  <w:abstractNum w:abstractNumId="1" w15:restartNumberingAfterBreak="0">
+    <w:nsid w:val="129A5477"/>
+    <w:multiLevelType w:val="multilevel"/>
+    <w:tmpl w:val="6194D5E8"/>
+    <w:lvl w:ilvl="0">
+      <w:start w:val="1"/>
+      <w:numFmt w:val="bullet"/>
+      <w:lvlText w:val=""/>
+      <w:lvlJc w:val="left"/>
+      <w:pPr>
+        <w:tabs>
+          <w:tab w:val="num" w:pos="720"/>
+        </w:tabs>
+        <w:ind w:left="720" w:hanging="360"/>
+      </w:pPr>
+      <w:rPr>
+        <w:rFonts w:ascii="Symbol" w:hAnsi="Symbol" w:hint="default"/>
+        <w:sz w:val="20"/>
+      </w:rPr>
+    </w:lvl>
+    <w:lvl w:ilvl="1" w:tentative="1">
+      <w:start w:val="1"/>
+      <w:numFmt w:val="bullet"/>
+      <w:lvlText w:val="o"/>
+      <w:lvlJc w:val="left"/>
+      <w:pPr>
+        <w:tabs>
+          <w:tab w:val="num" w:pos="1440"/>
+        </w:tabs>
+        <w:ind w:left="1440" w:hanging="360"/>
+      </w:pPr>
+      <w:rPr>
+        <w:rFonts w:ascii="Courier New" w:hAnsi="Courier New" w:hint="default"/>
+        <w:sz w:val="20"/>
+      </w:rPr>
+    </w:lvl>
+    <w:lvl w:ilvl="2" w:tentative="1">
+      <w:start w:val="1"/>
+      <w:numFmt w:val="bullet"/>
+      <w:lvlText w:val=""/>
+      <w:lvlJc w:val="left"/>
+      <w:pPr>
+        <w:tabs>
+          <w:tab w:val="num" w:pos="2160"/>
+        </w:tabs>
+        <w:ind w:left="2160" w:hanging="360"/>
+      </w:pPr>
+      <w:rPr>
+        <w:rFonts w:ascii="Wingdings" w:hAnsi="Wingdings" w:hint="default"/>
+        <w:sz w:val="20"/>
+      </w:rPr>
+    </w:lvl>
+    <w:lvl w:ilvl="3" w:tentative="1">
+      <w:start w:val="1"/>
+      <w:numFmt w:val="bullet"/>
+      <w:lvlText w:val=""/>
+      <w:lvlJc w:val="left"/>
+      <w:pPr>
+        <w:tabs>
+          <w:tab w:val="num" w:pos="2880"/>
+        </w:tabs>
+        <w:ind w:left="2880" w:hanging="360"/>
+      </w:pPr>
+      <w:rPr>
+        <w:rFonts w:ascii="Wingdings" w:hAnsi="Wingdings" w:hint="default"/>
+        <w:sz w:val="20"/>
+      </w:rPr>
+    </w:lvl>
+    <w:lvl w:ilvl="4" w:tentative="1">
+      <w:start w:val="1"/>
+      <w:numFmt w:val="bullet"/>
+      <w:lvlText w:val=""/>
+      <w:lvlJc w:val="left"/>
+      <w:pPr>
+        <w:tabs>
+          <w:tab w:val="num" w:pos="3600"/>
+        </w:tabs>
+        <w:ind w:left="3600" w:hanging="360"/>
+      </w:pPr>
+      <w:rPr>
+        <w:rFonts w:ascii="Wingdings" w:hAnsi="Wingdings" w:hint="default"/>
+        <w:sz w:val="20"/>
+      </w:rPr>
+    </w:lvl>
+    <w:lvl w:ilvl="5" w:tentative="1">
+      <w:start w:val="1"/>
+      <w:numFmt w:val="bullet"/>
+      <w:lvlText w:val=""/>
+      <w:lvlJc w:val="left"/>
+      <w:pPr>
+        <w:tabs>
+          <w:tab w:val="num" w:pos="4320"/>
+        </w:tabs>
+        <w:ind w:left="4320" w:hanging="360"/>
+      </w:pPr>
+      <w:rPr>
+        <w:rFonts w:ascii="Wingdings" w:hAnsi="Wingdings" w:hint="default"/>
+        <w:sz w:val="20"/>
+      </w:rPr>
+    </w:lvl>
+    <w:lvl w:ilvl="6" w:tentative="1">
+      <w:start w:val="1"/>
+      <w:numFmt w:val="bullet"/>
+      <w:lvlText w:val=""/>
+      <w:lvlJc w:val="left"/>
+      <w:pPr>
+        <w:tabs>
+          <w:tab w:val="num" w:pos="5040"/>
+        </w:tabs>
+        <w:ind w:left="5040" w:hanging="360"/>
+      </w:pPr>
+      <w:rPr>
+        <w:rFonts w:ascii="Wingdings" w:hAnsi="Wingdings" w:hint="default"/>
+        <w:sz w:val="20"/>
+      </w:rPr>
+    </w:lvl>
+    <w:lvl w:ilvl="7" w:tentative="1">
+      <w:start w:val="1"/>
+      <w:numFmt w:val="bullet"/>
+      <w:lvlText w:val=""/>
+      <w:lvlJc w:val="left"/>
+      <w:pPr>
+        <w:tabs>
+          <w:tab w:val="num" w:pos="5760"/>
+        </w:tabs>
+        <w:ind w:left="5760" w:hanging="360"/>
+      </w:pPr>
+      <w:rPr>
+        <w:rFonts w:ascii="Wingdings" w:hAnsi="Wingdings" w:hint="default"/>
+        <w:sz w:val="20"/>
+      </w:rPr>
+    </w:lvl>
+    <w:lvl w:ilvl="8" w:tentative="1">
+      <w:start w:val="1"/>
+      <w:numFmt w:val="bullet"/>
+      <w:lvlText w:val=""/>
+      <w:lvlJc w:val="left"/>
+      <w:pPr>
+        <w:tabs>
+          <w:tab w:val="num" w:pos="6480"/>
+        </w:tabs>
+        <w:ind w:left="6480" w:hanging="360"/>
+      </w:pPr>
+      <w:rPr>
+        <w:rFonts w:ascii="Wingdings" w:hAnsi="Wingdings" w:hint="default"/>
+        <w:sz w:val="20"/>
+      </w:rPr>
+    </w:lvl>
+  </w:abstractNum>
+  <w:abstractNum w:abstractNumId="2" w15:restartNumberingAfterBreak="0">
+    <w:nsid w:val="19713452"/>
+    <w:multiLevelType w:val="multilevel"/>
+    <w:tmpl w:val="FBEC5202"/>
+    <w:lvl w:ilvl="0">
+      <w:start w:val="1"/>
+      <w:numFmt w:val="bullet"/>
+      <w:lvlText w:val=""/>
+      <w:lvlJc w:val="left"/>
+      <w:pPr>
+        <w:tabs>
+          <w:tab w:val="num" w:pos="720"/>
+        </w:tabs>
+        <w:ind w:left="720" w:hanging="360"/>
+      </w:pPr>
+      <w:rPr>
+        <w:rFonts w:ascii="Symbol" w:hAnsi="Symbol" w:hint="default"/>
+        <w:sz w:val="20"/>
+      </w:rPr>
+    </w:lvl>
+    <w:lvl w:ilvl="1" w:tentative="1">
+      <w:start w:val="1"/>
+      <w:numFmt w:val="bullet"/>
+      <w:lvlText w:val="o"/>
+      <w:lvlJc w:val="left"/>
+      <w:pPr>
+        <w:tabs>
+          <w:tab w:val="num" w:pos="1440"/>
+        </w:tabs>
+        <w:ind w:left="1440" w:hanging="360"/>
+      </w:pPr>
+      <w:rPr>
+        <w:rFonts w:ascii="Courier New" w:hAnsi="Courier New" w:hint="default"/>
+        <w:sz w:val="20"/>
+      </w:rPr>
+    </w:lvl>
+    <w:lvl w:ilvl="2" w:tentative="1">
+      <w:start w:val="1"/>
+      <w:numFmt w:val="bullet"/>
+      <w:lvlText w:val=""/>
+      <w:lvlJc w:val="left"/>
+      <w:pPr>
+        <w:tabs>
+          <w:tab w:val="num" w:pos="2160"/>
+        </w:tabs>
+        <w:ind w:left="2160" w:hanging="360"/>
+      </w:pPr>
+      <w:rPr>
+        <w:rFonts w:ascii="Wingdings" w:hAnsi="Wingdings" w:hint="default"/>
+        <w:sz w:val="20"/>
+      </w:rPr>
+    </w:lvl>
+    <w:lvl w:ilvl="3" w:tentative="1">
+      <w:start w:val="1"/>
+      <w:numFmt w:val="bullet"/>
+      <w:lvlText w:val=""/>
+      <w:lvlJc w:val="left"/>
+      <w:pPr>
+        <w:tabs>
+          <w:tab w:val="num" w:pos="2880"/>
+        </w:tabs>
+        <w:ind w:left="2880" w:hanging="360"/>
+      </w:pPr>
+      <w:rPr>
+        <w:rFonts w:ascii="Wingdings" w:hAnsi="Wingdings" w:hint="default"/>
+        <w:sz w:val="20"/>
+      </w:rPr>
+    </w:lvl>
+    <w:lvl w:ilvl="4" w:tentative="1">
+      <w:start w:val="1"/>
+      <w:numFmt w:val="bullet"/>
+      <w:lvlText w:val=""/>
+      <w:lvlJc w:val="left"/>
+      <w:pPr>
+        <w:tabs>
+          <w:tab w:val="num" w:pos="3600"/>
+        </w:tabs>
+        <w:ind w:left="3600" w:hanging="360"/>
+      </w:pPr>
+      <w:rPr>
+        <w:rFonts w:ascii="Wingdings" w:hAnsi="Wingdings" w:hint="default"/>
+        <w:sz w:val="20"/>
+      </w:rPr>
+    </w:lvl>
+    <w:lvl w:ilvl="5" w:tentative="1">
+      <w:start w:val="1"/>
+      <w:numFmt w:val="bullet"/>
+      <w:lvlText w:val=""/>
+      <w:lvlJc w:val="left"/>
+      <w:pPr>
+        <w:tabs>
+          <w:tab w:val="num" w:pos="4320"/>
+        </w:tabs>
+        <w:ind w:left="4320" w:hanging="360"/>
+      </w:pPr>
+      <w:rPr>
+        <w:rFonts w:ascii="Wingdings" w:hAnsi="Wingdings" w:hint="default"/>
+        <w:sz w:val="20"/>
+      </w:rPr>
+    </w:lvl>
+    <w:lvl w:ilvl="6" w:tentative="1">
+      <w:start w:val="1"/>
+      <w:numFmt w:val="bullet"/>
+      <w:lvlText w:val=""/>
+      <w:lvlJc w:val="left"/>
+      <w:pPr>
+        <w:tabs>
+          <w:tab w:val="num" w:pos="5040"/>
+        </w:tabs>
+        <w:ind w:left="5040" w:hanging="360"/>
+      </w:pPr>
+      <w:rPr>
+        <w:rFonts w:ascii="Wingdings" w:hAnsi="Wingdings" w:hint="default"/>
+        <w:sz w:val="20"/>
+      </w:rPr>
+    </w:lvl>
+    <w:lvl w:ilvl="7" w:tentative="1">
+      <w:start w:val="1"/>
+      <w:numFmt w:val="bullet"/>
+      <w:lvlText w:val=""/>
+      <w:lvlJc w:val="left"/>
+      <w:pPr>
+        <w:tabs>
+          <w:tab w:val="num" w:pos="5760"/>
+        </w:tabs>
+        <w:ind w:left="5760" w:hanging="360"/>
+      </w:pPr>
+      <w:rPr>
+        <w:rFonts w:ascii="Wingdings" w:hAnsi="Wingdings" w:hint="default"/>
+        <w:sz w:val="20"/>
+      </w:rPr>
+    </w:lvl>
+    <w:lvl w:ilvl="8" w:tentative="1">
+      <w:start w:val="1"/>
+      <w:numFmt w:val="bullet"/>
+      <w:lvlText w:val=""/>
+      <w:lvlJc w:val="left"/>
+      <w:pPr>
+        <w:tabs>
+          <w:tab w:val="num" w:pos="6480"/>
+        </w:tabs>
+        <w:ind w:left="6480" w:hanging="360"/>
+      </w:pPr>
+      <w:rPr>
+        <w:rFonts w:ascii="Wingdings" w:hAnsi="Wingdings" w:hint="default"/>
+        <w:sz w:val="20"/>
+      </w:rPr>
+    </w:lvl>
+  </w:abstractNum>
+  <w:abstractNum w:abstractNumId="3" w15:restartNumberingAfterBreak="0">
+    <w:nsid w:val="2B8D0372"/>
+    <w:multiLevelType w:val="multilevel"/>
+    <w:tmpl w:val="A9EE9B72"/>
+    <w:lvl w:ilvl="0">
+      <w:start w:val="1"/>
+      <w:numFmt w:val="bullet"/>
+      <w:lvlText w:val=""/>
+      <w:lvlJc w:val="left"/>
+      <w:pPr>
+        <w:tabs>
+          <w:tab w:val="num" w:pos="720"/>
+        </w:tabs>
+        <w:ind w:left="720" w:hanging="360"/>
+      </w:pPr>
+      <w:rPr>
+        <w:rFonts w:ascii="Symbol" w:hAnsi="Symbol" w:hint="default"/>
+        <w:sz w:val="20"/>
+      </w:rPr>
+    </w:lvl>
+    <w:lvl w:ilvl="1" w:tentative="1">
+      <w:start w:val="1"/>
+      <w:numFmt w:val="bullet"/>
+      <w:lvlText w:val="o"/>
+      <w:lvlJc w:val="left"/>
+      <w:pPr>
+        <w:tabs>
+          <w:tab w:val="num" w:pos="1440"/>
+        </w:tabs>
+        <w:ind w:left="1440" w:hanging="360"/>
+      </w:pPr>
+      <w:rPr>
+        <w:rFonts w:ascii="Courier New" w:hAnsi="Courier New" w:hint="default"/>
+        <w:sz w:val="20"/>
+      </w:rPr>
+    </w:lvl>
+    <w:lvl w:ilvl="2" w:tentative="1">
+      <w:start w:val="1"/>
+      <w:numFmt w:val="bullet"/>
+      <w:lvlText w:val=""/>
+      <w:lvlJc w:val="left"/>
+      <w:pPr>
+        <w:tabs>
+          <w:tab w:val="num" w:pos="2160"/>
+        </w:tabs>
+        <w:ind w:left="2160" w:hanging="360"/>
+      </w:pPr>
+      <w:rPr>
+        <w:rFonts w:ascii="Wingdings" w:hAnsi="Wingdings" w:hint="default"/>
+        <w:sz w:val="20"/>
+      </w:rPr>
+    </w:lvl>
+    <w:lvl w:ilvl="3" w:tentative="1">
+      <w:start w:val="1"/>
+      <w:numFmt w:val="bullet"/>
+      <w:lvlText w:val=""/>
+      <w:lvlJc w:val="left"/>
+      <w:pPr>
+        <w:tabs>
+          <w:tab w:val="num" w:pos="2880"/>
+        </w:tabs>
+        <w:ind w:left="2880" w:hanging="360"/>
+      </w:pPr>
+      <w:rPr>
+        <w:rFonts w:ascii="Wingdings" w:hAnsi="Wingdings" w:hint="default"/>
+        <w:sz w:val="20"/>
+      </w:rPr>
+    </w:lvl>
+    <w:lvl w:ilvl="4" w:tentative="1">
+      <w:start w:val="1"/>
+      <w:numFmt w:val="bullet"/>
+      <w:lvlText w:val=""/>
+      <w:lvlJc w:val="left"/>
+      <w:pPr>
+        <w:tabs>
+          <w:tab w:val="num" w:pos="3600"/>
+        </w:tabs>
+        <w:ind w:left="3600" w:hanging="360"/>
+      </w:pPr>
+      <w:rPr>
+        <w:rFonts w:ascii="Wingdings" w:hAnsi="Wingdings" w:hint="default"/>
+        <w:sz w:val="20"/>
+      </w:rPr>
+    </w:lvl>
+    <w:lvl w:ilvl="5" w:tentative="1">
+      <w:start w:val="1"/>
+      <w:numFmt w:val="bullet"/>
+      <w:lvlText w:val=""/>
+      <w:lvlJc w:val="left"/>
+      <w:pPr>
+        <w:tabs>
+          <w:tab w:val="num" w:pos="4320"/>
+        </w:tabs>
+        <w:ind w:left="4320" w:hanging="360"/>
+      </w:pPr>
+      <w:rPr>
+        <w:rFonts w:ascii="Wingdings" w:hAnsi="Wingdings" w:hint="default"/>
+        <w:sz w:val="20"/>
+      </w:rPr>
+    </w:lvl>
+    <w:lvl w:ilvl="6" w:tentative="1">
+      <w:start w:val="1"/>
+      <w:numFmt w:val="bullet"/>
+      <w:lvlText w:val=""/>
+      <w:lvlJc w:val="left"/>
+      <w:pPr>
+        <w:tabs>
+          <w:tab w:val="num" w:pos="5040"/>
+        </w:tabs>
+        <w:ind w:left="5040" w:hanging="360"/>
+      </w:pPr>
+      <w:rPr>
+        <w:rFonts w:ascii="Wingdings" w:hAnsi="Wingdings" w:hint="default"/>
+        <w:sz w:val="20"/>
+      </w:rPr>
+    </w:lvl>
+    <w:lvl w:ilvl="7" w:tentative="1">
+      <w:start w:val="1"/>
+      <w:numFmt w:val="bullet"/>
+      <w:lvlText w:val=""/>
+      <w:lvlJc w:val="left"/>
+      <w:pPr>
+        <w:tabs>
+          <w:tab w:val="num" w:pos="5760"/>
+        </w:tabs>
+        <w:ind w:left="5760" w:hanging="360"/>
+      </w:pPr>
+      <w:rPr>
+        <w:rFonts w:ascii="Wingdings" w:hAnsi="Wingdings" w:hint="default"/>
+        <w:sz w:val="20"/>
+      </w:rPr>
+    </w:lvl>
+    <w:lvl w:ilvl="8" w:tentative="1">
+      <w:start w:val="1"/>
+      <w:numFmt w:val="bullet"/>
+      <w:lvlText w:val=""/>
+      <w:lvlJc w:val="left"/>
+      <w:pPr>
+        <w:tabs>
+          <w:tab w:val="num" w:pos="6480"/>
+        </w:tabs>
+        <w:ind w:left="6480" w:hanging="360"/>
+      </w:pPr>
+      <w:rPr>
+        <w:rFonts w:ascii="Wingdings" w:hAnsi="Wingdings" w:hint="default"/>
+        <w:sz w:val="20"/>
+      </w:rPr>
+    </w:lvl>
+  </w:abstractNum>
+  <w:abstractNum w:abstractNumId="4" w15:restartNumberingAfterBreak="0">
+    <w:nsid w:val="32C74690"/>
+    <w:multiLevelType w:val="multilevel"/>
+    <w:tmpl w:val="A61AABFA"/>
+    <w:lvl w:ilvl="0">
+      <w:start w:val="1"/>
+      <w:numFmt w:val="bullet"/>
+      <w:lvlText w:val=""/>
+      <w:lvlJc w:val="left"/>
+      <w:pPr>
+        <w:tabs>
+          <w:tab w:val="num" w:pos="720"/>
+        </w:tabs>
+        <w:ind w:left="720" w:hanging="360"/>
+      </w:pPr>
+      <w:rPr>
+        <w:rFonts w:ascii="Symbol" w:hAnsi="Symbol" w:hint="default"/>
+        <w:sz w:val="20"/>
+      </w:rPr>
+    </w:lvl>
+    <w:lvl w:ilvl="1" w:tentative="1">
+      <w:start w:val="1"/>
+      <w:numFmt w:val="bullet"/>
+      <w:lvlText w:val="o"/>
+      <w:lvlJc w:val="left"/>
+      <w:pPr>
+        <w:tabs>
+          <w:tab w:val="num" w:pos="1440"/>
+        </w:tabs>
+        <w:ind w:left="1440" w:hanging="360"/>
+      </w:pPr>
+      <w:rPr>
+        <w:rFonts w:ascii="Courier New" w:hAnsi="Courier New" w:hint="default"/>
+        <w:sz w:val="20"/>
+      </w:rPr>
+    </w:lvl>
+    <w:lvl w:ilvl="2" w:tentative="1">
+      <w:start w:val="1"/>
+      <w:numFmt w:val="bullet"/>
+      <w:lvlText w:val=""/>
+      <w:lvlJc w:val="left"/>
+      <w:pPr>
+        <w:tabs>
+          <w:tab w:val="num" w:pos="2160"/>
+        </w:tabs>
+        <w:ind w:left="2160" w:hanging="360"/>
+      </w:pPr>
+      <w:rPr>
+        <w:rFonts w:ascii="Wingdings" w:hAnsi="Wingdings" w:hint="default"/>
+        <w:sz w:val="20"/>
+      </w:rPr>
+    </w:lvl>
+    <w:lvl w:ilvl="3" w:tentative="1">
+      <w:start w:val="1"/>
+      <w:numFmt w:val="bullet"/>
+      <w:lvlText w:val=""/>
+      <w:lvlJc w:val="left"/>
+      <w:pPr>
+        <w:tabs>
+          <w:tab w:val="num" w:pos="2880"/>
+        </w:tabs>
+        <w:ind w:left="2880" w:hanging="360"/>
+      </w:pPr>
+      <w:rPr>
+        <w:rFonts w:ascii="Wingdings" w:hAnsi="Wingdings" w:hint="default"/>
+        <w:sz w:val="20"/>
+      </w:rPr>
+    </w:lvl>
+    <w:lvl w:ilvl="4" w:tentative="1">
+      <w:start w:val="1"/>
+      <w:numFmt w:val="bullet"/>
+      <w:lvlText w:val=""/>
+      <w:lvlJc w:val="left"/>
+      <w:pPr>
+        <w:tabs>
+          <w:tab w:val="num" w:pos="3600"/>
+        </w:tabs>
+        <w:ind w:left="3600" w:hanging="360"/>
+      </w:pPr>
+      <w:rPr>
+        <w:rFonts w:ascii="Wingdings" w:hAnsi="Wingdings" w:hint="default"/>
+        <w:sz w:val="20"/>
+      </w:rPr>
+    </w:lvl>
+    <w:lvl w:ilvl="5" w:tentative="1">
+      <w:start w:val="1"/>
+      <w:numFmt w:val="bullet"/>
+      <w:lvlText w:val=""/>
+      <w:lvlJc w:val="left"/>
+      <w:pPr>
+        <w:tabs>
+          <w:tab w:val="num" w:pos="4320"/>
+        </w:tabs>
+        <w:ind w:left="4320" w:hanging="360"/>
+      </w:pPr>
+      <w:rPr>
+        <w:rFonts w:ascii="Wingdings" w:hAnsi="Wingdings" w:hint="default"/>
+        <w:sz w:val="20"/>
+      </w:rPr>
+    </w:lvl>
+    <w:lvl w:ilvl="6" w:tentative="1">
+      <w:start w:val="1"/>
+      <w:numFmt w:val="bullet"/>
+      <w:lvlText w:val=""/>
+      <w:lvlJc w:val="left"/>
+      <w:pPr>
+        <w:tabs>
+          <w:tab w:val="num" w:pos="5040"/>
+        </w:tabs>
+        <w:ind w:left="5040" w:hanging="360"/>
+      </w:pPr>
+      <w:rPr>
+        <w:rFonts w:ascii="Wingdings" w:hAnsi="Wingdings" w:hint="default"/>
+        <w:sz w:val="20"/>
+      </w:rPr>
+    </w:lvl>
+    <w:lvl w:ilvl="7" w:tentative="1">
+      <w:start w:val="1"/>
+      <w:numFmt w:val="bullet"/>
+      <w:lvlText w:val=""/>
+      <w:lvlJc w:val="left"/>
+      <w:pPr>
+        <w:tabs>
+          <w:tab w:val="num" w:pos="5760"/>
+        </w:tabs>
+        <w:ind w:left="5760" w:hanging="360"/>
+      </w:pPr>
+      <w:rPr>
+        <w:rFonts w:ascii="Wingdings" w:hAnsi="Wingdings" w:hint="default"/>
+        <w:sz w:val="20"/>
+      </w:rPr>
+    </w:lvl>
+    <w:lvl w:ilvl="8" w:tentative="1">
+      <w:start w:val="1"/>
+      <w:numFmt w:val="bullet"/>
+      <w:lvlText w:val=""/>
+      <w:lvlJc w:val="left"/>
+      <w:pPr>
+        <w:tabs>
+          <w:tab w:val="num" w:pos="6480"/>
+        </w:tabs>
+        <w:ind w:left="6480" w:hanging="360"/>
+      </w:pPr>
+      <w:rPr>
+        <w:rFonts w:ascii="Wingdings" w:hAnsi="Wingdings" w:hint="default"/>
+        <w:sz w:val="20"/>
+      </w:rPr>
+    </w:lvl>
+  </w:abstractNum>
+  <w:abstractNum w:abstractNumId="5" w15:restartNumberingAfterBreak="0">
+    <w:nsid w:val="37EF163C"/>
+    <w:multiLevelType w:val="multilevel"/>
+    <w:tmpl w:val="7234C94E"/>
+    <w:lvl w:ilvl="0">
+      <w:start w:val="1"/>
+      <w:numFmt w:val="bullet"/>
+      <w:lvlText w:val=""/>
+      <w:lvlJc w:val="left"/>
+      <w:pPr>
+        <w:tabs>
+          <w:tab w:val="num" w:pos="720"/>
+        </w:tabs>
+        <w:ind w:left="720" w:hanging="360"/>
+      </w:pPr>
+      <w:rPr>
+        <w:rFonts w:ascii="Symbol" w:hAnsi="Symbol" w:hint="default"/>
+        <w:sz w:val="20"/>
+      </w:rPr>
+    </w:lvl>
+    <w:lvl w:ilvl="1" w:tentative="1">
+      <w:start w:val="1"/>
+      <w:numFmt w:val="bullet"/>
+      <w:lvlText w:val="o"/>
+      <w:lvlJc w:val="left"/>
+      <w:pPr>
+        <w:tabs>
+          <w:tab w:val="num" w:pos="1440"/>
+        </w:tabs>
+        <w:ind w:left="1440" w:hanging="360"/>
+      </w:pPr>
+      <w:rPr>
+        <w:rFonts w:ascii="Courier New" w:hAnsi="Courier New" w:hint="default"/>
+        <w:sz w:val="20"/>
+      </w:rPr>
+    </w:lvl>
+    <w:lvl w:ilvl="2" w:tentative="1">
+      <w:start w:val="1"/>
+      <w:numFmt w:val="bullet"/>
+      <w:lvlText w:val=""/>
+      <w:lvlJc w:val="left"/>
+      <w:pPr>
+        <w:tabs>
+          <w:tab w:val="num" w:pos="2160"/>
+        </w:tabs>
+        <w:ind w:left="2160" w:hanging="360"/>
+      </w:pPr>
+      <w:rPr>
+        <w:rFonts w:ascii="Wingdings" w:hAnsi="Wingdings" w:hint="default"/>
+        <w:sz w:val="20"/>
+      </w:rPr>
+    </w:lvl>
+    <w:lvl w:ilvl="3" w:tentative="1">
+      <w:start w:val="1"/>
+      <w:numFmt w:val="bullet"/>
+      <w:lvlText w:val=""/>
+      <w:lvlJc w:val="left"/>
+      <w:pPr>
+        <w:tabs>
+          <w:tab w:val="num" w:pos="2880"/>
+        </w:tabs>
+        <w:ind w:left="2880" w:hanging="360"/>
+      </w:pPr>
+      <w:rPr>
+        <w:rFonts w:ascii="Wingdings" w:hAnsi="Wingdings" w:hint="default"/>
+        <w:sz w:val="20"/>
+      </w:rPr>
+    </w:lvl>
+    <w:lvl w:ilvl="4" w:tentative="1">
+      <w:start w:val="1"/>
+      <w:numFmt w:val="bullet"/>
+      <w:lvlText w:val=""/>
+      <w:lvlJc w:val="left"/>
+      <w:pPr>
+        <w:tabs>
+          <w:tab w:val="num" w:pos="3600"/>
+        </w:tabs>
+        <w:ind w:left="3600" w:hanging="360"/>
+      </w:pPr>
+      <w:rPr>
+        <w:rFonts w:ascii="Wingdings" w:hAnsi="Wingdings" w:hint="default"/>
+        <w:sz w:val="20"/>
+      </w:rPr>
+    </w:lvl>
+    <w:lvl w:ilvl="5" w:tentative="1">
+      <w:start w:val="1"/>
+      <w:numFmt w:val="bullet"/>
+      <w:lvlText w:val=""/>
+      <w:lvlJc w:val="left"/>
+      <w:pPr>
+        <w:tabs>
+          <w:tab w:val="num" w:pos="4320"/>
+        </w:tabs>
+        <w:ind w:left="4320" w:hanging="360"/>
+      </w:pPr>
+      <w:rPr>
+        <w:rFonts w:ascii="Wingdings" w:hAnsi="Wingdings" w:hint="default"/>
+        <w:sz w:val="20"/>
+      </w:rPr>
+    </w:lvl>
+    <w:lvl w:ilvl="6" w:tentative="1">
+      <w:start w:val="1"/>
+      <w:numFmt w:val="bullet"/>
+      <w:lvlText w:val=""/>
+      <w:lvlJc w:val="left"/>
+      <w:pPr>
+        <w:tabs>
+          <w:tab w:val="num" w:pos="5040"/>
+        </w:tabs>
+        <w:ind w:left="5040" w:hanging="360"/>
+      </w:pPr>
+      <w:rPr>
+        <w:rFonts w:ascii="Wingdings" w:hAnsi="Wingdings" w:hint="default"/>
+        <w:sz w:val="20"/>
+      </w:rPr>
+    </w:lvl>
+    <w:lvl w:ilvl="7" w:tentative="1">
+      <w:start w:val="1"/>
+      <w:numFmt w:val="bullet"/>
+      <w:lvlText w:val=""/>
+      <w:lvlJc w:val="left"/>
+      <w:pPr>
+        <w:tabs>
+          <w:tab w:val="num" w:pos="5760"/>
+        </w:tabs>
+        <w:ind w:left="5760" w:hanging="360"/>
+      </w:pPr>
+      <w:rPr>
+        <w:rFonts w:ascii="Wingdings" w:hAnsi="Wingdings" w:hint="default"/>
+        <w:sz w:val="20"/>
+      </w:rPr>
+    </w:lvl>
+    <w:lvl w:ilvl="8" w:tentative="1">
+      <w:start w:val="1"/>
+      <w:numFmt w:val="bullet"/>
+      <w:lvlText w:val=""/>
+      <w:lvlJc w:val="left"/>
+      <w:pPr>
+        <w:tabs>
+          <w:tab w:val="num" w:pos="6480"/>
+        </w:tabs>
+        <w:ind w:left="6480" w:hanging="360"/>
+      </w:pPr>
+      <w:rPr>
+        <w:rFonts w:ascii="Wingdings" w:hAnsi="Wingdings" w:hint="default"/>
+        <w:sz w:val="20"/>
+      </w:rPr>
+    </w:lvl>
+  </w:abstractNum>
+  <w:abstractNum w:abstractNumId="6" w15:restartNumberingAfterBreak="0">
+    <w:nsid w:val="62842B2F"/>
+    <w:multiLevelType w:val="multilevel"/>
+    <w:tmpl w:val="EC18E680"/>
+    <w:lvl w:ilvl="0">
+      <w:start w:val="1"/>
+      <w:numFmt w:val="bullet"/>
+      <w:lvlText w:val=""/>
+      <w:lvlJc w:val="left"/>
+      <w:pPr>
+        <w:tabs>
+          <w:tab w:val="num" w:pos="720"/>
+        </w:tabs>
+        <w:ind w:left="720" w:hanging="360"/>
+      </w:pPr>
+      <w:rPr>
+        <w:rFonts w:ascii="Symbol" w:hAnsi="Symbol" w:hint="default"/>
+        <w:sz w:val="20"/>
+      </w:rPr>
+    </w:lvl>
+    <w:lvl w:ilvl="1" w:tentative="1">
+      <w:start w:val="1"/>
+      <w:numFmt w:val="bullet"/>
+      <w:lvlText w:val="o"/>
+      <w:lvlJc w:val="left"/>
+      <w:pPr>
+        <w:tabs>
+          <w:tab w:val="num" w:pos="1440"/>
+        </w:tabs>
+        <w:ind w:left="1440" w:hanging="360"/>
+      </w:pPr>
+      <w:rPr>
+        <w:rFonts w:ascii="Courier New" w:hAnsi="Courier New" w:hint="default"/>
+        <w:sz w:val="20"/>
+      </w:rPr>
+    </w:lvl>
+    <w:lvl w:ilvl="2" w:tentative="1">
+      <w:start w:val="1"/>
+      <w:numFmt w:val="bullet"/>
+      <w:lvlText w:val=""/>
+      <w:lvlJc w:val="left"/>
+      <w:pPr>
+        <w:tabs>
+          <w:tab w:val="num" w:pos="2160"/>
+        </w:tabs>
+        <w:ind w:left="2160" w:hanging="360"/>
+      </w:pPr>
+      <w:rPr>
+        <w:rFonts w:ascii="Wingdings" w:hAnsi="Wingdings" w:hint="default"/>
+        <w:sz w:val="20"/>
+      </w:rPr>
+    </w:lvl>
+    <w:lvl w:ilvl="3" w:tentative="1">
+      <w:start w:val="1"/>
+      <w:numFmt w:val="bullet"/>
+      <w:lvlText w:val=""/>
+      <w:lvlJc w:val="left"/>
+      <w:pPr>
+        <w:tabs>
+          <w:tab w:val="num" w:pos="2880"/>
+        </w:tabs>
+        <w:ind w:left="2880" w:hanging="360"/>
+      </w:pPr>
+      <w:rPr>
+        <w:rFonts w:ascii="Wingdings" w:hAnsi="Wingdings" w:hint="default"/>
+        <w:sz w:val="20"/>
+      </w:rPr>
+    </w:lvl>
+    <w:lvl w:ilvl="4" w:tentative="1">
+      <w:start w:val="1"/>
+      <w:numFmt w:val="bullet"/>
+      <w:lvlText w:val=""/>
+      <w:lvlJc w:val="left"/>
+      <w:pPr>
+        <w:tabs>
+          <w:tab w:val="num" w:pos="3600"/>
+        </w:tabs>
+        <w:ind w:left="3600" w:hanging="360"/>
+      </w:pPr>
+      <w:rPr>
+        <w:rFonts w:ascii="Wingdings" w:hAnsi="Wingdings" w:hint="default"/>
+        <w:sz w:val="20"/>
+      </w:rPr>
+    </w:lvl>
+    <w:lvl w:ilvl="5" w:tentative="1">
+      <w:start w:val="1"/>
+      <w:numFmt w:val="bullet"/>
+      <w:lvlText w:val=""/>
+      <w:lvlJc w:val="left"/>
+      <w:pPr>
+        <w:tabs>
+          <w:tab w:val="num" w:pos="4320"/>
+        </w:tabs>
+        <w:ind w:left="4320" w:hanging="360"/>
+      </w:pPr>
+      <w:rPr>
+        <w:rFonts w:ascii="Wingdings" w:hAnsi="Wingdings" w:hint="default"/>
+        <w:sz w:val="20"/>
+      </w:rPr>
+    </w:lvl>
+    <w:lvl w:ilvl="6" w:tentative="1">
+      <w:start w:val="1"/>
+      <w:numFmt w:val="bullet"/>
+      <w:lvlText w:val=""/>
+      <w:lvlJc w:val="left"/>
+      <w:pPr>
+        <w:tabs>
+          <w:tab w:val="num" w:pos="5040"/>
+        </w:tabs>
+        <w:ind w:left="5040" w:hanging="360"/>
+      </w:pPr>
+      <w:rPr>
+        <w:rFonts w:ascii="Wingdings" w:hAnsi="Wingdings" w:hint="default"/>
+        <w:sz w:val="20"/>
+      </w:rPr>
+    </w:lvl>
+    <w:lvl w:ilvl="7" w:tentative="1">
+      <w:start w:val="1"/>
+      <w:numFmt w:val="bullet"/>
+      <w:lvlText w:val=""/>
+      <w:lvlJc w:val="left"/>
+      <w:pPr>
+        <w:tabs>
+          <w:tab w:val="num" w:pos="5760"/>
+        </w:tabs>
+        <w:ind w:left="5760" w:hanging="360"/>
+      </w:pPr>
+      <w:rPr>
+        <w:rFonts w:ascii="Wingdings" w:hAnsi="Wingdings" w:hint="default"/>
+        <w:sz w:val="20"/>
+      </w:rPr>
+    </w:lvl>
+    <w:lvl w:ilvl="8" w:tentative="1">
+      <w:start w:val="1"/>
+      <w:numFmt w:val="bullet"/>
+      <w:lvlText w:val=""/>
+      <w:lvlJc w:val="left"/>
+      <w:pPr>
+        <w:tabs>
+          <w:tab w:val="num" w:pos="6480"/>
+        </w:tabs>
+        <w:ind w:left="6480" w:hanging="360"/>
+      </w:pPr>
+      <w:rPr>
+        <w:rFonts w:ascii="Wingdings" w:hAnsi="Wingdings" w:hint="default"/>
+        <w:sz w:val="20"/>
+      </w:rPr>
+    </w:lvl>
+  </w:abstractNum>
+  <w:num w:numId="1">
+    <w:abstractNumId w:val="4"/>
+  </w:num>
+  <w:num w:numId="2">
+    <w:abstractNumId w:val="1"/>
+  </w:num>
+  <w:num w:numId="3">
+    <w:abstractNumId w:val="6"/>
+  </w:num>
+  <w:num w:numId="4">
+    <w:abstractNumId w:val="3"/>
+  </w:num>
+  <w:num w:numId="5">
+    <w:abstractNumId w:val="0"/>
+  </w:num>
+  <w:num w:numId="6">
+    <w:abstractNumId w:val="2"/>
+  </w:num>
+  <w:num w:numId="7">
+    <w:abstractNumId w:val="5"/>
+  </w:num>
+</w:numbering>
 </file>
 
 <file path=word/styles.xml><?xml version="1.0" encoding="utf-8"?>
@@ -2023,7 +5947,7 @@
   <w:style w:type="paragraph" w:default="1" w:styleId="Normal">
     <w:name w:val="Normal"/>
     <w:qFormat/>
-    <w:rsid w:val="00B433CB"/>
+    <w:rsid w:val="00AA6097"/>
     <w:pPr>
       <w:widowControl w:val="0"/>
     </w:pPr>
@@ -2129,6 +6053,35 @@
     <w:rPr>
       <w:sz w:val="20"/>
       <w:szCs w:val="20"/>
+    </w:rPr>
+  </w:style>
+  <w:style w:type="paragraph" w:styleId="NormalWeb">
+    <w:name w:val="Normal (Web)"/>
+    <w:basedOn w:val="Normal"/>
+    <w:uiPriority w:val="99"/>
+    <w:semiHidden/>
+    <w:unhideWhenUsed/>
+    <w:rsid w:val="009248EE"/>
+    <w:pPr>
+      <w:widowControl/>
+      <w:spacing w:before="100" w:beforeAutospacing="1" w:after="100" w:afterAutospacing="1"/>
+    </w:pPr>
+    <w:rPr>
+      <w:rFonts w:ascii="新細明體" w:eastAsia="新細明體" w:hAnsi="新細明體" w:cs="新細明體"/>
+      <w:kern w:val="0"/>
+      <w:szCs w:val="24"/>
+    </w:rPr>
+  </w:style>
+  <w:style w:type="character" w:styleId="Hyperlink">
+    <w:name w:val="Hyperlink"/>
+    <w:basedOn w:val="DefaultParagraphFont"/>
+    <w:uiPriority w:val="99"/>
+    <w:semiHidden/>
+    <w:unhideWhenUsed/>
+    <w:rsid w:val="007966F6"/>
+    <w:rPr>
+      <w:color w:val="0000FF"/>
+      <w:u w:val="single"/>
     </w:rPr>
   </w:style>
 </w:styles>

</xml_diff>

<commit_message>
Milestone description and  Action plan for the prototypes
</commit_message>
<xml_diff>
--- a/FYP_HUI_Part.docx
+++ b/FYP_HUI_Part.docx
@@ -3,8 +3,13 @@
 <w:document xmlns:wpc="http://schemas.microsoft.com/office/word/2010/wordprocessingCanvas" xmlns:cx="http://schemas.microsoft.com/office/drawing/2014/chartex" xmlns:cx1="http://schemas.microsoft.com/office/drawing/2015/9/8/chartex" xmlns:cx2="http://schemas.microsoft.com/office/drawing/2015/10/21/chartex" xmlns:cx3="http://schemas.microsoft.com/office/drawing/2016/5/9/chartex" xmlns:cx4="http://schemas.microsoft.com/office/drawing/2016/5/10/chartex" xmlns:cx5="http://schemas.microsoft.com/office/drawing/2016/5/11/chartex" xmlns:cx6="http://schemas.microsoft.com/office/drawing/2016/5/12/chartex" xmlns:cx7="http://schemas.microsoft.com/office/drawing/2016/5/13/chartex" xmlns:cx8="http://schemas.microsoft.com/office/drawing/2016/5/14/chartex" xmlns:mc="http://schemas.openxmlformats.org/markup-compatibility/2006" xmlns:aink="http://schemas.microsoft.com/office/drawing/2016/ink" xmlns:am3d="http://schemas.microsoft.com/office/drawing/2017/model3d" xmlns:o="urn:schemas-microsoft-com:office:office" xmlns:r="http://schemas.openxmlformats.org/officeDocument/2006/relationships" xmlns:m="http://schemas.openxmlformats.org/officeDocument/2006/math" xmlns:v="urn:schemas-microsoft-com:vml" xmlns:wp14="http://schemas.microsoft.com/office/word/2010/wordprocessingDrawing" xmlns:wp="http://schemas.openxmlformats.org/drawingml/2006/wordprocessingDrawing" xmlns:w10="urn:schemas-microsoft-com:office:word" xmlns:w="http://schemas.openxmlformats.org/wordprocessingml/2006/main" xmlns:w14="http://schemas.microsoft.com/office/word/2010/wordml" xmlns:w15="http://schemas.microsoft.com/office/word/2012/wordml" xmlns:w16cid="http://schemas.microsoft.com/office/word/2016/wordml/cid" xmlns:w16se="http://schemas.microsoft.com/office/word/2015/wordml/symex" xmlns:wpg="http://schemas.microsoft.com/office/word/2010/wordprocessingGroup" xmlns:wpi="http://schemas.microsoft.com/office/word/2010/wordprocessingInk" xmlns:wne="http://schemas.microsoft.com/office/word/2006/wordml" xmlns:wps="http://schemas.microsoft.com/office/word/2010/wordprocessingShape" mc:Ignorable="w14 w15 w16se w16cid wp14">
   <w:body>
     <w:p>
-      <w:r>
-        <w:t>GamePlay Description</w:t>
+      <w:proofErr w:type="spellStart"/>
+      <w:r>
+        <w:t>GamePlay</w:t>
+      </w:r>
+      <w:proofErr w:type="spellEnd"/>
+      <w:r>
+        <w:t xml:space="preserve"> Description</w:t>
       </w:r>
     </w:p>
     <w:p/>
@@ -281,7 +286,23 @@
           <w:rFonts w:eastAsia="SimSun"/>
           <w:lang w:eastAsia="zh-CN"/>
         </w:rPr>
-        <w:t>his a Player UI. Player can see Hp and Mp.</w:t>
+        <w:t xml:space="preserve">his a Player UI. Player can see Hp and </w:t>
+      </w:r>
+      <w:proofErr w:type="spellStart"/>
+      <w:r>
+        <w:rPr>
+          <w:rFonts w:eastAsia="SimSun"/>
+          <w:lang w:eastAsia="zh-CN"/>
+        </w:rPr>
+        <w:t>Mp</w:t>
+      </w:r>
+      <w:proofErr w:type="spellEnd"/>
+      <w:r>
+        <w:rPr>
+          <w:rFonts w:eastAsia="SimSun"/>
+          <w:lang w:eastAsia="zh-CN"/>
+        </w:rPr>
+        <w:t>.</w:t>
       </w:r>
     </w:p>
     <w:p>
@@ -545,7 +566,7 @@
     <w:p/>
     <w:tbl>
       <w:tblPr>
-        <w:tblStyle w:val="TableGrid"/>
+        <w:tblStyle w:val="a3"/>
         <w:tblW w:w="0" w:type="auto"/>
         <w:tblLook w:val="04A0" w:firstRow="1" w:lastRow="0" w:firstColumn="1" w:lastColumn="0" w:noHBand="0" w:noVBand="1"/>
       </w:tblPr>
@@ -754,7 +775,23 @@
                 <w:rFonts w:eastAsia="SimSun"/>
                 <w:lang w:eastAsia="zh-CN"/>
               </w:rPr>
-              <w:t>layer can move forword.</w:t>
+              <w:t xml:space="preserve">layer can move </w:t>
+            </w:r>
+            <w:proofErr w:type="spellStart"/>
+            <w:r>
+              <w:rPr>
+                <w:rFonts w:eastAsia="SimSun"/>
+                <w:lang w:eastAsia="zh-CN"/>
+              </w:rPr>
+              <w:t>forword</w:t>
+            </w:r>
+            <w:proofErr w:type="spellEnd"/>
+            <w:r>
+              <w:rPr>
+                <w:rFonts w:eastAsia="SimSun"/>
+                <w:lang w:eastAsia="zh-CN"/>
+              </w:rPr>
+              <w:t>.</w:t>
             </w:r>
           </w:p>
         </w:tc>
@@ -1190,7 +1227,21 @@
           <w:rFonts w:ascii="SimSun" w:eastAsia="SimSun" w:hAnsi="SimSun"/>
           <w:lang w:eastAsia="zh-CN"/>
         </w:rPr>
-        <w:t>0/12/2019-25/1/2019:</w:t>
+        <w:t>0/12/2019-25/1/20</w:t>
+      </w:r>
+      <w:r>
+        <w:rPr>
+          <w:rFonts w:ascii="SimSun" w:eastAsia="SimSun" w:hAnsi="SimSun" w:hint="eastAsia"/>
+          <w:lang w:eastAsia="zh-CN"/>
+        </w:rPr>
+        <w:t>20</w:t>
+      </w:r>
+      <w:r>
+        <w:rPr>
+          <w:rFonts w:ascii="SimSun" w:eastAsia="SimSun" w:hAnsi="SimSun"/>
+          <w:lang w:eastAsia="zh-CN"/>
+        </w:rPr>
+        <w:t>:</w:t>
       </w:r>
     </w:p>
     <w:p>
@@ -1369,7 +1420,25 @@
           <w:rFonts w:ascii="SimSun" w:eastAsia="SimSun" w:hAnsi="SimSun"/>
           <w:lang w:eastAsia="zh-CN"/>
         </w:rPr>
-        <w:t>Adjust data. For example, if the enemy attack player many damage.We will make change</w:t>
+        <w:t xml:space="preserve">Adjust data. For example, if the enemy attack player many </w:t>
+      </w:r>
+      <w:proofErr w:type="spellStart"/>
+      <w:proofErr w:type="gramStart"/>
+      <w:r>
+        <w:rPr>
+          <w:rFonts w:ascii="SimSun" w:eastAsia="SimSun" w:hAnsi="SimSun"/>
+          <w:lang w:eastAsia="zh-CN"/>
+        </w:rPr>
+        <w:t>damage.We</w:t>
+      </w:r>
+      <w:proofErr w:type="spellEnd"/>
+      <w:proofErr w:type="gramEnd"/>
+      <w:r>
+        <w:rPr>
+          <w:rFonts w:ascii="SimSun" w:eastAsia="SimSun" w:hAnsi="SimSun"/>
+          <w:lang w:eastAsia="zh-CN"/>
+        </w:rPr>
+        <w:t xml:space="preserve"> will make change</w:t>
       </w:r>
     </w:p>
     <w:p>
@@ -1511,22 +1580,114 @@
       </w:r>
     </w:p>
     <w:p>
-      <w:pPr>
-        <w:rPr>
-          <w:rFonts w:ascii="SimSun" w:eastAsia="SimSun" w:hAnsi="SimSun"/>
-          <w:lang w:eastAsia="zh-CN"/>
-        </w:rPr>
-      </w:pPr>
-      <w:r>
-        <w:rPr>
-          <w:rFonts w:ascii="SimSun" w:eastAsia="SimSun" w:hAnsi="SimSun"/>
-          <w:lang w:eastAsia="zh-CN"/>
-        </w:rPr>
+      <w:bookmarkStart w:id="0" w:name="_GoBack"/>
+      <w:r>
         <w:lastRenderedPageBreak/>
+        <w:t>Milestone description</w:t>
+      </w:r>
+    </w:p>
+    <w:bookmarkEnd w:id="0"/>
+    <w:p>
+      <w:r>
+        <w:t>The first level (13/12/2019-29/12/2019)</w:t>
+      </w:r>
+    </w:p>
+    <w:p>
+      <w:r>
+        <w:t>The second level (30/12/2019-15/2/2020)</w:t>
+      </w:r>
+    </w:p>
+    <w:p>
+      <w:r>
+        <w:t>The third level (30/12/2019-15/2/2020)</w:t>
+      </w:r>
+    </w:p>
+    <w:p/>
+    <w:p>
+      <w:r>
+        <w:t>Action plan for the prototypes</w:t>
+      </w:r>
+    </w:p>
+    <w:p>
+      <w:r>
+        <w:t>The first level</w:t>
+      </w:r>
+    </w:p>
+    <w:p>
+      <w:pPr>
+        <w:ind w:firstLine="480"/>
+      </w:pPr>
+      <w:r>
+        <w:t xml:space="preserve">the scenes, character, enemy, </w:t>
+      </w:r>
+      <w:r>
+        <w:t>object, action, sound</w:t>
+      </w:r>
+      <w:r>
+        <w:t>, database</w:t>
+      </w:r>
+    </w:p>
+    <w:p>
+      <w:r>
+        <w:t>The second level</w:t>
+      </w:r>
+    </w:p>
+    <w:p>
+      <w:pPr>
+        <w:ind w:firstLine="480"/>
+      </w:pPr>
+      <w:r>
+        <w:t>the scenes, character, enemy, object, action, sound, database</w:t>
+      </w:r>
+    </w:p>
+    <w:p>
+      <w:pPr>
+        <w:rPr>
+          <w:rFonts w:hint="eastAsia"/>
+        </w:rPr>
+      </w:pPr>
+      <w:r>
+        <w:t>The third level</w:t>
+      </w:r>
+    </w:p>
+    <w:p>
+      <w:pPr>
+        <w:ind w:firstLine="480"/>
+      </w:pPr>
+      <w:r>
+        <w:t>the scenes, character, enemy, object, action, sound, database</w:t>
+      </w:r>
+    </w:p>
+    <w:p>
+      <w:pPr>
+        <w:rPr>
+          <w:rFonts w:ascii="SimSun" w:eastAsia="SimSun" w:hAnsi="SimSun"/>
+          <w:lang w:eastAsia="zh-CN"/>
+        </w:rPr>
+      </w:pPr>
+    </w:p>
+    <w:p>
+      <w:pPr>
+        <w:rPr>
+          <w:rFonts w:ascii="SimSun" w:eastAsia="SimSun" w:hAnsi="SimSun" w:hint="eastAsia"/>
+          <w:lang w:eastAsia="zh-CN"/>
+        </w:rPr>
+      </w:pPr>
+    </w:p>
+    <w:p>
+      <w:pPr>
+        <w:rPr>
+          <w:rFonts w:ascii="SimSun" w:eastAsia="SimSun" w:hAnsi="SimSun"/>
+          <w:lang w:eastAsia="zh-CN"/>
+        </w:rPr>
+      </w:pPr>
+      <w:r>
+        <w:rPr>
+          <w:rFonts w:ascii="SimSun" w:eastAsia="SimSun" w:hAnsi="SimSun"/>
+          <w:lang w:eastAsia="zh-CN"/>
+        </w:rPr>
         <w:t>W</w:t>
       </w:r>
-      <w:bookmarkStart w:id="0" w:name="_GoBack"/>
-      <w:bookmarkEnd w:id="0"/>
       <w:r>
         <w:rPr>
           <w:rFonts w:ascii="SimSun" w:eastAsia="SimSun" w:hAnsi="SimSun"/>
@@ -1544,7 +1705,7 @@
     </w:p>
     <w:tbl>
       <w:tblPr>
-        <w:tblStyle w:val="TableGrid"/>
+        <w:tblStyle w:val="a3"/>
         <w:tblW w:w="0" w:type="auto"/>
         <w:tblLook w:val="04A0" w:firstRow="1" w:lastRow="0" w:firstColumn="1" w:lastColumn="0" w:noHBand="0" w:noVBand="1"/>
       </w:tblPr>
@@ -1645,44 +1806,118 @@
                 <w:rFonts w:ascii="Times New Roman" w:hAnsi="Times New Roman" w:cs="Times New Roman"/>
                 <w:bCs/>
               </w:rPr>
-              <w:t>Wu Man Kit</w:t>
+              <w:t>Wu Man Kit,</w:t>
+            </w:r>
+            <w:r>
+              <w:rPr>
+                <w:rFonts w:ascii="Times New Roman" w:hAnsi="Times New Roman" w:cs="Times New Roman" w:hint="eastAsia"/>
+                <w:bCs/>
+              </w:rPr>
+              <w:t xml:space="preserve"> L</w:t>
             </w:r>
             <w:r>
               <w:rPr>
                 <w:rFonts w:ascii="Times New Roman" w:hAnsi="Times New Roman" w:cs="Times New Roman"/>
                 <w:bCs/>
               </w:rPr>
+              <w:t xml:space="preserve">am Wang Yu, </w:t>
+            </w:r>
+          </w:p>
+          <w:p>
+            <w:pPr>
+              <w:rPr>
+                <w:rFonts w:ascii="SimSun" w:eastAsia="SimSun" w:hAnsi="SimSun"/>
+                <w:lang w:eastAsia="zh-CN"/>
+              </w:rPr>
+            </w:pPr>
+            <w:r>
+              <w:rPr>
+                <w:rFonts w:ascii="Times New Roman" w:hAnsi="Times New Roman" w:cs="Times New Roman"/>
+                <w:bCs/>
+              </w:rPr>
+              <w:t xml:space="preserve">ZHANG </w:t>
+            </w:r>
+            <w:proofErr w:type="spellStart"/>
+            <w:r>
+              <w:rPr>
+                <w:rFonts w:ascii="Times New Roman" w:hAnsi="Times New Roman" w:cs="Times New Roman"/>
+                <w:bCs/>
+              </w:rPr>
+              <w:t>Yaohui</w:t>
+            </w:r>
+            <w:proofErr w:type="spellEnd"/>
+            <w:r>
+              <w:rPr>
+                <w:rFonts w:ascii="Times New Roman" w:hAnsi="Times New Roman" w:cs="Times New Roman"/>
+                <w:bCs/>
+              </w:rPr>
               <w:t>,</w:t>
             </w:r>
             <w:r>
               <w:rPr>
                 <w:rFonts w:ascii="Times New Roman" w:hAnsi="Times New Roman" w:cs="Times New Roman" w:hint="eastAsia"/>
                 <w:bCs/>
-              </w:rPr>
-              <w:t xml:space="preserve"> </w:t>
-            </w:r>
+                <w:lang w:eastAsia="zh-CN"/>
+              </w:rPr>
+              <w:t xml:space="preserve"> C</w:t>
+            </w:r>
+            <w:r>
+              <w:rPr>
+                <w:rFonts w:ascii="Times New Roman" w:hAnsi="Times New Roman" w:cs="Times New Roman"/>
+                <w:bCs/>
+                <w:lang w:eastAsia="zh-CN"/>
+              </w:rPr>
+              <w:t>han Chiu Shun</w:t>
+            </w:r>
+          </w:p>
+        </w:tc>
+      </w:tr>
+      <w:tr>
+        <w:tc>
+          <w:tcPr>
+            <w:tcW w:w="4181" w:type="dxa"/>
+          </w:tcPr>
+          <w:p>
+            <w:pPr>
+              <w:rPr>
+                <w:rFonts w:ascii="SimSun" w:eastAsia="SimSun" w:hAnsi="SimSun"/>
+                <w:lang w:eastAsia="zh-CN"/>
+              </w:rPr>
+            </w:pPr>
             <w:r>
               <w:rPr>
                 <w:rFonts w:ascii="Times New Roman" w:hAnsi="Times New Roman" w:cs="Times New Roman" w:hint="eastAsia"/>
                 <w:bCs/>
               </w:rPr>
-              <w:t>L</w:t>
+              <w:t>3D</w:t>
             </w:r>
             <w:r>
               <w:rPr>
                 <w:rFonts w:ascii="Times New Roman" w:hAnsi="Times New Roman" w:cs="Times New Roman"/>
                 <w:bCs/>
               </w:rPr>
-              <w:t>am Wang Yu</w:t>
+              <w:t xml:space="preserve"> </w:t>
+            </w:r>
+            <w:r>
+              <w:rPr>
+                <w:rFonts w:ascii="Times New Roman" w:hAnsi="Times New Roman" w:cs="Times New Roman" w:hint="eastAsia"/>
+                <w:bCs/>
+              </w:rPr>
+              <w:t>m</w:t>
             </w:r>
             <w:r>
               <w:rPr>
                 <w:rFonts w:ascii="Times New Roman" w:hAnsi="Times New Roman" w:cs="Times New Roman"/>
                 <w:bCs/>
               </w:rPr>
-              <w:t xml:space="preserve">, </w:t>
-            </w:r>
-          </w:p>
+              <w:t>odel</w:t>
+            </w:r>
+          </w:p>
+        </w:tc>
+        <w:tc>
+          <w:tcPr>
+            <w:tcW w:w="4181" w:type="dxa"/>
+          </w:tcPr>
           <w:p>
             <w:pPr>
               <w:rPr>
@@ -1695,22 +1930,105 @@
                 <w:rFonts w:ascii="Times New Roman" w:hAnsi="Times New Roman" w:cs="Times New Roman"/>
                 <w:bCs/>
               </w:rPr>
-              <w:t>ZHANG Yaohui</w:t>
-            </w:r>
+              <w:t>Wu Man Kit,</w:t>
+            </w:r>
+          </w:p>
+        </w:tc>
+      </w:tr>
+      <w:tr>
+        <w:tc>
+          <w:tcPr>
+            <w:tcW w:w="4181" w:type="dxa"/>
+          </w:tcPr>
+          <w:p>
+            <w:pPr>
+              <w:rPr>
+                <w:rFonts w:ascii="SimSun" w:eastAsia="SimSun" w:hAnsi="SimSun"/>
+                <w:lang w:eastAsia="zh-CN"/>
+              </w:rPr>
+            </w:pPr>
             <w:r>
               <w:rPr>
                 <w:rFonts w:ascii="Times New Roman" w:hAnsi="Times New Roman" w:cs="Times New Roman"/>
                 <w:bCs/>
               </w:rPr>
-              <w:t>,</w:t>
+              <w:t>Document</w:t>
+            </w:r>
+          </w:p>
+        </w:tc>
+        <w:tc>
+          <w:tcPr>
+            <w:tcW w:w="4181" w:type="dxa"/>
+          </w:tcPr>
+          <w:p>
+            <w:pPr>
+              <w:rPr>
+                <w:rFonts w:ascii="SimSun" w:eastAsia="SimSun" w:hAnsi="SimSun"/>
+                <w:lang w:eastAsia="zh-CN"/>
+              </w:rPr>
+            </w:pPr>
+            <w:r>
+              <w:rPr>
+                <w:rFonts w:ascii="Times New Roman" w:hAnsi="Times New Roman" w:cs="Times New Roman"/>
+                <w:bCs/>
+              </w:rPr>
+              <w:t>Wu Man Kit,</w:t>
             </w:r>
             <w:r>
               <w:rPr>
                 <w:rFonts w:ascii="Times New Roman" w:hAnsi="Times New Roman" w:cs="Times New Roman" w:hint="eastAsia"/>
                 <w:bCs/>
-                <w:lang w:eastAsia="zh-CN"/>
-              </w:rPr>
-              <w:t xml:space="preserve"> </w:t>
+              </w:rPr>
+              <w:t xml:space="preserve"> L</w:t>
+            </w:r>
+            <w:r>
+              <w:rPr>
+                <w:rFonts w:ascii="Times New Roman" w:hAnsi="Times New Roman" w:cs="Times New Roman"/>
+                <w:bCs/>
+              </w:rPr>
+              <w:t>am Wang Yu</w:t>
+            </w:r>
+          </w:p>
+        </w:tc>
+      </w:tr>
+      <w:tr>
+        <w:tc>
+          <w:tcPr>
+            <w:tcW w:w="4181" w:type="dxa"/>
+          </w:tcPr>
+          <w:p>
+            <w:pPr>
+              <w:rPr>
+                <w:rFonts w:ascii="Times New Roman" w:hAnsi="Times New Roman" w:cs="Times New Roman"/>
+                <w:bCs/>
+              </w:rPr>
+            </w:pPr>
+            <w:r>
+              <w:rPr>
+                <w:rFonts w:ascii="Times New Roman" w:hAnsi="Times New Roman" w:cs="Times New Roman"/>
+                <w:bCs/>
+              </w:rPr>
+              <w:t>Story</w:t>
+            </w:r>
+          </w:p>
+        </w:tc>
+        <w:tc>
+          <w:tcPr>
+            <w:tcW w:w="4181" w:type="dxa"/>
+          </w:tcPr>
+          <w:p>
+            <w:pPr>
+              <w:rPr>
+                <w:rFonts w:ascii="SimSun" w:eastAsia="SimSun" w:hAnsi="SimSun"/>
+                <w:lang w:eastAsia="zh-CN"/>
+              </w:rPr>
+            </w:pPr>
+            <w:r>
+              <w:rPr>
+                <w:rFonts w:ascii="Times New Roman" w:hAnsi="Times New Roman" w:cs="Times New Roman"/>
+                <w:bCs/>
+              </w:rPr>
+              <w:t>Wu Man Kit,</w:t>
             </w:r>
             <w:r>
               <w:rPr>
@@ -1718,7 +2036,7 @@
                 <w:bCs/>
                 <w:lang w:eastAsia="zh-CN"/>
               </w:rPr>
-              <w:t>C</w:t>
+              <w:t xml:space="preserve"> C</w:t>
             </w:r>
             <w:r>
               <w:rPr>
@@ -1739,7 +2057,28 @@
           <w:p>
             <w:pPr>
               <w:rPr>
-                <w:rFonts w:ascii="SimSun" w:eastAsia="SimSun" w:hAnsi="SimSun"/>
+                <w:rFonts w:ascii="Times New Roman" w:hAnsi="Times New Roman" w:cs="Times New Roman"/>
+                <w:bCs/>
+              </w:rPr>
+            </w:pPr>
+            <w:r>
+              <w:rPr>
+                <w:rFonts w:ascii="Times New Roman" w:hAnsi="Times New Roman" w:cs="Times New Roman"/>
+                <w:bCs/>
+              </w:rPr>
+              <w:t>Game Programming</w:t>
+            </w:r>
+          </w:p>
+        </w:tc>
+        <w:tc>
+          <w:tcPr>
+            <w:tcW w:w="4181" w:type="dxa"/>
+          </w:tcPr>
+          <w:p>
+            <w:pPr>
+              <w:rPr>
+                <w:rFonts w:ascii="Times New Roman" w:hAnsi="Times New Roman" w:cs="Times New Roman"/>
+                <w:bCs/>
                 <w:lang w:eastAsia="zh-CN"/>
               </w:rPr>
             </w:pPr>
@@ -1748,56 +2087,114 @@
                 <w:rFonts w:ascii="Times New Roman" w:hAnsi="Times New Roman" w:cs="Times New Roman" w:hint="eastAsia"/>
                 <w:bCs/>
               </w:rPr>
-              <w:t>3D</w:t>
+              <w:t>L</w:t>
             </w:r>
             <w:r>
               <w:rPr>
                 <w:rFonts w:ascii="Times New Roman" w:hAnsi="Times New Roman" w:cs="Times New Roman"/>
                 <w:bCs/>
               </w:rPr>
-              <w:t xml:space="preserve"> </w:t>
+              <w:t xml:space="preserve">am Wang Yu, ZHANG </w:t>
+            </w:r>
+            <w:proofErr w:type="spellStart"/>
+            <w:r>
+              <w:rPr>
+                <w:rFonts w:ascii="Times New Roman" w:hAnsi="Times New Roman" w:cs="Times New Roman"/>
+                <w:bCs/>
+              </w:rPr>
+              <w:t>Yaohui</w:t>
+            </w:r>
+            <w:proofErr w:type="spellEnd"/>
+            <w:r>
+              <w:rPr>
+                <w:rFonts w:ascii="Times New Roman" w:hAnsi="Times New Roman" w:cs="Times New Roman"/>
+                <w:bCs/>
+              </w:rPr>
+              <w:t>,</w:t>
             </w:r>
             <w:r>
               <w:rPr>
                 <w:rFonts w:ascii="Times New Roman" w:hAnsi="Times New Roman" w:cs="Times New Roman" w:hint="eastAsia"/>
                 <w:bCs/>
-              </w:rPr>
-              <w:t>m</w:t>
+                <w:lang w:eastAsia="zh-CN"/>
+              </w:rPr>
+              <w:t xml:space="preserve"> </w:t>
+            </w:r>
+          </w:p>
+          <w:p>
+            <w:pPr>
+              <w:rPr>
+                <w:rFonts w:ascii="SimSun" w:eastAsia="SimSun" w:hAnsi="SimSun"/>
+                <w:lang w:eastAsia="zh-CN"/>
+              </w:rPr>
+            </w:pPr>
+            <w:r>
+              <w:rPr>
+                <w:rFonts w:ascii="Times New Roman" w:hAnsi="Times New Roman" w:cs="Times New Roman" w:hint="eastAsia"/>
+                <w:bCs/>
+                <w:lang w:eastAsia="zh-CN"/>
+              </w:rPr>
+              <w:t>C</w:t>
             </w:r>
             <w:r>
               <w:rPr>
                 <w:rFonts w:ascii="Times New Roman" w:hAnsi="Times New Roman" w:cs="Times New Roman"/>
                 <w:bCs/>
-              </w:rPr>
-              <w:t>odel</w:t>
-            </w:r>
-          </w:p>
-        </w:tc>
-        <w:tc>
-          <w:tcPr>
-            <w:tcW w:w="4181" w:type="dxa"/>
-          </w:tcPr>
-          <w:p>
-            <w:pPr>
-              <w:rPr>
-                <w:rFonts w:ascii="SimSun" w:eastAsia="SimSun" w:hAnsi="SimSun"/>
-                <w:lang w:eastAsia="zh-CN"/>
-              </w:rPr>
-            </w:pPr>
-            <w:r>
+                <w:lang w:eastAsia="zh-CN"/>
+              </w:rPr>
+              <w:t>han Chiu Shun</w:t>
+            </w:r>
+          </w:p>
+        </w:tc>
+      </w:tr>
+      <w:tr>
+        <w:tc>
+          <w:tcPr>
+            <w:tcW w:w="4181" w:type="dxa"/>
+          </w:tcPr>
+          <w:p>
+            <w:pPr>
               <w:rPr>
                 <w:rFonts w:ascii="Times New Roman" w:hAnsi="Times New Roman" w:cs="Times New Roman"/>
                 <w:bCs/>
               </w:rPr>
-              <w:t>Wu Man Kit</w:t>
-            </w:r>
+            </w:pPr>
             <w:r>
               <w:rPr>
                 <w:rFonts w:ascii="Times New Roman" w:hAnsi="Times New Roman" w:cs="Times New Roman"/>
                 <w:bCs/>
               </w:rPr>
-              <w:t>,</w:t>
-            </w:r>
+              <w:t>Map and build design</w:t>
+            </w:r>
+          </w:p>
+        </w:tc>
+        <w:tc>
+          <w:tcPr>
+            <w:tcW w:w="4181" w:type="dxa"/>
+          </w:tcPr>
+          <w:p>
+            <w:pPr>
+              <w:rPr>
+                <w:rFonts w:ascii="SimSun" w:eastAsia="SimSun" w:hAnsi="SimSun"/>
+                <w:lang w:eastAsia="zh-CN"/>
+              </w:rPr>
+            </w:pPr>
+            <w:r>
+              <w:rPr>
+                <w:rFonts w:ascii="Times New Roman" w:hAnsi="Times New Roman" w:cs="Times New Roman"/>
+                <w:bCs/>
+              </w:rPr>
+              <w:t xml:space="preserve">ZHANG </w:t>
+            </w:r>
+            <w:proofErr w:type="spellStart"/>
+            <w:r>
+              <w:rPr>
+                <w:rFonts w:ascii="Times New Roman" w:hAnsi="Times New Roman" w:cs="Times New Roman"/>
+                <w:bCs/>
+              </w:rPr>
+              <w:t>Yaohui</w:t>
+            </w:r>
+            <w:proofErr w:type="spellEnd"/>
           </w:p>
         </w:tc>
       </w:tr>
@@ -1809,23 +2206,16 @@
           <w:p>
             <w:pPr>
               <w:rPr>
-                <w:rFonts w:ascii="SimSun" w:eastAsia="SimSun" w:hAnsi="SimSun"/>
-                <w:lang w:eastAsia="zh-CN"/>
-              </w:rPr>
-            </w:pPr>
-            <w:r>
-              <w:rPr>
                 <w:rFonts w:ascii="Times New Roman" w:hAnsi="Times New Roman" w:cs="Times New Roman"/>
                 <w:bCs/>
               </w:rPr>
-              <w:t>D</w:t>
-            </w:r>
+            </w:pPr>
             <w:r>
               <w:rPr>
                 <w:rFonts w:ascii="Times New Roman" w:hAnsi="Times New Roman" w:cs="Times New Roman"/>
                 <w:bCs/>
               </w:rPr>
-              <w:t>ocument</w:t>
+              <w:t>Mission design</w:t>
             </w:r>
           </w:p>
         </w:tc>
@@ -1845,296 +2235,17 @@
                 <w:rFonts w:ascii="Times New Roman" w:hAnsi="Times New Roman" w:cs="Times New Roman"/>
                 <w:bCs/>
               </w:rPr>
-              <w:t>Wu Man Kit</w:t>
-            </w:r>
+              <w:t xml:space="preserve">ZHANG </w:t>
+            </w:r>
+            <w:proofErr w:type="spellStart"/>
             <w:r>
               <w:rPr>
                 <w:rFonts w:ascii="Times New Roman" w:hAnsi="Times New Roman" w:cs="Times New Roman"/>
                 <w:bCs/>
               </w:rPr>
-              <w:t>,</w:t>
-            </w:r>
-            <w:r>
-              <w:rPr>
-                <w:rFonts w:ascii="Times New Roman" w:hAnsi="Times New Roman" w:cs="Times New Roman" w:hint="eastAsia"/>
-                <w:bCs/>
-              </w:rPr>
-              <w:t xml:space="preserve"> </w:t>
-            </w:r>
-            <w:r>
-              <w:rPr>
-                <w:rFonts w:ascii="Times New Roman" w:hAnsi="Times New Roman" w:cs="Times New Roman" w:hint="eastAsia"/>
-                <w:bCs/>
-              </w:rPr>
-              <w:t>L</w:t>
-            </w:r>
-            <w:r>
-              <w:rPr>
-                <w:rFonts w:ascii="Times New Roman" w:hAnsi="Times New Roman" w:cs="Times New Roman"/>
-                <w:bCs/>
-              </w:rPr>
-              <w:t>am Wang Yu</w:t>
-            </w:r>
-          </w:p>
-        </w:tc>
-      </w:tr>
-      <w:tr>
-        <w:tc>
-          <w:tcPr>
-            <w:tcW w:w="4181" w:type="dxa"/>
-          </w:tcPr>
-          <w:p>
-            <w:pPr>
-              <w:rPr>
-                <w:rFonts w:ascii="Times New Roman" w:hAnsi="Times New Roman" w:cs="Times New Roman"/>
-                <w:bCs/>
-              </w:rPr>
-            </w:pPr>
-            <w:r>
-              <w:rPr>
-                <w:rFonts w:ascii="Times New Roman" w:hAnsi="Times New Roman" w:cs="Times New Roman"/>
-                <w:bCs/>
-              </w:rPr>
-              <w:t>Story</w:t>
-            </w:r>
-          </w:p>
-        </w:tc>
-        <w:tc>
-          <w:tcPr>
-            <w:tcW w:w="4181" w:type="dxa"/>
-          </w:tcPr>
-          <w:p>
-            <w:pPr>
-              <w:rPr>
-                <w:rFonts w:ascii="SimSun" w:eastAsia="SimSun" w:hAnsi="SimSun"/>
-                <w:lang w:eastAsia="zh-CN"/>
-              </w:rPr>
-            </w:pPr>
-            <w:r>
-              <w:rPr>
-                <w:rFonts w:ascii="Times New Roman" w:hAnsi="Times New Roman" w:cs="Times New Roman"/>
-                <w:bCs/>
-              </w:rPr>
-              <w:t>Wu Man Kit</w:t>
-            </w:r>
-            <w:r>
-              <w:rPr>
-                <w:rFonts w:ascii="Times New Roman" w:hAnsi="Times New Roman" w:cs="Times New Roman"/>
-                <w:bCs/>
-              </w:rPr>
-              <w:t>,</w:t>
-            </w:r>
-            <w:r>
-              <w:rPr>
-                <w:rFonts w:ascii="Times New Roman" w:hAnsi="Times New Roman" w:cs="Times New Roman" w:hint="eastAsia"/>
-                <w:bCs/>
-                <w:lang w:eastAsia="zh-CN"/>
-              </w:rPr>
-              <w:t xml:space="preserve"> </w:t>
-            </w:r>
-            <w:r>
-              <w:rPr>
-                <w:rFonts w:ascii="Times New Roman" w:hAnsi="Times New Roman" w:cs="Times New Roman" w:hint="eastAsia"/>
-                <w:bCs/>
-                <w:lang w:eastAsia="zh-CN"/>
-              </w:rPr>
-              <w:t>C</w:t>
-            </w:r>
-            <w:r>
-              <w:rPr>
-                <w:rFonts w:ascii="Times New Roman" w:hAnsi="Times New Roman" w:cs="Times New Roman"/>
-                <w:bCs/>
-                <w:lang w:eastAsia="zh-CN"/>
-              </w:rPr>
-              <w:t>han Chiu Shun</w:t>
-            </w:r>
-          </w:p>
-        </w:tc>
-      </w:tr>
-      <w:tr>
-        <w:tc>
-          <w:tcPr>
-            <w:tcW w:w="4181" w:type="dxa"/>
-          </w:tcPr>
-          <w:p>
-            <w:pPr>
-              <w:rPr>
-                <w:rFonts w:ascii="Times New Roman" w:hAnsi="Times New Roman" w:cs="Times New Roman"/>
-                <w:bCs/>
-              </w:rPr>
-            </w:pPr>
-            <w:r>
-              <w:rPr>
-                <w:rFonts w:ascii="Times New Roman" w:hAnsi="Times New Roman" w:cs="Times New Roman"/>
-                <w:bCs/>
-              </w:rPr>
-              <w:t>Game Programming</w:t>
-            </w:r>
-          </w:p>
-        </w:tc>
-        <w:tc>
-          <w:tcPr>
-            <w:tcW w:w="4181" w:type="dxa"/>
-          </w:tcPr>
-          <w:p>
-            <w:pPr>
-              <w:rPr>
-                <w:rFonts w:ascii="Times New Roman" w:hAnsi="Times New Roman" w:cs="Times New Roman"/>
-                <w:bCs/>
-                <w:lang w:eastAsia="zh-CN"/>
-              </w:rPr>
-            </w:pPr>
-            <w:r>
-              <w:rPr>
-                <w:rFonts w:ascii="Times New Roman" w:hAnsi="Times New Roman" w:cs="Times New Roman" w:hint="eastAsia"/>
-                <w:bCs/>
-              </w:rPr>
-              <w:t>L</w:t>
-            </w:r>
-            <w:r>
-              <w:rPr>
-                <w:rFonts w:ascii="Times New Roman" w:hAnsi="Times New Roman" w:cs="Times New Roman"/>
-                <w:bCs/>
-              </w:rPr>
-              <w:t>am Wang Yu</w:t>
-            </w:r>
-            <w:r>
-              <w:rPr>
-                <w:rFonts w:ascii="Times New Roman" w:hAnsi="Times New Roman" w:cs="Times New Roman"/>
-                <w:bCs/>
-              </w:rPr>
-              <w:t xml:space="preserve">, </w:t>
-            </w:r>
-            <w:r>
-              <w:rPr>
-                <w:rFonts w:ascii="Times New Roman" w:hAnsi="Times New Roman" w:cs="Times New Roman"/>
-                <w:bCs/>
-              </w:rPr>
-              <w:t>ZHANG Yaohui</w:t>
-            </w:r>
-            <w:r>
-              <w:rPr>
-                <w:rFonts w:ascii="Times New Roman" w:hAnsi="Times New Roman" w:cs="Times New Roman"/>
-                <w:bCs/>
-              </w:rPr>
-              <w:t>,</w:t>
-            </w:r>
-            <w:r>
-              <w:rPr>
-                <w:rFonts w:ascii="Times New Roman" w:hAnsi="Times New Roman" w:cs="Times New Roman" w:hint="eastAsia"/>
-                <w:bCs/>
-                <w:lang w:eastAsia="zh-CN"/>
-              </w:rPr>
-              <w:t xml:space="preserve"> </w:t>
-            </w:r>
-          </w:p>
-          <w:p>
-            <w:pPr>
-              <w:rPr>
-                <w:rFonts w:ascii="SimSun" w:eastAsia="SimSun" w:hAnsi="SimSun"/>
-                <w:lang w:eastAsia="zh-CN"/>
-              </w:rPr>
-            </w:pPr>
-            <w:r>
-              <w:rPr>
-                <w:rFonts w:ascii="Times New Roman" w:hAnsi="Times New Roman" w:cs="Times New Roman" w:hint="eastAsia"/>
-                <w:bCs/>
-                <w:lang w:eastAsia="zh-CN"/>
-              </w:rPr>
-              <w:t>C</w:t>
-            </w:r>
-            <w:r>
-              <w:rPr>
-                <w:rFonts w:ascii="Times New Roman" w:hAnsi="Times New Roman" w:cs="Times New Roman"/>
-                <w:bCs/>
-                <w:lang w:eastAsia="zh-CN"/>
-              </w:rPr>
-              <w:t>han Chiu Shun</w:t>
-            </w:r>
-          </w:p>
-        </w:tc>
-      </w:tr>
-      <w:tr>
-        <w:tc>
-          <w:tcPr>
-            <w:tcW w:w="4181" w:type="dxa"/>
-          </w:tcPr>
-          <w:p>
-            <w:pPr>
-              <w:rPr>
-                <w:rFonts w:ascii="Times New Roman" w:hAnsi="Times New Roman" w:cs="Times New Roman"/>
-                <w:bCs/>
-              </w:rPr>
-            </w:pPr>
-            <w:r>
-              <w:rPr>
-                <w:rFonts w:ascii="Times New Roman" w:hAnsi="Times New Roman" w:cs="Times New Roman"/>
-                <w:bCs/>
-              </w:rPr>
-              <w:t>Map and build design</w:t>
-            </w:r>
-          </w:p>
-        </w:tc>
-        <w:tc>
-          <w:tcPr>
-            <w:tcW w:w="4181" w:type="dxa"/>
-          </w:tcPr>
-          <w:p>
-            <w:pPr>
-              <w:rPr>
-                <w:rFonts w:ascii="SimSun" w:eastAsia="SimSun" w:hAnsi="SimSun"/>
-                <w:lang w:eastAsia="zh-CN"/>
-              </w:rPr>
-            </w:pPr>
-            <w:r>
-              <w:rPr>
-                <w:rFonts w:ascii="Times New Roman" w:hAnsi="Times New Roman" w:cs="Times New Roman"/>
-                <w:bCs/>
-              </w:rPr>
-              <w:t>ZHANG Yaohui</w:t>
-            </w:r>
-          </w:p>
-        </w:tc>
-      </w:tr>
-      <w:tr>
-        <w:tc>
-          <w:tcPr>
-            <w:tcW w:w="4181" w:type="dxa"/>
-          </w:tcPr>
-          <w:p>
-            <w:pPr>
-              <w:rPr>
-                <w:rFonts w:ascii="Times New Roman" w:hAnsi="Times New Roman" w:cs="Times New Roman"/>
-                <w:bCs/>
-              </w:rPr>
-            </w:pPr>
-            <w:r>
-              <w:rPr>
-                <w:rFonts w:ascii="Times New Roman" w:hAnsi="Times New Roman" w:cs="Times New Roman"/>
-                <w:bCs/>
-              </w:rPr>
-              <w:t>Mission design</w:t>
-            </w:r>
-          </w:p>
-        </w:tc>
-        <w:tc>
-          <w:tcPr>
-            <w:tcW w:w="4181" w:type="dxa"/>
-          </w:tcPr>
-          <w:p>
-            <w:pPr>
-              <w:rPr>
-                <w:rFonts w:ascii="SimSun" w:eastAsia="SimSun" w:hAnsi="SimSun"/>
-                <w:lang w:eastAsia="zh-CN"/>
-              </w:rPr>
-            </w:pPr>
-            <w:r>
-              <w:rPr>
-                <w:rFonts w:ascii="Times New Roman" w:hAnsi="Times New Roman" w:cs="Times New Roman"/>
-                <w:bCs/>
-              </w:rPr>
-              <w:t>ZHANG Yaohui</w:t>
-            </w:r>
+              <w:t>Yaohui</w:t>
+            </w:r>
+            <w:proofErr w:type="spellEnd"/>
           </w:p>
         </w:tc>
       </w:tr>
@@ -2166,7 +2277,7 @@
     <w:p>
       <w:pPr>
         <w:rPr>
-          <w:rFonts w:ascii="SimSun" w:eastAsia="SimSun" w:hAnsi="SimSun" w:hint="eastAsia"/>
+          <w:rFonts w:ascii="SimSun" w:eastAsia="SimSun" w:hAnsi="SimSun"/>
           <w:lang w:eastAsia="zh-CN"/>
         </w:rPr>
       </w:pPr>
@@ -2226,7 +2337,7 @@
     </w:p>
     <w:tbl>
       <w:tblPr>
-        <w:tblStyle w:val="TableGrid"/>
+        <w:tblStyle w:val="a3"/>
         <w:tblW w:w="0" w:type="auto"/>
         <w:tblLook w:val="04A0" w:firstRow="1" w:lastRow="0" w:firstColumn="1" w:lastColumn="0" w:noHBand="0" w:noVBand="1"/>
       </w:tblPr>
@@ -2243,7 +2354,7 @@
             <w:pPr>
               <w:jc w:val="center"/>
               <w:rPr>
-                <w:rFonts w:ascii="SimSun" w:eastAsia="SimSun" w:hAnsi="SimSun" w:hint="eastAsia"/>
+                <w:rFonts w:ascii="SimSun" w:eastAsia="SimSun" w:hAnsi="SimSun"/>
                 <w:lang w:eastAsia="zh-CN"/>
               </w:rPr>
             </w:pPr>
@@ -2273,7 +2384,7 @@
                 <w:tab w:val="left" w:pos="1512"/>
               </w:tabs>
               <w:rPr>
-                <w:rFonts w:ascii="SimSun" w:eastAsia="SimSun" w:hAnsi="SimSun" w:hint="eastAsia"/>
+                <w:rFonts w:ascii="SimSun" w:eastAsia="SimSun" w:hAnsi="SimSun"/>
                 <w:lang w:eastAsia="zh-CN"/>
               </w:rPr>
             </w:pPr>
@@ -2296,7 +2407,7 @@
           <w:p>
             <w:pPr>
               <w:rPr>
-                <w:rFonts w:ascii="SimSun" w:eastAsia="SimSun" w:hAnsi="SimSun" w:hint="eastAsia"/>
+                <w:rFonts w:ascii="SimSun" w:eastAsia="SimSun" w:hAnsi="SimSun"/>
                 <w:lang w:eastAsia="zh-CN"/>
               </w:rPr>
             </w:pPr>
@@ -2316,7 +2427,7 @@
           <w:p>
             <w:pPr>
               <w:rPr>
-                <w:rFonts w:ascii="SimSun" w:eastAsia="SimSun" w:hAnsi="SimSun" w:hint="eastAsia"/>
+                <w:rFonts w:ascii="SimSun" w:eastAsia="SimSun" w:hAnsi="SimSun"/>
                 <w:lang w:eastAsia="zh-CN"/>
               </w:rPr>
             </w:pPr>
@@ -2359,7 +2470,7 @@
           <w:p>
             <w:pPr>
               <w:rPr>
-                <w:rFonts w:ascii="SimSun" w:eastAsia="SimSun" w:hAnsi="SimSun" w:hint="eastAsia"/>
+                <w:rFonts w:ascii="SimSun" w:eastAsia="SimSun" w:hAnsi="SimSun"/>
                 <w:lang w:eastAsia="zh-CN"/>
               </w:rPr>
             </w:pPr>
@@ -2396,7 +2507,7 @@
             <w:pPr>
               <w:ind w:firstLineChars="50" w:firstLine="120"/>
               <w:rPr>
-                <w:rFonts w:ascii="SimSun" w:eastAsia="SimSun" w:hAnsi="SimSun" w:hint="eastAsia"/>
+                <w:rFonts w:ascii="SimSun" w:eastAsia="SimSun" w:hAnsi="SimSun"/>
                 <w:lang w:eastAsia="zh-CN"/>
               </w:rPr>
             </w:pPr>
@@ -2453,15 +2564,15 @@
             <w:pPr>
               <w:ind w:firstLineChars="50" w:firstLine="120"/>
               <w:rPr>
+                <w:rFonts w:ascii="SimSun" w:eastAsia="SimSun" w:hAnsi="SimSun"/>
+                <w:lang w:eastAsia="zh-CN"/>
+              </w:rPr>
+            </w:pPr>
+            <w:r>
+              <w:rPr>
                 <w:rFonts w:ascii="SimSun" w:eastAsia="SimSun" w:hAnsi="SimSun" w:hint="eastAsia"/>
                 <w:lang w:eastAsia="zh-CN"/>
               </w:rPr>
-            </w:pPr>
-            <w:r>
-              <w:rPr>
-                <w:rFonts w:ascii="SimSun" w:eastAsia="SimSun" w:hAnsi="SimSun" w:hint="eastAsia"/>
-                <w:lang w:eastAsia="zh-CN"/>
-              </w:rPr>
               <w:t>-</w:t>
             </w:r>
             <w:r>
@@ -2486,7 +2597,7 @@
           <w:p>
             <w:pPr>
               <w:rPr>
-                <w:rFonts w:ascii="SimSun" w:eastAsia="SimSun" w:hAnsi="SimSun" w:hint="eastAsia"/>
+                <w:rFonts w:ascii="SimSun" w:eastAsia="SimSun" w:hAnsi="SimSun"/>
                 <w:lang w:eastAsia="zh-CN"/>
               </w:rPr>
             </w:pPr>
@@ -2516,15 +2627,15 @@
             <w:pPr>
               <w:ind w:firstLineChars="50" w:firstLine="120"/>
               <w:rPr>
+                <w:rFonts w:ascii="SimSun" w:eastAsia="SimSun" w:hAnsi="SimSun"/>
+                <w:lang w:eastAsia="zh-CN"/>
+              </w:rPr>
+            </w:pPr>
+            <w:r>
+              <w:rPr>
                 <w:rFonts w:ascii="SimSun" w:eastAsia="SimSun" w:hAnsi="SimSun" w:hint="eastAsia"/>
                 <w:lang w:eastAsia="zh-CN"/>
               </w:rPr>
-            </w:pPr>
-            <w:r>
-              <w:rPr>
-                <w:rFonts w:ascii="SimSun" w:eastAsia="SimSun" w:hAnsi="SimSun" w:hint="eastAsia"/>
-                <w:lang w:eastAsia="zh-CN"/>
-              </w:rPr>
               <w:t>-</w:t>
             </w:r>
             <w:r>
@@ -2546,7 +2657,7 @@
           <w:p>
             <w:pPr>
               <w:rPr>
-                <w:rFonts w:ascii="SimSun" w:eastAsia="SimSun" w:hAnsi="SimSun" w:hint="eastAsia"/>
+                <w:rFonts w:ascii="SimSun" w:eastAsia="SimSun" w:hAnsi="SimSun"/>
                 <w:lang w:eastAsia="zh-CN"/>
               </w:rPr>
             </w:pPr>
@@ -2575,15 +2686,16 @@
           <w:p>
             <w:pPr>
               <w:rPr>
+                <w:rFonts w:ascii="SimSun" w:eastAsia="SimSun" w:hAnsi="SimSun"/>
+                <w:lang w:eastAsia="zh-CN"/>
+              </w:rPr>
+            </w:pPr>
+            <w:r>
+              <w:rPr>
                 <w:rFonts w:ascii="SimSun" w:eastAsia="SimSun" w:hAnsi="SimSun" w:hint="eastAsia"/>
                 <w:lang w:eastAsia="zh-CN"/>
               </w:rPr>
-            </w:pPr>
-            <w:r>
-              <w:rPr>
-                <w:rFonts w:ascii="SimSun" w:eastAsia="SimSun" w:hAnsi="SimSun" w:hint="eastAsia"/>
-                <w:lang w:eastAsia="zh-CN"/>
-              </w:rPr>
+              <w:lastRenderedPageBreak/>
               <w:t>P</w:t>
             </w:r>
             <w:r>
@@ -2609,7 +2721,7 @@
           <w:p>
             <w:pPr>
               <w:rPr>
-                <w:rFonts w:ascii="SimSun" w:eastAsia="SimSun" w:hAnsi="SimSun" w:hint="eastAsia"/>
+                <w:rFonts w:ascii="SimSun" w:eastAsia="SimSun" w:hAnsi="SimSun"/>
                 <w:lang w:eastAsia="zh-CN"/>
               </w:rPr>
             </w:pPr>
@@ -2624,15 +2736,15 @@
           <w:p>
             <w:pPr>
               <w:rPr>
+                <w:rFonts w:ascii="SimSun" w:eastAsia="SimSun" w:hAnsi="SimSun"/>
+                <w:lang w:eastAsia="zh-CN"/>
+              </w:rPr>
+            </w:pPr>
+            <w:r>
+              <w:rPr>
                 <w:rFonts w:ascii="SimSun" w:eastAsia="SimSun" w:hAnsi="SimSun" w:hint="eastAsia"/>
                 <w:lang w:eastAsia="zh-CN"/>
               </w:rPr>
-            </w:pPr>
-            <w:r>
-              <w:rPr>
-                <w:rFonts w:ascii="SimSun" w:eastAsia="SimSun" w:hAnsi="SimSun" w:hint="eastAsia"/>
-                <w:lang w:eastAsia="zh-CN"/>
-              </w:rPr>
               <w:t xml:space="preserve"> </w:t>
             </w:r>
             <w:r>
@@ -2661,7 +2773,7 @@
           <w:p>
             <w:pPr>
               <w:rPr>
-                <w:rFonts w:ascii="SimSun" w:eastAsia="SimSun" w:hAnsi="SimSun" w:hint="eastAsia"/>
+                <w:rFonts w:ascii="SimSun" w:eastAsia="SimSun" w:hAnsi="SimSun"/>
                 <w:lang w:eastAsia="zh-CN"/>
               </w:rPr>
             </w:pPr>
@@ -2690,15 +2802,15 @@
           <w:p>
             <w:pPr>
               <w:rPr>
+                <w:rFonts w:ascii="SimSun" w:eastAsia="SimSun" w:hAnsi="SimSun"/>
+                <w:lang w:eastAsia="zh-CN"/>
+              </w:rPr>
+            </w:pPr>
+            <w:r>
+              <w:rPr>
                 <w:rFonts w:ascii="SimSun" w:eastAsia="SimSun" w:hAnsi="SimSun" w:hint="eastAsia"/>
                 <w:lang w:eastAsia="zh-CN"/>
               </w:rPr>
-            </w:pPr>
-            <w:r>
-              <w:rPr>
-                <w:rFonts w:ascii="SimSun" w:eastAsia="SimSun" w:hAnsi="SimSun" w:hint="eastAsia"/>
-                <w:lang w:eastAsia="zh-CN"/>
-              </w:rPr>
               <w:t xml:space="preserve"> </w:t>
             </w:r>
             <w:r>
@@ -2717,7 +2829,7 @@
           <w:p>
             <w:pPr>
               <w:rPr>
-                <w:rFonts w:ascii="SimSun" w:eastAsia="SimSun" w:hAnsi="SimSun" w:hint="eastAsia"/>
+                <w:rFonts w:ascii="SimSun" w:eastAsia="SimSun" w:hAnsi="SimSun"/>
                 <w:lang w:eastAsia="zh-CN"/>
               </w:rPr>
             </w:pPr>
@@ -2753,7 +2865,7 @@
           <w:p>
             <w:pPr>
               <w:rPr>
-                <w:rFonts w:ascii="SimSun" w:eastAsia="SimSun" w:hAnsi="SimSun" w:hint="eastAsia"/>
+                <w:rFonts w:ascii="SimSun" w:eastAsia="SimSun" w:hAnsi="SimSun"/>
                 <w:lang w:eastAsia="zh-CN"/>
               </w:rPr>
             </w:pPr>
@@ -2833,7 +2945,7 @@
           <w:p>
             <w:pPr>
               <w:rPr>
-                <w:rFonts w:ascii="SimSun" w:eastAsia="SimSun" w:hAnsi="SimSun" w:hint="eastAsia"/>
+                <w:rFonts w:ascii="SimSun" w:eastAsia="SimSun" w:hAnsi="SimSun"/>
                 <w:lang w:eastAsia="zh-CN"/>
               </w:rPr>
             </w:pPr>
@@ -2853,7 +2965,7 @@
           <w:p>
             <w:pPr>
               <w:rPr>
-                <w:rFonts w:ascii="SimSun" w:eastAsia="SimSun" w:hAnsi="SimSun" w:hint="eastAsia"/>
+                <w:rFonts w:ascii="SimSun" w:eastAsia="SimSun" w:hAnsi="SimSun"/>
                 <w:lang w:eastAsia="zh-CN"/>
               </w:rPr>
             </w:pPr>
@@ -2894,7 +3006,7 @@
       <w:pPr>
         <w:ind w:firstLine="480"/>
         <w:rPr>
-          <w:rFonts w:ascii="SimSun" w:eastAsia="SimSun" w:hAnsi="SimSun" w:hint="eastAsia"/>
+          <w:rFonts w:ascii="SimSun" w:eastAsia="SimSun" w:hAnsi="SimSun"/>
           <w:lang w:eastAsia="zh-CN"/>
         </w:rPr>
       </w:pPr>
@@ -2908,7 +3020,7 @@
     </w:p>
     <w:tbl>
       <w:tblPr>
-        <w:tblStyle w:val="TableGrid"/>
+        <w:tblStyle w:val="a3"/>
         <w:tblW w:w="0" w:type="auto"/>
         <w:tblLook w:val="04A0" w:firstRow="1" w:lastRow="0" w:firstColumn="1" w:lastColumn="0" w:noHBand="0" w:noVBand="1"/>
       </w:tblPr>
@@ -2925,7 +3037,7 @@
             <w:pPr>
               <w:jc w:val="center"/>
               <w:rPr>
-                <w:rFonts w:ascii="SimSun" w:eastAsia="SimSun" w:hAnsi="SimSun" w:hint="eastAsia"/>
+                <w:rFonts w:ascii="SimSun" w:eastAsia="SimSun" w:hAnsi="SimSun"/>
                 <w:lang w:eastAsia="zh-CN"/>
               </w:rPr>
             </w:pPr>
@@ -2955,7 +3067,7 @@
                 <w:tab w:val="left" w:pos="1512"/>
               </w:tabs>
               <w:rPr>
-                <w:rFonts w:ascii="SimSun" w:eastAsia="SimSun" w:hAnsi="SimSun" w:hint="eastAsia"/>
+                <w:rFonts w:ascii="SimSun" w:eastAsia="SimSun" w:hAnsi="SimSun"/>
                 <w:lang w:eastAsia="zh-CN"/>
               </w:rPr>
             </w:pPr>
@@ -2978,7 +3090,7 @@
           <w:p>
             <w:pPr>
               <w:rPr>
-                <w:rFonts w:ascii="SimSun" w:eastAsia="SimSun" w:hAnsi="SimSun" w:hint="eastAsia"/>
+                <w:rFonts w:ascii="SimSun" w:eastAsia="SimSun" w:hAnsi="SimSun"/>
                 <w:lang w:eastAsia="zh-CN"/>
               </w:rPr>
             </w:pPr>
@@ -2998,7 +3110,7 @@
           <w:p>
             <w:pPr>
               <w:rPr>
-                <w:rFonts w:ascii="SimSun" w:eastAsia="SimSun" w:hAnsi="SimSun" w:hint="eastAsia"/>
+                <w:rFonts w:ascii="SimSun" w:eastAsia="SimSun" w:hAnsi="SimSun"/>
                 <w:lang w:eastAsia="zh-CN"/>
               </w:rPr>
             </w:pPr>
@@ -3041,7 +3153,7 @@
           <w:p>
             <w:pPr>
               <w:rPr>
-                <w:rFonts w:ascii="SimSun" w:eastAsia="SimSun" w:hAnsi="SimSun" w:hint="eastAsia"/>
+                <w:rFonts w:ascii="SimSun" w:eastAsia="SimSun" w:hAnsi="SimSun"/>
                 <w:lang w:eastAsia="zh-CN"/>
               </w:rPr>
             </w:pPr>
@@ -3078,7 +3190,7 @@
             <w:pPr>
               <w:ind w:firstLineChars="50" w:firstLine="120"/>
               <w:rPr>
-                <w:rFonts w:ascii="SimSun" w:eastAsia="SimSun" w:hAnsi="SimSun" w:hint="eastAsia"/>
+                <w:rFonts w:ascii="SimSun" w:eastAsia="SimSun" w:hAnsi="SimSun"/>
                 <w:lang w:eastAsia="zh-CN"/>
               </w:rPr>
             </w:pPr>
@@ -3135,15 +3247,15 @@
             <w:pPr>
               <w:ind w:firstLineChars="50" w:firstLine="120"/>
               <w:rPr>
+                <w:rFonts w:ascii="SimSun" w:eastAsia="SimSun" w:hAnsi="SimSun"/>
+                <w:lang w:eastAsia="zh-CN"/>
+              </w:rPr>
+            </w:pPr>
+            <w:r>
+              <w:rPr>
                 <w:rFonts w:ascii="SimSun" w:eastAsia="SimSun" w:hAnsi="SimSun" w:hint="eastAsia"/>
                 <w:lang w:eastAsia="zh-CN"/>
               </w:rPr>
-            </w:pPr>
-            <w:r>
-              <w:rPr>
-                <w:rFonts w:ascii="SimSun" w:eastAsia="SimSun" w:hAnsi="SimSun" w:hint="eastAsia"/>
-                <w:lang w:eastAsia="zh-CN"/>
-              </w:rPr>
               <w:t>-</w:t>
             </w:r>
             <w:r>
@@ -3165,7 +3277,7 @@
           <w:p>
             <w:pPr>
               <w:rPr>
-                <w:rFonts w:ascii="SimSun" w:eastAsia="SimSun" w:hAnsi="SimSun" w:hint="eastAsia"/>
+                <w:rFonts w:ascii="SimSun" w:eastAsia="SimSun" w:hAnsi="SimSun"/>
                 <w:lang w:eastAsia="zh-CN"/>
               </w:rPr>
             </w:pPr>
@@ -3195,15 +3307,15 @@
             <w:pPr>
               <w:ind w:firstLineChars="50" w:firstLine="120"/>
               <w:rPr>
+                <w:rFonts w:ascii="SimSun" w:eastAsia="SimSun" w:hAnsi="SimSun"/>
+                <w:lang w:eastAsia="zh-CN"/>
+              </w:rPr>
+            </w:pPr>
+            <w:r>
+              <w:rPr>
                 <w:rFonts w:ascii="SimSun" w:eastAsia="SimSun" w:hAnsi="SimSun" w:hint="eastAsia"/>
                 <w:lang w:eastAsia="zh-CN"/>
               </w:rPr>
-            </w:pPr>
-            <w:r>
-              <w:rPr>
-                <w:rFonts w:ascii="SimSun" w:eastAsia="SimSun" w:hAnsi="SimSun" w:hint="eastAsia"/>
-                <w:lang w:eastAsia="zh-CN"/>
-              </w:rPr>
               <w:t>-</w:t>
             </w:r>
             <w:r>
@@ -3225,7 +3337,7 @@
           <w:p>
             <w:pPr>
               <w:rPr>
-                <w:rFonts w:ascii="SimSun" w:eastAsia="SimSun" w:hAnsi="SimSun" w:hint="eastAsia"/>
+                <w:rFonts w:ascii="SimSun" w:eastAsia="SimSun" w:hAnsi="SimSun"/>
                 <w:lang w:eastAsia="zh-CN"/>
               </w:rPr>
             </w:pPr>
@@ -3254,16 +3366,15 @@
           <w:p>
             <w:pPr>
               <w:rPr>
+                <w:rFonts w:ascii="SimSun" w:eastAsia="SimSun" w:hAnsi="SimSun"/>
+                <w:lang w:eastAsia="zh-CN"/>
+              </w:rPr>
+            </w:pPr>
+            <w:r>
+              <w:rPr>
                 <w:rFonts w:ascii="SimSun" w:eastAsia="SimSun" w:hAnsi="SimSun" w:hint="eastAsia"/>
                 <w:lang w:eastAsia="zh-CN"/>
               </w:rPr>
-            </w:pPr>
-            <w:r>
-              <w:rPr>
-                <w:rFonts w:ascii="SimSun" w:eastAsia="SimSun" w:hAnsi="SimSun" w:hint="eastAsia"/>
-                <w:lang w:eastAsia="zh-CN"/>
-              </w:rPr>
-              <w:lastRenderedPageBreak/>
               <w:t>P</w:t>
             </w:r>
             <w:r>
@@ -3289,7 +3400,7 @@
           <w:p>
             <w:pPr>
               <w:rPr>
-                <w:rFonts w:ascii="SimSun" w:eastAsia="SimSun" w:hAnsi="SimSun" w:hint="eastAsia"/>
+                <w:rFonts w:ascii="SimSun" w:eastAsia="SimSun" w:hAnsi="SimSun"/>
                 <w:lang w:eastAsia="zh-CN"/>
               </w:rPr>
             </w:pPr>
@@ -3304,15 +3415,15 @@
           <w:p>
             <w:pPr>
               <w:rPr>
+                <w:rFonts w:ascii="SimSun" w:eastAsia="SimSun" w:hAnsi="SimSun"/>
+                <w:lang w:eastAsia="zh-CN"/>
+              </w:rPr>
+            </w:pPr>
+            <w:r>
+              <w:rPr>
                 <w:rFonts w:ascii="SimSun" w:eastAsia="SimSun" w:hAnsi="SimSun" w:hint="eastAsia"/>
                 <w:lang w:eastAsia="zh-CN"/>
               </w:rPr>
-            </w:pPr>
-            <w:r>
-              <w:rPr>
-                <w:rFonts w:ascii="SimSun" w:eastAsia="SimSun" w:hAnsi="SimSun" w:hint="eastAsia"/>
-                <w:lang w:eastAsia="zh-CN"/>
-              </w:rPr>
               <w:t xml:space="preserve"> </w:t>
             </w:r>
             <w:r>
@@ -3341,7 +3452,7 @@
           <w:p>
             <w:pPr>
               <w:rPr>
-                <w:rFonts w:ascii="SimSun" w:eastAsia="SimSun" w:hAnsi="SimSun" w:hint="eastAsia"/>
+                <w:rFonts w:ascii="SimSun" w:eastAsia="SimSun" w:hAnsi="SimSun"/>
                 <w:lang w:eastAsia="zh-CN"/>
               </w:rPr>
             </w:pPr>
@@ -3370,15 +3481,15 @@
           <w:p>
             <w:pPr>
               <w:rPr>
+                <w:rFonts w:ascii="SimSun" w:eastAsia="SimSun" w:hAnsi="SimSun"/>
+                <w:lang w:eastAsia="zh-CN"/>
+              </w:rPr>
+            </w:pPr>
+            <w:r>
+              <w:rPr>
                 <w:rFonts w:ascii="SimSun" w:eastAsia="SimSun" w:hAnsi="SimSun" w:hint="eastAsia"/>
                 <w:lang w:eastAsia="zh-CN"/>
               </w:rPr>
-            </w:pPr>
-            <w:r>
-              <w:rPr>
-                <w:rFonts w:ascii="SimSun" w:eastAsia="SimSun" w:hAnsi="SimSun" w:hint="eastAsia"/>
-                <w:lang w:eastAsia="zh-CN"/>
-              </w:rPr>
               <w:t xml:space="preserve"> </w:t>
             </w:r>
             <w:r>
@@ -3397,7 +3508,7 @@
           <w:p>
             <w:pPr>
               <w:rPr>
-                <w:rFonts w:ascii="SimSun" w:eastAsia="SimSun" w:hAnsi="SimSun" w:hint="eastAsia"/>
+                <w:rFonts w:ascii="SimSun" w:eastAsia="SimSun" w:hAnsi="SimSun"/>
                 <w:lang w:eastAsia="zh-CN"/>
               </w:rPr>
             </w:pPr>
@@ -3426,7 +3537,7 @@
           <w:p>
             <w:pPr>
               <w:rPr>
-                <w:rFonts w:ascii="SimSun" w:eastAsia="SimSun" w:hAnsi="SimSun" w:hint="eastAsia"/>
+                <w:rFonts w:ascii="SimSun" w:eastAsia="SimSun" w:hAnsi="SimSun"/>
                 <w:lang w:eastAsia="zh-CN"/>
               </w:rPr>
             </w:pPr>
@@ -3506,7 +3617,7 @@
           <w:p>
             <w:pPr>
               <w:rPr>
-                <w:rFonts w:ascii="SimSun" w:eastAsia="SimSun" w:hAnsi="SimSun" w:hint="eastAsia"/>
+                <w:rFonts w:ascii="SimSun" w:eastAsia="SimSun" w:hAnsi="SimSun"/>
                 <w:lang w:eastAsia="zh-CN"/>
               </w:rPr>
             </w:pPr>
@@ -3526,7 +3637,7 @@
           <w:p>
             <w:pPr>
               <w:rPr>
-                <w:rFonts w:ascii="SimSun" w:eastAsia="SimSun" w:hAnsi="SimSun" w:hint="eastAsia"/>
+                <w:rFonts w:ascii="SimSun" w:eastAsia="SimSun" w:hAnsi="SimSun"/>
                 <w:lang w:eastAsia="zh-CN"/>
               </w:rPr>
             </w:pPr>
@@ -3559,7 +3670,7 @@
     </w:p>
     <w:tbl>
       <w:tblPr>
-        <w:tblStyle w:val="TableGrid"/>
+        <w:tblStyle w:val="a3"/>
         <w:tblW w:w="0" w:type="auto"/>
         <w:tblLook w:val="04A0" w:firstRow="1" w:lastRow="0" w:firstColumn="1" w:lastColumn="0" w:noHBand="0" w:noVBand="1"/>
       </w:tblPr>
@@ -3576,7 +3687,7 @@
             <w:pPr>
               <w:jc w:val="center"/>
               <w:rPr>
-                <w:rFonts w:ascii="SimSun" w:eastAsia="SimSun" w:hAnsi="SimSun" w:hint="eastAsia"/>
+                <w:rFonts w:ascii="SimSun" w:eastAsia="SimSun" w:hAnsi="SimSun"/>
                 <w:lang w:eastAsia="zh-CN"/>
               </w:rPr>
             </w:pPr>
@@ -3606,7 +3717,7 @@
                 <w:tab w:val="left" w:pos="1512"/>
               </w:tabs>
               <w:rPr>
-                <w:rFonts w:ascii="SimSun" w:eastAsia="SimSun" w:hAnsi="SimSun" w:hint="eastAsia"/>
+                <w:rFonts w:ascii="SimSun" w:eastAsia="SimSun" w:hAnsi="SimSun"/>
                 <w:lang w:eastAsia="zh-CN"/>
               </w:rPr>
             </w:pPr>
@@ -3629,7 +3740,7 @@
           <w:p>
             <w:pPr>
               <w:rPr>
-                <w:rFonts w:ascii="SimSun" w:eastAsia="SimSun" w:hAnsi="SimSun" w:hint="eastAsia"/>
+                <w:rFonts w:ascii="SimSun" w:eastAsia="SimSun" w:hAnsi="SimSun"/>
                 <w:lang w:eastAsia="zh-CN"/>
               </w:rPr>
             </w:pPr>
@@ -3649,7 +3760,7 @@
           <w:p>
             <w:pPr>
               <w:rPr>
-                <w:rFonts w:ascii="SimSun" w:eastAsia="SimSun" w:hAnsi="SimSun" w:hint="eastAsia"/>
+                <w:rFonts w:ascii="SimSun" w:eastAsia="SimSun" w:hAnsi="SimSun"/>
                 <w:lang w:eastAsia="zh-CN"/>
               </w:rPr>
             </w:pPr>
@@ -3692,7 +3803,7 @@
           <w:p>
             <w:pPr>
               <w:rPr>
-                <w:rFonts w:ascii="SimSun" w:eastAsia="SimSun" w:hAnsi="SimSun" w:hint="eastAsia"/>
+                <w:rFonts w:ascii="SimSun" w:eastAsia="SimSun" w:hAnsi="SimSun"/>
                 <w:lang w:eastAsia="zh-CN"/>
               </w:rPr>
             </w:pPr>
@@ -3729,7 +3840,7 @@
             <w:pPr>
               <w:ind w:firstLineChars="50" w:firstLine="120"/>
               <w:rPr>
-                <w:rFonts w:ascii="SimSun" w:eastAsia="SimSun" w:hAnsi="SimSun" w:hint="eastAsia"/>
+                <w:rFonts w:ascii="SimSun" w:eastAsia="SimSun" w:hAnsi="SimSun"/>
                 <w:lang w:eastAsia="zh-CN"/>
               </w:rPr>
             </w:pPr>
@@ -3786,15 +3897,15 @@
             <w:pPr>
               <w:ind w:firstLineChars="50" w:firstLine="120"/>
               <w:rPr>
+                <w:rFonts w:ascii="SimSun" w:eastAsia="SimSun" w:hAnsi="SimSun"/>
+                <w:lang w:eastAsia="zh-CN"/>
+              </w:rPr>
+            </w:pPr>
+            <w:r>
+              <w:rPr>
                 <w:rFonts w:ascii="SimSun" w:eastAsia="SimSun" w:hAnsi="SimSun" w:hint="eastAsia"/>
                 <w:lang w:eastAsia="zh-CN"/>
               </w:rPr>
-            </w:pPr>
-            <w:r>
-              <w:rPr>
-                <w:rFonts w:ascii="SimSun" w:eastAsia="SimSun" w:hAnsi="SimSun" w:hint="eastAsia"/>
-                <w:lang w:eastAsia="zh-CN"/>
-              </w:rPr>
               <w:t>-</w:t>
             </w:r>
             <w:r>
@@ -3816,7 +3927,7 @@
           <w:p>
             <w:pPr>
               <w:rPr>
-                <w:rFonts w:ascii="SimSun" w:eastAsia="SimSun" w:hAnsi="SimSun" w:hint="eastAsia"/>
+                <w:rFonts w:ascii="SimSun" w:eastAsia="SimSun" w:hAnsi="SimSun"/>
                 <w:lang w:eastAsia="zh-CN"/>
               </w:rPr>
             </w:pPr>
@@ -3846,15 +3957,15 @@
             <w:pPr>
               <w:ind w:firstLineChars="50" w:firstLine="120"/>
               <w:rPr>
+                <w:rFonts w:ascii="SimSun" w:eastAsia="SimSun" w:hAnsi="SimSun"/>
+                <w:lang w:eastAsia="zh-CN"/>
+              </w:rPr>
+            </w:pPr>
+            <w:r>
+              <w:rPr>
                 <w:rFonts w:ascii="SimSun" w:eastAsia="SimSun" w:hAnsi="SimSun" w:hint="eastAsia"/>
                 <w:lang w:eastAsia="zh-CN"/>
               </w:rPr>
-            </w:pPr>
-            <w:r>
-              <w:rPr>
-                <w:rFonts w:ascii="SimSun" w:eastAsia="SimSun" w:hAnsi="SimSun" w:hint="eastAsia"/>
-                <w:lang w:eastAsia="zh-CN"/>
-              </w:rPr>
               <w:t>-</w:t>
             </w:r>
             <w:r>
@@ -3876,7 +3987,7 @@
           <w:p>
             <w:pPr>
               <w:rPr>
-                <w:rFonts w:ascii="SimSun" w:eastAsia="SimSun" w:hAnsi="SimSun" w:hint="eastAsia"/>
+                <w:rFonts w:ascii="SimSun" w:eastAsia="SimSun" w:hAnsi="SimSun"/>
                 <w:lang w:eastAsia="zh-CN"/>
               </w:rPr>
             </w:pPr>
@@ -3905,15 +4016,15 @@
           <w:p>
             <w:pPr>
               <w:rPr>
+                <w:rFonts w:ascii="SimSun" w:eastAsia="SimSun" w:hAnsi="SimSun"/>
+                <w:lang w:eastAsia="zh-CN"/>
+              </w:rPr>
+            </w:pPr>
+            <w:r>
+              <w:rPr>
                 <w:rFonts w:ascii="SimSun" w:eastAsia="SimSun" w:hAnsi="SimSun" w:hint="eastAsia"/>
                 <w:lang w:eastAsia="zh-CN"/>
               </w:rPr>
-            </w:pPr>
-            <w:r>
-              <w:rPr>
-                <w:rFonts w:ascii="SimSun" w:eastAsia="SimSun" w:hAnsi="SimSun" w:hint="eastAsia"/>
-                <w:lang w:eastAsia="zh-CN"/>
-              </w:rPr>
               <w:t>P</w:t>
             </w:r>
             <w:r>
@@ -3939,7 +4050,7 @@
           <w:p>
             <w:pPr>
               <w:rPr>
-                <w:rFonts w:ascii="SimSun" w:eastAsia="SimSun" w:hAnsi="SimSun" w:hint="eastAsia"/>
+                <w:rFonts w:ascii="SimSun" w:eastAsia="SimSun" w:hAnsi="SimSun"/>
                 <w:lang w:eastAsia="zh-CN"/>
               </w:rPr>
             </w:pPr>
@@ -3954,15 +4065,15 @@
           <w:p>
             <w:pPr>
               <w:rPr>
+                <w:rFonts w:ascii="SimSun" w:eastAsia="SimSun" w:hAnsi="SimSun"/>
+                <w:lang w:eastAsia="zh-CN"/>
+              </w:rPr>
+            </w:pPr>
+            <w:r>
+              <w:rPr>
                 <w:rFonts w:ascii="SimSun" w:eastAsia="SimSun" w:hAnsi="SimSun" w:hint="eastAsia"/>
                 <w:lang w:eastAsia="zh-CN"/>
               </w:rPr>
-            </w:pPr>
-            <w:r>
-              <w:rPr>
-                <w:rFonts w:ascii="SimSun" w:eastAsia="SimSun" w:hAnsi="SimSun" w:hint="eastAsia"/>
-                <w:lang w:eastAsia="zh-CN"/>
-              </w:rPr>
               <w:t xml:space="preserve"> </w:t>
             </w:r>
             <w:r>
@@ -3991,7 +4102,7 @@
           <w:p>
             <w:pPr>
               <w:rPr>
-                <w:rFonts w:ascii="SimSun" w:eastAsia="SimSun" w:hAnsi="SimSun" w:hint="eastAsia"/>
+                <w:rFonts w:ascii="SimSun" w:eastAsia="SimSun" w:hAnsi="SimSun"/>
                 <w:lang w:eastAsia="zh-CN"/>
               </w:rPr>
             </w:pPr>
@@ -4020,15 +4131,15 @@
           <w:p>
             <w:pPr>
               <w:rPr>
+                <w:rFonts w:ascii="SimSun" w:eastAsia="SimSun" w:hAnsi="SimSun"/>
+                <w:lang w:eastAsia="zh-CN"/>
+              </w:rPr>
+            </w:pPr>
+            <w:r>
+              <w:rPr>
                 <w:rFonts w:ascii="SimSun" w:eastAsia="SimSun" w:hAnsi="SimSun" w:hint="eastAsia"/>
                 <w:lang w:eastAsia="zh-CN"/>
               </w:rPr>
-            </w:pPr>
-            <w:r>
-              <w:rPr>
-                <w:rFonts w:ascii="SimSun" w:eastAsia="SimSun" w:hAnsi="SimSun" w:hint="eastAsia"/>
-                <w:lang w:eastAsia="zh-CN"/>
-              </w:rPr>
               <w:t xml:space="preserve"> </w:t>
             </w:r>
             <w:r>
@@ -4047,7 +4158,7 @@
           <w:p>
             <w:pPr>
               <w:rPr>
-                <w:rFonts w:ascii="SimSun" w:eastAsia="SimSun" w:hAnsi="SimSun" w:hint="eastAsia"/>
+                <w:rFonts w:ascii="SimSun" w:eastAsia="SimSun" w:hAnsi="SimSun"/>
                 <w:lang w:eastAsia="zh-CN"/>
               </w:rPr>
             </w:pPr>
@@ -4076,7 +4187,7 @@
           <w:p>
             <w:pPr>
               <w:rPr>
-                <w:rFonts w:ascii="SimSun" w:eastAsia="SimSun" w:hAnsi="SimSun" w:hint="eastAsia"/>
+                <w:rFonts w:ascii="SimSun" w:eastAsia="SimSun" w:hAnsi="SimSun"/>
                 <w:lang w:eastAsia="zh-CN"/>
               </w:rPr>
             </w:pPr>
@@ -4156,7 +4267,7 @@
           <w:p>
             <w:pPr>
               <w:rPr>
-                <w:rFonts w:ascii="SimSun" w:eastAsia="SimSun" w:hAnsi="SimSun" w:hint="eastAsia"/>
+                <w:rFonts w:ascii="SimSun" w:eastAsia="SimSun" w:hAnsi="SimSun"/>
                 <w:lang w:eastAsia="zh-CN"/>
               </w:rPr>
             </w:pPr>
@@ -4176,7 +4287,7 @@
           <w:p>
             <w:pPr>
               <w:rPr>
-                <w:rFonts w:ascii="SimSun" w:eastAsia="SimSun" w:hAnsi="SimSun" w:hint="eastAsia"/>
+                <w:rFonts w:ascii="SimSun" w:eastAsia="SimSun" w:hAnsi="SimSun"/>
                 <w:lang w:eastAsia="zh-CN"/>
               </w:rPr>
             </w:pPr>
@@ -4214,7 +4325,7 @@
     </w:p>
     <w:tbl>
       <w:tblPr>
-        <w:tblStyle w:val="TableGrid"/>
+        <w:tblStyle w:val="a3"/>
         <w:tblW w:w="0" w:type="auto"/>
         <w:tblLook w:val="04A0" w:firstRow="1" w:lastRow="0" w:firstColumn="1" w:lastColumn="0" w:noHBand="0" w:noVBand="1"/>
       </w:tblPr>
@@ -4231,15 +4342,15 @@
             <w:pPr>
               <w:jc w:val="center"/>
               <w:rPr>
+                <w:rFonts w:eastAsia="SimSun"/>
+                <w:lang w:eastAsia="zh-CN"/>
+              </w:rPr>
+            </w:pPr>
+            <w:r>
+              <w:rPr>
                 <w:rFonts w:eastAsia="SimSun" w:hint="eastAsia"/>
                 <w:lang w:eastAsia="zh-CN"/>
               </w:rPr>
-            </w:pPr>
-            <w:r>
-              <w:rPr>
-                <w:rFonts w:eastAsia="SimSun" w:hint="eastAsia"/>
-                <w:lang w:eastAsia="zh-CN"/>
-              </w:rPr>
               <w:t>I</w:t>
             </w:r>
             <w:r>
@@ -4259,7 +4370,7 @@
             <w:pPr>
               <w:jc w:val="center"/>
               <w:rPr>
-                <w:rFonts w:eastAsia="SimSun" w:hint="eastAsia"/>
+                <w:rFonts w:eastAsia="SimSun"/>
                 <w:lang w:eastAsia="zh-CN"/>
               </w:rPr>
             </w:pPr>
@@ -4288,15 +4399,15 @@
           <w:p>
             <w:pPr>
               <w:rPr>
+                <w:rFonts w:eastAsia="SimSun"/>
+                <w:lang w:eastAsia="zh-CN"/>
+              </w:rPr>
+            </w:pPr>
+            <w:r>
+              <w:rPr>
                 <w:rFonts w:eastAsia="SimSun" w:hint="eastAsia"/>
                 <w:lang w:eastAsia="zh-CN"/>
               </w:rPr>
-            </w:pPr>
-            <w:r>
-              <w:rPr>
-                <w:rFonts w:eastAsia="SimSun" w:hint="eastAsia"/>
-                <w:lang w:eastAsia="zh-CN"/>
-              </w:rPr>
               <w:t>-</w:t>
             </w:r>
             <w:r>
@@ -4318,7 +4429,7 @@
           <w:p>
             <w:pPr>
               <w:rPr>
-                <w:rFonts w:eastAsia="SimSun" w:hint="eastAsia"/>
+                <w:rFonts w:eastAsia="SimSun"/>
                 <w:lang w:eastAsia="zh-CN"/>
               </w:rPr>
             </w:pPr>
@@ -4347,15 +4458,15 @@
           <w:p>
             <w:pPr>
               <w:rPr>
+                <w:rFonts w:eastAsia="SimSun"/>
+                <w:lang w:eastAsia="zh-CN"/>
+              </w:rPr>
+            </w:pPr>
+            <w:r>
+              <w:rPr>
                 <w:rFonts w:eastAsia="SimSun" w:hint="eastAsia"/>
                 <w:lang w:eastAsia="zh-CN"/>
               </w:rPr>
-            </w:pPr>
-            <w:r>
-              <w:rPr>
-                <w:rFonts w:eastAsia="SimSun" w:hint="eastAsia"/>
-                <w:lang w:eastAsia="zh-CN"/>
-              </w:rPr>
               <w:t>t</w:t>
             </w:r>
             <w:r>
@@ -4374,7 +4485,7 @@
           <w:p>
             <w:pPr>
               <w:rPr>
-                <w:rFonts w:eastAsia="SimSun" w:hint="eastAsia"/>
+                <w:rFonts w:eastAsia="SimSun"/>
                 <w:lang w:eastAsia="zh-CN"/>
               </w:rPr>
             </w:pPr>
@@ -4422,18 +4533,39 @@
     <w:p>
       <w:pPr>
         <w:rPr>
-          <w:rFonts w:eastAsia="SimSun" w:hint="eastAsia"/>
-          <w:lang w:eastAsia="zh-CN"/>
+          <w:rStyle w:val="a8"/>
         </w:rPr>
       </w:pPr>
       <w:hyperlink r:id="rId12" w:history="1">
         <w:r>
           <w:rPr>
-            <w:rStyle w:val="Hyperlink"/>
+            <w:rStyle w:val="a8"/>
           </w:rPr>
           <w:t>https://www.price.com.hk/</w:t>
         </w:r>
       </w:hyperlink>
+    </w:p>
+    <w:p>
+      <w:pPr>
+        <w:rPr>
+          <w:rStyle w:val="a8"/>
+        </w:rPr>
+      </w:pPr>
+    </w:p>
+    <w:p>
+      <w:pPr>
+        <w:rPr>
+          <w:rStyle w:val="a8"/>
+        </w:rPr>
+      </w:pPr>
+    </w:p>
+    <w:p>
+      <w:pPr>
+        <w:rPr>
+          <w:rFonts w:eastAsia="SimSun" w:hint="eastAsia"/>
+          <w:lang w:eastAsia="zh-CN"/>
+        </w:rPr>
+      </w:pPr>
     </w:p>
     <w:sectPr>
       <w:pgSz w:w="11906" w:h="16838"/>
@@ -5566,7 +5698,7 @@
     </w:rPrDefault>
     <w:pPrDefault/>
   </w:docDefaults>
-  <w:latentStyles w:defLockedState="0" w:defUIPriority="99" w:defSemiHidden="0" w:defUnhideWhenUsed="0" w:defQFormat="0" w:count="376">
+  <w:latentStyles w:defLockedState="0" w:defUIPriority="99" w:defSemiHidden="0" w:defUnhideWhenUsed="0" w:defQFormat="0" w:count="375">
     <w:lsdException w:name="Normal" w:uiPriority="0" w:qFormat="1"/>
     <w:lsdException w:name="heading 1" w:uiPriority="9" w:qFormat="1"/>
     <w:lsdException w:name="heading 2" w:semiHidden="1" w:uiPriority="9" w:unhideWhenUsed="1" w:qFormat="1"/>
@@ -5942,9 +6074,8 @@
     <w:lsdException w:name="Smart Hyperlink" w:semiHidden="1" w:unhideWhenUsed="1"/>
     <w:lsdException w:name="Hashtag" w:semiHidden="1" w:unhideWhenUsed="1"/>
     <w:lsdException w:name="Unresolved Mention" w:semiHidden="1" w:unhideWhenUsed="1"/>
-    <w:lsdException w:name="Smart Link" w:semiHidden="1" w:unhideWhenUsed="1"/>
   </w:latentStyles>
-  <w:style w:type="paragraph" w:default="1" w:styleId="Normal">
+  <w:style w:type="paragraph" w:default="1" w:styleId="a">
     <w:name w:val="Normal"/>
     <w:qFormat/>
     <w:rsid w:val="00AA6097"/>
@@ -5952,13 +6083,13 @@
       <w:widowControl w:val="0"/>
     </w:pPr>
   </w:style>
-  <w:style w:type="character" w:default="1" w:styleId="DefaultParagraphFont">
+  <w:style w:type="character" w:default="1" w:styleId="a0">
     <w:name w:val="Default Paragraph Font"/>
     <w:uiPriority w:val="1"/>
     <w:semiHidden/>
     <w:unhideWhenUsed/>
   </w:style>
-  <w:style w:type="table" w:default="1" w:styleId="TableNormal">
+  <w:style w:type="table" w:default="1" w:styleId="a1">
     <w:name w:val="Normal Table"/>
     <w:uiPriority w:val="99"/>
     <w:semiHidden/>
@@ -5973,15 +6104,15 @@
       </w:tblCellMar>
     </w:tblPr>
   </w:style>
-  <w:style w:type="numbering" w:default="1" w:styleId="NoList">
+  <w:style w:type="numbering" w:default="1" w:styleId="a2">
     <w:name w:val="No List"/>
     <w:uiPriority w:val="99"/>
     <w:semiHidden/>
     <w:unhideWhenUsed/>
   </w:style>
-  <w:style w:type="table" w:styleId="TableGrid">
+  <w:style w:type="table" w:styleId="a3">
     <w:name w:val="Table Grid"/>
-    <w:basedOn w:val="TableNormal"/>
+    <w:basedOn w:val="a1"/>
     <w:uiPriority w:val="59"/>
     <w:rsid w:val="00E564E1"/>
     <w:tblPr>
@@ -5995,10 +6126,10 @@
       </w:tblBorders>
     </w:tblPr>
   </w:style>
-  <w:style w:type="paragraph" w:styleId="Header">
+  <w:style w:type="paragraph" w:styleId="a4">
     <w:name w:val="header"/>
-    <w:basedOn w:val="Normal"/>
-    <w:link w:val="HeaderChar"/>
+    <w:basedOn w:val="a"/>
+    <w:link w:val="a5"/>
     <w:uiPriority w:val="99"/>
     <w:unhideWhenUsed/>
     <w:rsid w:val="00B1400A"/>
@@ -6014,10 +6145,10 @@
       <w:szCs w:val="20"/>
     </w:rPr>
   </w:style>
-  <w:style w:type="character" w:customStyle="1" w:styleId="HeaderChar">
-    <w:name w:val="Header Char"/>
-    <w:basedOn w:val="DefaultParagraphFont"/>
-    <w:link w:val="Header"/>
+  <w:style w:type="character" w:customStyle="1" w:styleId="a5">
+    <w:name w:val="頁首 字元"/>
+    <w:basedOn w:val="a0"/>
+    <w:link w:val="a4"/>
     <w:uiPriority w:val="99"/>
     <w:rsid w:val="00B1400A"/>
     <w:rPr>
@@ -6025,10 +6156,10 @@
       <w:szCs w:val="20"/>
     </w:rPr>
   </w:style>
-  <w:style w:type="paragraph" w:styleId="Footer">
+  <w:style w:type="paragraph" w:styleId="a6">
     <w:name w:val="footer"/>
-    <w:basedOn w:val="Normal"/>
-    <w:link w:val="FooterChar"/>
+    <w:basedOn w:val="a"/>
+    <w:link w:val="a7"/>
     <w:uiPriority w:val="99"/>
     <w:unhideWhenUsed/>
     <w:rsid w:val="00B1400A"/>
@@ -6044,10 +6175,10 @@
       <w:szCs w:val="20"/>
     </w:rPr>
   </w:style>
-  <w:style w:type="character" w:customStyle="1" w:styleId="FooterChar">
-    <w:name w:val="Footer Char"/>
-    <w:basedOn w:val="DefaultParagraphFont"/>
-    <w:link w:val="Footer"/>
+  <w:style w:type="character" w:customStyle="1" w:styleId="a7">
+    <w:name w:val="頁尾 字元"/>
+    <w:basedOn w:val="a0"/>
+    <w:link w:val="a6"/>
     <w:uiPriority w:val="99"/>
     <w:rsid w:val="00B1400A"/>
     <w:rPr>
@@ -6055,9 +6186,9 @@
       <w:szCs w:val="20"/>
     </w:rPr>
   </w:style>
-  <w:style w:type="paragraph" w:styleId="NormalWeb">
+  <w:style w:type="paragraph" w:styleId="Web">
     <w:name w:val="Normal (Web)"/>
-    <w:basedOn w:val="Normal"/>
+    <w:basedOn w:val="a"/>
     <w:uiPriority w:val="99"/>
     <w:semiHidden/>
     <w:unhideWhenUsed/>
@@ -6072,9 +6203,9 @@
       <w:szCs w:val="24"/>
     </w:rPr>
   </w:style>
-  <w:style w:type="character" w:styleId="Hyperlink">
+  <w:style w:type="character" w:styleId="a8">
     <w:name w:val="Hyperlink"/>
-    <w:basedOn w:val="DefaultParagraphFont"/>
+    <w:basedOn w:val="a0"/>
     <w:uiPriority w:val="99"/>
     <w:semiHidden/>
     <w:unhideWhenUsed/>
@@ -6082,6 +6213,70 @@
     <w:rPr>
       <w:color w:val="0000FF"/>
       <w:u w:val="single"/>
+    </w:rPr>
+  </w:style>
+  <w:style w:type="paragraph" w:styleId="a9">
+    <w:name w:val="Balloon Text"/>
+    <w:basedOn w:val="a"/>
+    <w:link w:val="aa"/>
+    <w:uiPriority w:val="99"/>
+    <w:semiHidden/>
+    <w:unhideWhenUsed/>
+    <w:rsid w:val="00A77D5C"/>
+    <w:rPr>
+      <w:rFonts w:asciiTheme="majorHAnsi" w:eastAsiaTheme="majorEastAsia" w:hAnsiTheme="majorHAnsi" w:cstheme="majorBidi"/>
+      <w:sz w:val="18"/>
+      <w:szCs w:val="18"/>
+    </w:rPr>
+  </w:style>
+  <w:style w:type="character" w:customStyle="1" w:styleId="aa">
+    <w:name w:val="註解方塊文字 字元"/>
+    <w:basedOn w:val="a0"/>
+    <w:link w:val="a9"/>
+    <w:uiPriority w:val="99"/>
+    <w:semiHidden/>
+    <w:rsid w:val="00A77D5C"/>
+    <w:rPr>
+      <w:rFonts w:asciiTheme="majorHAnsi" w:eastAsiaTheme="majorEastAsia" w:hAnsiTheme="majorHAnsi" w:cstheme="majorBidi"/>
+      <w:sz w:val="18"/>
+      <w:szCs w:val="18"/>
+    </w:rPr>
+  </w:style>
+  <w:style w:type="paragraph" w:styleId="ab">
+    <w:name w:val="Subtitle"/>
+    <w:basedOn w:val="a"/>
+    <w:next w:val="a"/>
+    <w:link w:val="ac"/>
+    <w:uiPriority w:val="11"/>
+    <w:qFormat/>
+    <w:rsid w:val="00A77D5C"/>
+    <w:pPr>
+      <w:widowControl/>
+      <w:numPr>
+        <w:ilvl w:val="1"/>
+      </w:numPr>
+      <w:spacing w:after="240"/>
+    </w:pPr>
+    <w:rPr>
+      <w:rFonts w:ascii="Calibri Light" w:eastAsia="SimSun" w:hAnsi="Calibri Light" w:cs="Times New Roman"/>
+      <w:color w:val="404040"/>
+      <w:kern w:val="0"/>
+      <w:sz w:val="30"/>
+      <w:szCs w:val="30"/>
+    </w:rPr>
+  </w:style>
+  <w:style w:type="character" w:customStyle="1" w:styleId="ac">
+    <w:name w:val="副標題 字元"/>
+    <w:basedOn w:val="a0"/>
+    <w:link w:val="ab"/>
+    <w:uiPriority w:val="11"/>
+    <w:rsid w:val="00A77D5C"/>
+    <w:rPr>
+      <w:rFonts w:ascii="Calibri Light" w:eastAsia="SimSun" w:hAnsi="Calibri Light" w:cs="Times New Roman"/>
+      <w:color w:val="404040"/>
+      <w:kern w:val="0"/>
+      <w:sz w:val="30"/>
+      <w:szCs w:val="30"/>
     </w:rPr>
   </w:style>
 </w:styles>

</xml_diff>

<commit_message>
add level design and update report
</commit_message>
<xml_diff>
--- a/FYP_HUI_Part.docx
+++ b/FYP_HUI_Part.docx
@@ -4506,11 +4506,19 @@
     </w:p>
     <w:p>
       <w:pPr>
+        <w:jc w:val="both"/>
         <w:rPr>
           <w:rFonts w:eastAsia="SimSun"/>
           <w:lang w:eastAsia="zh-CN"/>
         </w:rPr>
       </w:pPr>
+      <w:r>
+        <w:rPr>
+          <w:rFonts w:eastAsia="SimSun"/>
+          <w:lang w:eastAsia="zh-CN"/>
+        </w:rPr>
+        <w:t>The game will have three levels. At least 2 difficulty levels per level. Monsters at different levels have different properties. Players need to fight with props and weapons. When the level is more difficult. Players need to understand the game better.</w:t>
+      </w:r>
       <w:bookmarkStart w:id="0" w:name="_GoBack"/>
       <w:bookmarkEnd w:id="0"/>
     </w:p>
@@ -5571,6 +5579,155 @@
     </w:lvl>
   </w:abstractNum>
   <w:abstractNum w:abstractNumId="7" w15:restartNumberingAfterBreak="0">
+    <w:nsid w:val="4B7F1916"/>
+    <w:multiLevelType w:val="multilevel"/>
+    <w:tmpl w:val="3B5E0E92"/>
+    <w:lvl w:ilvl="0">
+      <w:start w:val="1"/>
+      <w:numFmt w:val="bullet"/>
+      <w:lvlText w:val=""/>
+      <w:lvlJc w:val="left"/>
+      <w:pPr>
+        <w:tabs>
+          <w:tab w:val="num" w:pos="720"/>
+        </w:tabs>
+        <w:ind w:left="720" w:hanging="360"/>
+      </w:pPr>
+      <w:rPr>
+        <w:rFonts w:ascii="Symbol" w:hAnsi="Symbol" w:hint="default"/>
+        <w:sz w:val="20"/>
+      </w:rPr>
+    </w:lvl>
+    <w:lvl w:ilvl="1" w:tentative="1">
+      <w:start w:val="1"/>
+      <w:numFmt w:val="bullet"/>
+      <w:lvlText w:val="o"/>
+      <w:lvlJc w:val="left"/>
+      <w:pPr>
+        <w:tabs>
+          <w:tab w:val="num" w:pos="1440"/>
+        </w:tabs>
+        <w:ind w:left="1440" w:hanging="360"/>
+      </w:pPr>
+      <w:rPr>
+        <w:rFonts w:ascii="Courier New" w:hAnsi="Courier New" w:hint="default"/>
+        <w:sz w:val="20"/>
+      </w:rPr>
+    </w:lvl>
+    <w:lvl w:ilvl="2" w:tentative="1">
+      <w:start w:val="1"/>
+      <w:numFmt w:val="bullet"/>
+      <w:lvlText w:val=""/>
+      <w:lvlJc w:val="left"/>
+      <w:pPr>
+        <w:tabs>
+          <w:tab w:val="num" w:pos="2160"/>
+        </w:tabs>
+        <w:ind w:left="2160" w:hanging="360"/>
+      </w:pPr>
+      <w:rPr>
+        <w:rFonts w:ascii="Wingdings" w:hAnsi="Wingdings" w:hint="default"/>
+        <w:sz w:val="20"/>
+      </w:rPr>
+    </w:lvl>
+    <w:lvl w:ilvl="3" w:tentative="1">
+      <w:start w:val="1"/>
+      <w:numFmt w:val="bullet"/>
+      <w:lvlText w:val=""/>
+      <w:lvlJc w:val="left"/>
+      <w:pPr>
+        <w:tabs>
+          <w:tab w:val="num" w:pos="2880"/>
+        </w:tabs>
+        <w:ind w:left="2880" w:hanging="360"/>
+      </w:pPr>
+      <w:rPr>
+        <w:rFonts w:ascii="Wingdings" w:hAnsi="Wingdings" w:hint="default"/>
+        <w:sz w:val="20"/>
+      </w:rPr>
+    </w:lvl>
+    <w:lvl w:ilvl="4" w:tentative="1">
+      <w:start w:val="1"/>
+      <w:numFmt w:val="bullet"/>
+      <w:lvlText w:val=""/>
+      <w:lvlJc w:val="left"/>
+      <w:pPr>
+        <w:tabs>
+          <w:tab w:val="num" w:pos="3600"/>
+        </w:tabs>
+        <w:ind w:left="3600" w:hanging="360"/>
+      </w:pPr>
+      <w:rPr>
+        <w:rFonts w:ascii="Wingdings" w:hAnsi="Wingdings" w:hint="default"/>
+        <w:sz w:val="20"/>
+      </w:rPr>
+    </w:lvl>
+    <w:lvl w:ilvl="5" w:tentative="1">
+      <w:start w:val="1"/>
+      <w:numFmt w:val="bullet"/>
+      <w:lvlText w:val=""/>
+      <w:lvlJc w:val="left"/>
+      <w:pPr>
+        <w:tabs>
+          <w:tab w:val="num" w:pos="4320"/>
+        </w:tabs>
+        <w:ind w:left="4320" w:hanging="360"/>
+      </w:pPr>
+      <w:rPr>
+        <w:rFonts w:ascii="Wingdings" w:hAnsi="Wingdings" w:hint="default"/>
+        <w:sz w:val="20"/>
+      </w:rPr>
+    </w:lvl>
+    <w:lvl w:ilvl="6" w:tentative="1">
+      <w:start w:val="1"/>
+      <w:numFmt w:val="bullet"/>
+      <w:lvlText w:val=""/>
+      <w:lvlJc w:val="left"/>
+      <w:pPr>
+        <w:tabs>
+          <w:tab w:val="num" w:pos="5040"/>
+        </w:tabs>
+        <w:ind w:left="5040" w:hanging="360"/>
+      </w:pPr>
+      <w:rPr>
+        <w:rFonts w:ascii="Wingdings" w:hAnsi="Wingdings" w:hint="default"/>
+        <w:sz w:val="20"/>
+      </w:rPr>
+    </w:lvl>
+    <w:lvl w:ilvl="7" w:tentative="1">
+      <w:start w:val="1"/>
+      <w:numFmt w:val="bullet"/>
+      <w:lvlText w:val=""/>
+      <w:lvlJc w:val="left"/>
+      <w:pPr>
+        <w:tabs>
+          <w:tab w:val="num" w:pos="5760"/>
+        </w:tabs>
+        <w:ind w:left="5760" w:hanging="360"/>
+      </w:pPr>
+      <w:rPr>
+        <w:rFonts w:ascii="Wingdings" w:hAnsi="Wingdings" w:hint="default"/>
+        <w:sz w:val="20"/>
+      </w:rPr>
+    </w:lvl>
+    <w:lvl w:ilvl="8" w:tentative="1">
+      <w:start w:val="1"/>
+      <w:numFmt w:val="bullet"/>
+      <w:lvlText w:val=""/>
+      <w:lvlJc w:val="left"/>
+      <w:pPr>
+        <w:tabs>
+          <w:tab w:val="num" w:pos="6480"/>
+        </w:tabs>
+        <w:ind w:left="6480" w:hanging="360"/>
+      </w:pPr>
+      <w:rPr>
+        <w:rFonts w:ascii="Wingdings" w:hAnsi="Wingdings" w:hint="default"/>
+        <w:sz w:val="20"/>
+      </w:rPr>
+    </w:lvl>
+  </w:abstractNum>
+  <w:abstractNum w:abstractNumId="8" w15:restartNumberingAfterBreak="0">
     <w:nsid w:val="62842B2F"/>
     <w:multiLevelType w:val="multilevel"/>
     <w:tmpl w:val="EC18E680"/>
@@ -5726,7 +5883,7 @@
     <w:abstractNumId w:val="2"/>
   </w:num>
   <w:num w:numId="3">
-    <w:abstractNumId w:val="7"/>
+    <w:abstractNumId w:val="8"/>
   </w:num>
   <w:num w:numId="4">
     <w:abstractNumId w:val="4"/>
@@ -5742,6 +5899,9 @@
   </w:num>
   <w:num w:numId="8">
     <w:abstractNumId w:val="0"/>
+  </w:num>
+  <w:num w:numId="9">
+    <w:abstractNumId w:val="7"/>
   </w:num>
 </w:numbering>
 </file>
@@ -6352,6 +6512,25 @@
       <w:ind w:leftChars="200" w:left="480"/>
     </w:pPr>
   </w:style>
+  <w:style w:type="character" w:customStyle="1" w:styleId="transsent">
+    <w:name w:val="transsent"/>
+    <w:basedOn w:val="DefaultParagraphFont"/>
+    <w:rsid w:val="00D941D0"/>
+  </w:style>
+  <w:style w:type="paragraph" w:customStyle="1" w:styleId="src">
+    <w:name w:val="src"/>
+    <w:basedOn w:val="Normal"/>
+    <w:rsid w:val="00D941D0"/>
+    <w:pPr>
+      <w:widowControl/>
+      <w:spacing w:before="100" w:beforeAutospacing="1" w:after="100" w:afterAutospacing="1"/>
+    </w:pPr>
+    <w:rPr>
+      <w:rFonts w:ascii="新細明體" w:eastAsia="新細明體" w:hAnsi="新細明體" w:cs="新細明體"/>
+      <w:kern w:val="0"/>
+      <w:szCs w:val="24"/>
+    </w:rPr>
+  </w:style>
 </w:styles>
 </file>
 

</xml_diff>